<commit_message>
finished types of databases and cloud storage and databases
</commit_message>
<xml_diff>
--- a/Database-report.docx
+++ b/Database-report.docx
@@ -10,7 +10,6 @@
     <w:p>
       <w:pPr>
         <w:spacing w:line="276" w:lineRule="auto"/>
-        <w:jc w:val="center"/>
         <w:rPr>
           <w:rFonts w:ascii="Product sans" w:hAnsi="Product sans"/>
           <w:b/>
@@ -63,7 +62,7 @@
                           </pic:cNvPicPr>
                         </pic:nvPicPr>
                         <pic:blipFill>
-                          <a:blip r:embed="rId5">
+                          <a:blip r:embed="rId7">
                             <a:extLst>
                               <a:ext uri="{28A0092B-C50C-407E-A947-70E740481C1C}">
                                 <a14:useLocalDpi xmlns:a14="http://schemas.microsoft.com/office/drawing/2010/main" val="0"/>
@@ -164,7 +163,7 @@
           </mc:Choice>
           <mc:Fallback>
             <w:pict>
-              <v:group w14:anchorId="61A63FE0" id="Group 4" o:spid="_x0000_s1026" style="position:absolute;left:0;text-align:left;margin-left:416.8pt;margin-top:75.5pt;width:468pt;height:385.1pt;z-index:251659264;mso-position-horizontal:right;mso-position-horizontal-relative:margin" coordsize="59436,48909" o:gfxdata="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">
+              <v:group w14:anchorId="61A63FE0" id="Group 4" o:spid="_x0000_s1026" style="position:absolute;margin-left:416.8pt;margin-top:75.5pt;width:468pt;height:385.1pt;z-index:251659264;mso-position-horizontal:right;mso-position-horizontal-relative:margin" coordsize="59436,48909" o:gfxdata="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">
                 <v:shapetype id="_x0000_t75" coordsize="21600,21600" o:spt="75" o:preferrelative="t" path="m@4@5l@4@11@9@11@9@5xe" filled="f" stroked="f">
                   <v:stroke joinstyle="miter"/>
                   <v:formulas>
@@ -185,7 +184,7 @@
                   <o:lock v:ext="edit" aspectratio="t"/>
                 </v:shapetype>
                 <v:shape id="Picture 2" o:spid="_x0000_s1027" type="#_x0000_t75" alt="About Rihal: Fundings, Jobs, Team - StartupCentrum" style="position:absolute;width:59436;height:30848;visibility:visible;mso-wrap-style:square" o:gfxdata="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">
-                  <v:imagedata r:id="rId6" o:title=" Fundings, Jobs, Team - StartupCentrum"/>
+                  <v:imagedata r:id="rId8" o:title=" Fundings, Jobs, Team - StartupCentrum"/>
                 </v:shape>
                 <v:shapetype id="_x0000_t202" coordsize="21600,21600" o:spt="202" path="m,l,21600r21600,l21600,xe">
                   <v:stroke joinstyle="miter"/>
@@ -252,13 +251,22 @@
       </w:r>
       <w:r>
         <w:rPr>
-          <w:rFonts w:ascii="Product sans" w:hAnsi="Product sans"/>
           <w:b/>
           <w:bCs/>
           <w:sz w:val="32"/>
           <w:szCs w:val="32"/>
         </w:rPr>
         <w:lastRenderedPageBreak/>
+        <w:t xml:space="preserve">1.0 </w:t>
+      </w:r>
+      <w:r>
+        <w:rPr>
+          <w:rFonts w:ascii="Product sans" w:hAnsi="Product sans"/>
+          <w:b/>
+          <w:bCs/>
+          <w:sz w:val="32"/>
+          <w:szCs w:val="32"/>
+        </w:rPr>
         <w:t>Flat file systems vs relational Databases</w:t>
       </w:r>
     </w:p>
@@ -282,7 +290,7 @@
           <w:sz w:val="28"/>
           <w:szCs w:val="28"/>
         </w:rPr>
-        <w:t xml:space="preserve">What is a </w:t>
+        <w:t>1.</w:t>
       </w:r>
       <w:r>
         <w:rPr>
@@ -292,7 +300,7 @@
           <w:sz w:val="28"/>
           <w:szCs w:val="28"/>
         </w:rPr>
-        <w:t>D</w:t>
+        <w:t>1</w:t>
       </w:r>
       <w:r>
         <w:rPr>
@@ -302,6 +310,36 @@
           <w:sz w:val="28"/>
           <w:szCs w:val="28"/>
         </w:rPr>
+        <w:t xml:space="preserve"> </w:t>
+      </w:r>
+      <w:r>
+        <w:rPr>
+          <w:rFonts w:ascii="Product sans" w:hAnsi="Product sans"/>
+          <w:b/>
+          <w:bCs/>
+          <w:sz w:val="28"/>
+          <w:szCs w:val="28"/>
+        </w:rPr>
+        <w:t xml:space="preserve">What is a </w:t>
+      </w:r>
+      <w:r>
+        <w:rPr>
+          <w:rFonts w:ascii="Product sans" w:hAnsi="Product sans"/>
+          <w:b/>
+          <w:bCs/>
+          <w:sz w:val="28"/>
+          <w:szCs w:val="28"/>
+        </w:rPr>
+        <w:t>D</w:t>
+      </w:r>
+      <w:r>
+        <w:rPr>
+          <w:rFonts w:ascii="Product sans" w:hAnsi="Product sans"/>
+          <w:b/>
+          <w:bCs/>
+          <w:sz w:val="28"/>
+          <w:szCs w:val="28"/>
+        </w:rPr>
         <w:t>atabase?</w:t>
       </w:r>
     </w:p>
@@ -445,6 +483,16 @@
           <w:sz w:val="28"/>
           <w:szCs w:val="28"/>
         </w:rPr>
+        <w:t xml:space="preserve">1.2 </w:t>
+      </w:r>
+      <w:r>
+        <w:rPr>
+          <w:rFonts w:ascii="Product sans" w:hAnsi="Product sans"/>
+          <w:b/>
+          <w:bCs/>
+          <w:sz w:val="28"/>
+          <w:szCs w:val="28"/>
+        </w:rPr>
         <w:t>Flat File Systems:</w:t>
       </w:r>
     </w:p>
@@ -769,7 +817,21 @@
         <w:rPr>
           <w:rFonts w:ascii="Product sans" w:hAnsi="Product sans"/>
         </w:rPr>
-        <w:t>No relationships between data meaning its harder to model real-word entities that are connected.</w:t>
+        <w:t xml:space="preserve">No relationships between data meaning </w:t>
+      </w:r>
+      <w:proofErr w:type="gramStart"/>
+      <w:r>
+        <w:rPr>
+          <w:rFonts w:ascii="Product sans" w:hAnsi="Product sans"/>
+        </w:rPr>
+        <w:t>its</w:t>
+      </w:r>
+      <w:proofErr w:type="gramEnd"/>
+      <w:r>
+        <w:rPr>
+          <w:rFonts w:ascii="Product sans" w:hAnsi="Product sans"/>
+        </w:rPr>
+        <w:t xml:space="preserve"> harder to model real-word entities that are connected.</w:t>
       </w:r>
     </w:p>
     <w:p>
@@ -921,6 +983,16 @@
           <w:sz w:val="28"/>
           <w:szCs w:val="28"/>
         </w:rPr>
+        <w:t xml:space="preserve">1.3 </w:t>
+      </w:r>
+      <w:r>
+        <w:rPr>
+          <w:rFonts w:ascii="Product sans" w:hAnsi="Product sans"/>
+          <w:b/>
+          <w:bCs/>
+          <w:sz w:val="28"/>
+          <w:szCs w:val="28"/>
+        </w:rPr>
         <w:t>Relational Databases:</w:t>
       </w:r>
     </w:p>
@@ -1283,7 +1355,21 @@
         <w:rPr>
           <w:rFonts w:ascii="Product sans" w:hAnsi="Product sans"/>
         </w:rPr>
-        <w:t>elational databases used to manage user accounts, orders, and inventory in e-commerce platforms.</w:t>
+        <w:t xml:space="preserve">elational databases </w:t>
+      </w:r>
+      <w:proofErr w:type="gramStart"/>
+      <w:r>
+        <w:rPr>
+          <w:rFonts w:ascii="Product sans" w:hAnsi="Product sans"/>
+        </w:rPr>
+        <w:t>used</w:t>
+      </w:r>
+      <w:proofErr w:type="gramEnd"/>
+      <w:r>
+        <w:rPr>
+          <w:rFonts w:ascii="Product sans" w:hAnsi="Product sans"/>
+        </w:rPr>
+        <w:t xml:space="preserve"> to manage user accounts, orders, and inventory in e-commerce platforms.</w:t>
       </w:r>
     </w:p>
     <w:p>
@@ -1895,6 +1981,1055 @@
           <w:rFonts w:ascii="Product sans" w:hAnsi="Product sans"/>
           <w:b/>
           <w:bCs/>
+          <w:sz w:val="32"/>
+          <w:szCs w:val="32"/>
+        </w:rPr>
+      </w:pPr>
+      <w:r>
+        <w:rPr>
+          <w:rFonts w:ascii="Product sans" w:hAnsi="Product sans"/>
+          <w:b/>
+          <w:bCs/>
+          <w:sz w:val="32"/>
+          <w:szCs w:val="32"/>
+        </w:rPr>
+        <w:lastRenderedPageBreak/>
+        <w:t xml:space="preserve">2.0 </w:t>
+      </w:r>
+      <w:r>
+        <w:rPr>
+          <w:rFonts w:ascii="Product sans" w:hAnsi="Product sans"/>
+          <w:b/>
+          <w:bCs/>
+          <w:sz w:val="32"/>
+          <w:szCs w:val="32"/>
+        </w:rPr>
+        <w:t>Roles in a Database System</w:t>
+      </w:r>
+    </w:p>
+    <w:p>
+      <w:pPr>
+        <w:spacing w:line="276" w:lineRule="auto"/>
+        <w:jc w:val="both"/>
+        <w:rPr>
+          <w:rFonts w:ascii="Product sans" w:hAnsi="Product sans"/>
+          <w:b/>
+          <w:bCs/>
+        </w:rPr>
+      </w:pPr>
+      <w:r>
+        <w:rPr>
+          <w:rFonts w:ascii="Product sans" w:hAnsi="Product sans"/>
+          <w:b/>
+          <w:bCs/>
+        </w:rPr>
+        <w:t>System Analyst:</w:t>
+      </w:r>
+    </w:p>
+    <w:p>
+      <w:pPr>
+        <w:pStyle w:val="ListParagraph"/>
+        <w:numPr>
+          <w:ilvl w:val="0"/>
+          <w:numId w:val="11"/>
+        </w:numPr>
+        <w:spacing w:line="276" w:lineRule="auto"/>
+        <w:jc w:val="both"/>
+        <w:rPr>
+          <w:rFonts w:ascii="Product sans" w:hAnsi="Product sans"/>
+          <w:b/>
+          <w:bCs/>
+        </w:rPr>
+      </w:pPr>
+      <w:r>
+        <w:rPr>
+          <w:rFonts w:ascii="Product sans" w:hAnsi="Product sans"/>
+          <w:b/>
+          <w:bCs/>
+        </w:rPr>
+        <w:t xml:space="preserve">Role: </w:t>
+      </w:r>
+      <w:r>
+        <w:rPr>
+          <w:rFonts w:ascii="Product sans" w:hAnsi="Product sans"/>
+        </w:rPr>
+        <w:t xml:space="preserve">Acts as a bridge between </w:t>
+      </w:r>
+      <w:r>
+        <w:rPr>
+          <w:rFonts w:ascii="Product sans" w:hAnsi="Product sans" w:hint="eastAsia"/>
+        </w:rPr>
+        <w:t>business</w:t>
+      </w:r>
+      <w:r>
+        <w:rPr>
+          <w:rFonts w:ascii="Product sans" w:hAnsi="Product sans"/>
+        </w:rPr>
+        <w:t xml:space="preserve"> users and technical teams.</w:t>
+      </w:r>
+    </w:p>
+    <w:p>
+      <w:pPr>
+        <w:pStyle w:val="ListParagraph"/>
+        <w:numPr>
+          <w:ilvl w:val="0"/>
+          <w:numId w:val="10"/>
+        </w:numPr>
+        <w:spacing w:line="276" w:lineRule="auto"/>
+        <w:jc w:val="both"/>
+        <w:rPr>
+          <w:rFonts w:ascii="Product sans" w:hAnsi="Product sans"/>
+          <w:b/>
+          <w:bCs/>
+        </w:rPr>
+      </w:pPr>
+      <w:r>
+        <w:rPr>
+          <w:rFonts w:ascii="Product sans" w:hAnsi="Product sans"/>
+          <w:b/>
+          <w:bCs/>
+        </w:rPr>
+        <w:t>Responsibilities:</w:t>
+      </w:r>
+    </w:p>
+    <w:p>
+      <w:pPr>
+        <w:numPr>
+          <w:ilvl w:val="1"/>
+          <w:numId w:val="12"/>
+        </w:numPr>
+        <w:spacing w:line="276" w:lineRule="auto"/>
+        <w:jc w:val="both"/>
+        <w:rPr>
+          <w:rFonts w:ascii="Product sans" w:hAnsi="Product sans"/>
+        </w:rPr>
+      </w:pPr>
+      <w:r>
+        <w:rPr>
+          <w:rFonts w:ascii="Product sans" w:hAnsi="Product sans"/>
+        </w:rPr>
+        <w:t>Gathers and analyzes business requirements.</w:t>
+      </w:r>
+    </w:p>
+    <w:p>
+      <w:pPr>
+        <w:numPr>
+          <w:ilvl w:val="1"/>
+          <w:numId w:val="12"/>
+        </w:numPr>
+        <w:spacing w:line="276" w:lineRule="auto"/>
+        <w:jc w:val="both"/>
+        <w:rPr>
+          <w:rFonts w:ascii="Product sans" w:hAnsi="Product sans"/>
+        </w:rPr>
+      </w:pPr>
+      <w:r>
+        <w:rPr>
+          <w:rFonts w:ascii="Product sans" w:hAnsi="Product sans"/>
+        </w:rPr>
+        <w:t>Defines system specifications and workflows.</w:t>
+      </w:r>
+    </w:p>
+    <w:p>
+      <w:pPr>
+        <w:numPr>
+          <w:ilvl w:val="1"/>
+          <w:numId w:val="12"/>
+        </w:numPr>
+        <w:spacing w:line="276" w:lineRule="auto"/>
+        <w:jc w:val="both"/>
+        <w:rPr>
+          <w:rFonts w:ascii="Product sans" w:hAnsi="Product sans"/>
+        </w:rPr>
+      </w:pPr>
+      <w:r>
+        <w:rPr>
+          <w:rFonts w:ascii="Product sans" w:hAnsi="Product sans"/>
+        </w:rPr>
+        <w:t>Ensure</w:t>
+      </w:r>
+      <w:r>
+        <w:rPr>
+          <w:rFonts w:ascii="Product sans" w:hAnsi="Product sans"/>
+        </w:rPr>
+        <w:t>s the database solution aligns with business needs.</w:t>
+      </w:r>
+    </w:p>
+    <w:p>
+      <w:pPr>
+        <w:numPr>
+          <w:ilvl w:val="1"/>
+          <w:numId w:val="12"/>
+        </w:numPr>
+        <w:spacing w:line="276" w:lineRule="auto"/>
+        <w:jc w:val="both"/>
+        <w:rPr>
+          <w:rFonts w:ascii="Product sans" w:hAnsi="Product sans"/>
+        </w:rPr>
+      </w:pPr>
+      <w:r>
+        <w:rPr>
+          <w:rFonts w:ascii="Product sans" w:hAnsi="Product sans"/>
+        </w:rPr>
+        <w:t xml:space="preserve">Documents </w:t>
+      </w:r>
+      <w:proofErr w:type="gramStart"/>
+      <w:r>
+        <w:rPr>
+          <w:rFonts w:ascii="Product sans" w:hAnsi="Product sans"/>
+        </w:rPr>
+        <w:t>processes</w:t>
+      </w:r>
+      <w:proofErr w:type="gramEnd"/>
+      <w:r>
+        <w:rPr>
+          <w:rFonts w:ascii="Product sans" w:hAnsi="Product sans"/>
+        </w:rPr>
+        <w:t xml:space="preserve"> and </w:t>
+      </w:r>
+      <w:proofErr w:type="gramStart"/>
+      <w:r>
+        <w:rPr>
+          <w:rFonts w:ascii="Product sans" w:hAnsi="Product sans"/>
+        </w:rPr>
+        <w:t>communicates</w:t>
+      </w:r>
+      <w:proofErr w:type="gramEnd"/>
+      <w:r>
+        <w:rPr>
+          <w:rFonts w:ascii="Product sans" w:hAnsi="Product sans"/>
+        </w:rPr>
+        <w:t xml:space="preserve"> with stakeholders.</w:t>
+      </w:r>
+    </w:p>
+    <w:p>
+      <w:pPr>
+        <w:spacing w:line="276" w:lineRule="auto"/>
+        <w:jc w:val="both"/>
+        <w:rPr>
+          <w:rFonts w:ascii="Product sans" w:hAnsi="Product sans"/>
+          <w:b/>
+          <w:bCs/>
+        </w:rPr>
+      </w:pPr>
+      <w:r>
+        <w:rPr>
+          <w:rFonts w:ascii="Product sans" w:hAnsi="Product sans"/>
+          <w:b/>
+          <w:bCs/>
+        </w:rPr>
+        <w:t>Database Designer</w:t>
+      </w:r>
+    </w:p>
+    <w:p>
+      <w:pPr>
+        <w:numPr>
+          <w:ilvl w:val="0"/>
+          <w:numId w:val="12"/>
+        </w:numPr>
+        <w:spacing w:line="276" w:lineRule="auto"/>
+        <w:jc w:val="both"/>
+        <w:rPr>
+          <w:rFonts w:ascii="Product sans" w:hAnsi="Product sans"/>
+        </w:rPr>
+      </w:pPr>
+      <w:r>
+        <w:rPr>
+          <w:rFonts w:ascii="Product sans" w:hAnsi="Product sans"/>
+          <w:b/>
+          <w:bCs/>
+        </w:rPr>
+        <w:t>Role:</w:t>
+      </w:r>
+      <w:r>
+        <w:rPr>
+          <w:rFonts w:ascii="Product sans" w:hAnsi="Product sans"/>
+        </w:rPr>
+        <w:t xml:space="preserve"> Designs the structure of the database.</w:t>
+      </w:r>
+    </w:p>
+    <w:p>
+      <w:pPr>
+        <w:numPr>
+          <w:ilvl w:val="0"/>
+          <w:numId w:val="12"/>
+        </w:numPr>
+        <w:spacing w:line="276" w:lineRule="auto"/>
+        <w:jc w:val="both"/>
+        <w:rPr>
+          <w:rFonts w:ascii="Product sans" w:hAnsi="Product sans"/>
+        </w:rPr>
+      </w:pPr>
+      <w:r>
+        <w:rPr>
+          <w:rFonts w:ascii="Product sans" w:hAnsi="Product sans"/>
+          <w:b/>
+          <w:bCs/>
+        </w:rPr>
+        <w:t>Responsibilities:</w:t>
+      </w:r>
+    </w:p>
+    <w:p>
+      <w:pPr>
+        <w:numPr>
+          <w:ilvl w:val="1"/>
+          <w:numId w:val="12"/>
+        </w:numPr>
+        <w:spacing w:line="276" w:lineRule="auto"/>
+        <w:jc w:val="both"/>
+        <w:rPr>
+          <w:rFonts w:ascii="Product sans" w:hAnsi="Product sans"/>
+        </w:rPr>
+      </w:pPr>
+      <w:proofErr w:type="gramStart"/>
+      <w:r>
+        <w:rPr>
+          <w:rFonts w:ascii="Product sans" w:hAnsi="Product sans"/>
+        </w:rPr>
+        <w:t>Creates</w:t>
+      </w:r>
+      <w:proofErr w:type="gramEnd"/>
+      <w:r>
+        <w:rPr>
+          <w:rFonts w:ascii="Product sans" w:hAnsi="Product sans"/>
+        </w:rPr>
+        <w:t xml:space="preserve"> data models and schemas.</w:t>
+      </w:r>
+    </w:p>
+    <w:p>
+      <w:pPr>
+        <w:numPr>
+          <w:ilvl w:val="1"/>
+          <w:numId w:val="12"/>
+        </w:numPr>
+        <w:spacing w:line="276" w:lineRule="auto"/>
+        <w:jc w:val="both"/>
+        <w:rPr>
+          <w:rFonts w:ascii="Product sans" w:hAnsi="Product sans"/>
+        </w:rPr>
+      </w:pPr>
+      <w:r>
+        <w:rPr>
+          <w:rFonts w:ascii="Product sans" w:hAnsi="Product sans"/>
+        </w:rPr>
+        <w:t>Defines tables, attributes, keys, and relationships.</w:t>
+      </w:r>
+    </w:p>
+    <w:p>
+      <w:pPr>
+        <w:numPr>
+          <w:ilvl w:val="1"/>
+          <w:numId w:val="12"/>
+        </w:numPr>
+        <w:spacing w:line="276" w:lineRule="auto"/>
+        <w:jc w:val="both"/>
+        <w:rPr>
+          <w:rFonts w:ascii="Product sans" w:hAnsi="Product sans"/>
+        </w:rPr>
+      </w:pPr>
+      <w:r>
+        <w:rPr>
+          <w:rFonts w:ascii="Product sans" w:hAnsi="Product sans"/>
+        </w:rPr>
+        <w:t>Ensures data normalization and integrity rules.</w:t>
+      </w:r>
+    </w:p>
+    <w:p>
+      <w:pPr>
+        <w:numPr>
+          <w:ilvl w:val="1"/>
+          <w:numId w:val="12"/>
+        </w:numPr>
+        <w:spacing w:line="276" w:lineRule="auto"/>
+        <w:jc w:val="both"/>
+        <w:rPr>
+          <w:rFonts w:ascii="Product sans" w:hAnsi="Product sans"/>
+        </w:rPr>
+      </w:pPr>
+      <w:proofErr w:type="gramStart"/>
+      <w:r>
+        <w:rPr>
+          <w:rFonts w:ascii="Product sans" w:hAnsi="Product sans"/>
+        </w:rPr>
+        <w:t>Plans</w:t>
+      </w:r>
+      <w:proofErr w:type="gramEnd"/>
+      <w:r>
+        <w:rPr>
+          <w:rFonts w:ascii="Product sans" w:hAnsi="Product sans"/>
+        </w:rPr>
+        <w:t xml:space="preserve"> how data will be stored and accessed efficiently.</w:t>
+      </w:r>
+    </w:p>
+    <w:p>
+      <w:pPr>
+        <w:spacing w:line="276" w:lineRule="auto"/>
+        <w:jc w:val="both"/>
+        <w:rPr>
+          <w:rFonts w:ascii="Product sans" w:hAnsi="Product sans"/>
+          <w:b/>
+          <w:bCs/>
+        </w:rPr>
+      </w:pPr>
+      <w:r>
+        <w:rPr>
+          <w:rFonts w:ascii="Product sans" w:hAnsi="Product sans"/>
+          <w:b/>
+          <w:bCs/>
+        </w:rPr>
+        <w:t>Database Developer</w:t>
+      </w:r>
+    </w:p>
+    <w:p>
+      <w:pPr>
+        <w:numPr>
+          <w:ilvl w:val="0"/>
+          <w:numId w:val="13"/>
+        </w:numPr>
+        <w:spacing w:line="276" w:lineRule="auto"/>
+        <w:jc w:val="both"/>
+        <w:rPr>
+          <w:rFonts w:ascii="Product sans" w:hAnsi="Product sans"/>
+        </w:rPr>
+      </w:pPr>
+      <w:r>
+        <w:rPr>
+          <w:rFonts w:ascii="Product sans" w:hAnsi="Product sans"/>
+          <w:b/>
+          <w:bCs/>
+        </w:rPr>
+        <w:t>Role:</w:t>
+      </w:r>
+      <w:r>
+        <w:rPr>
+          <w:rFonts w:ascii="Product sans" w:hAnsi="Product sans"/>
+        </w:rPr>
+        <w:t xml:space="preserve"> Builds and implements the database according to the design.</w:t>
+      </w:r>
+    </w:p>
+    <w:p>
+      <w:pPr>
+        <w:numPr>
+          <w:ilvl w:val="0"/>
+          <w:numId w:val="13"/>
+        </w:numPr>
+        <w:spacing w:line="276" w:lineRule="auto"/>
+        <w:jc w:val="both"/>
+        <w:rPr>
+          <w:rFonts w:ascii="Product sans" w:hAnsi="Product sans"/>
+        </w:rPr>
+      </w:pPr>
+      <w:r>
+        <w:rPr>
+          <w:rFonts w:ascii="Product sans" w:hAnsi="Product sans"/>
+          <w:b/>
+          <w:bCs/>
+        </w:rPr>
+        <w:t>Responsibilities:</w:t>
+      </w:r>
+    </w:p>
+    <w:p>
+      <w:pPr>
+        <w:numPr>
+          <w:ilvl w:val="1"/>
+          <w:numId w:val="13"/>
+        </w:numPr>
+        <w:spacing w:line="276" w:lineRule="auto"/>
+        <w:jc w:val="both"/>
+        <w:rPr>
+          <w:rFonts w:ascii="Product sans" w:hAnsi="Product sans"/>
+        </w:rPr>
+      </w:pPr>
+      <w:r>
+        <w:rPr>
+          <w:rFonts w:ascii="Product sans" w:hAnsi="Product sans"/>
+        </w:rPr>
+        <w:t>Writes SQL queries, stored procedures, and triggers.</w:t>
+      </w:r>
+    </w:p>
+    <w:p>
+      <w:pPr>
+        <w:numPr>
+          <w:ilvl w:val="1"/>
+          <w:numId w:val="13"/>
+        </w:numPr>
+        <w:spacing w:line="276" w:lineRule="auto"/>
+        <w:jc w:val="both"/>
+        <w:rPr>
+          <w:rFonts w:ascii="Product sans" w:hAnsi="Product sans"/>
+        </w:rPr>
+      </w:pPr>
+      <w:proofErr w:type="gramStart"/>
+      <w:r>
+        <w:rPr>
+          <w:rFonts w:ascii="Product sans" w:hAnsi="Product sans"/>
+        </w:rPr>
+        <w:t>Develops</w:t>
+      </w:r>
+      <w:proofErr w:type="gramEnd"/>
+      <w:r>
+        <w:rPr>
+          <w:rFonts w:ascii="Product sans" w:hAnsi="Product sans"/>
+        </w:rPr>
+        <w:t xml:space="preserve"> database scripts and programs.</w:t>
+      </w:r>
+    </w:p>
+    <w:p>
+      <w:pPr>
+        <w:numPr>
+          <w:ilvl w:val="1"/>
+          <w:numId w:val="13"/>
+        </w:numPr>
+        <w:spacing w:line="276" w:lineRule="auto"/>
+        <w:jc w:val="both"/>
+        <w:rPr>
+          <w:rFonts w:ascii="Product sans" w:hAnsi="Product sans"/>
+        </w:rPr>
+      </w:pPr>
+      <w:r>
+        <w:rPr>
+          <w:rFonts w:ascii="Product sans" w:hAnsi="Product sans"/>
+        </w:rPr>
+        <w:t>Tests database functionality and performance.</w:t>
+      </w:r>
+    </w:p>
+    <w:p>
+      <w:pPr>
+        <w:numPr>
+          <w:ilvl w:val="1"/>
+          <w:numId w:val="13"/>
+        </w:numPr>
+        <w:spacing w:line="276" w:lineRule="auto"/>
+        <w:jc w:val="both"/>
+        <w:rPr>
+          <w:rFonts w:ascii="Product sans" w:hAnsi="Product sans"/>
+        </w:rPr>
+      </w:pPr>
+      <w:r>
+        <w:rPr>
+          <w:rFonts w:ascii="Product sans" w:hAnsi="Product sans"/>
+        </w:rPr>
+        <w:t>Integrates the database with applications.</w:t>
+      </w:r>
+    </w:p>
+    <w:p>
+      <w:pPr>
+        <w:spacing w:line="276" w:lineRule="auto"/>
+        <w:jc w:val="both"/>
+        <w:rPr>
+          <w:rFonts w:ascii="Product sans" w:hAnsi="Product sans"/>
+          <w:b/>
+          <w:bCs/>
+        </w:rPr>
+      </w:pPr>
+      <w:r>
+        <w:rPr>
+          <w:rFonts w:ascii="Product sans" w:hAnsi="Product sans"/>
+          <w:b/>
+          <w:bCs/>
+        </w:rPr>
+        <w:t>Database Administrator (DBA)</w:t>
+      </w:r>
+    </w:p>
+    <w:p>
+      <w:pPr>
+        <w:numPr>
+          <w:ilvl w:val="0"/>
+          <w:numId w:val="14"/>
+        </w:numPr>
+        <w:spacing w:line="276" w:lineRule="auto"/>
+        <w:jc w:val="both"/>
+        <w:rPr>
+          <w:rFonts w:ascii="Product sans" w:hAnsi="Product sans"/>
+        </w:rPr>
+      </w:pPr>
+      <w:r>
+        <w:rPr>
+          <w:rFonts w:ascii="Product sans" w:hAnsi="Product sans"/>
+          <w:b/>
+          <w:bCs/>
+        </w:rPr>
+        <w:t>Role:</w:t>
+      </w:r>
+      <w:r>
+        <w:rPr>
+          <w:rFonts w:ascii="Product sans" w:hAnsi="Product sans"/>
+        </w:rPr>
+        <w:t xml:space="preserve"> Manages and maintains the database system.</w:t>
+      </w:r>
+    </w:p>
+    <w:p>
+      <w:pPr>
+        <w:numPr>
+          <w:ilvl w:val="0"/>
+          <w:numId w:val="14"/>
+        </w:numPr>
+        <w:spacing w:line="276" w:lineRule="auto"/>
+        <w:jc w:val="both"/>
+        <w:rPr>
+          <w:rFonts w:ascii="Product sans" w:hAnsi="Product sans"/>
+        </w:rPr>
+      </w:pPr>
+      <w:r>
+        <w:rPr>
+          <w:rFonts w:ascii="Product sans" w:hAnsi="Product sans"/>
+          <w:b/>
+          <w:bCs/>
+        </w:rPr>
+        <w:t>Responsibilities:</w:t>
+      </w:r>
+    </w:p>
+    <w:p>
+      <w:pPr>
+        <w:numPr>
+          <w:ilvl w:val="1"/>
+          <w:numId w:val="14"/>
+        </w:numPr>
+        <w:spacing w:line="276" w:lineRule="auto"/>
+        <w:jc w:val="both"/>
+        <w:rPr>
+          <w:rFonts w:ascii="Product sans" w:hAnsi="Product sans"/>
+        </w:rPr>
+      </w:pPr>
+      <w:r>
+        <w:rPr>
+          <w:rFonts w:ascii="Product sans" w:hAnsi="Product sans"/>
+        </w:rPr>
+        <w:t>Installs, configures, and upgrades DBMS software.</w:t>
+      </w:r>
+    </w:p>
+    <w:p>
+      <w:pPr>
+        <w:numPr>
+          <w:ilvl w:val="1"/>
+          <w:numId w:val="14"/>
+        </w:numPr>
+        <w:spacing w:line="276" w:lineRule="auto"/>
+        <w:jc w:val="both"/>
+        <w:rPr>
+          <w:rFonts w:ascii="Product sans" w:hAnsi="Product sans"/>
+        </w:rPr>
+      </w:pPr>
+      <w:r>
+        <w:rPr>
+          <w:rFonts w:ascii="Product sans" w:hAnsi="Product sans"/>
+        </w:rPr>
+        <w:lastRenderedPageBreak/>
+        <w:t>Performs backups, recovery, and security management.</w:t>
+      </w:r>
+    </w:p>
+    <w:p>
+      <w:pPr>
+        <w:numPr>
+          <w:ilvl w:val="1"/>
+          <w:numId w:val="14"/>
+        </w:numPr>
+        <w:spacing w:line="276" w:lineRule="auto"/>
+        <w:jc w:val="both"/>
+        <w:rPr>
+          <w:rFonts w:ascii="Product sans" w:hAnsi="Product sans"/>
+        </w:rPr>
+      </w:pPr>
+      <w:r>
+        <w:rPr>
+          <w:rFonts w:ascii="Product sans" w:hAnsi="Product sans"/>
+        </w:rPr>
+        <w:t>Monitors performance and tunes database efficiency.</w:t>
+      </w:r>
+    </w:p>
+    <w:p>
+      <w:pPr>
+        <w:numPr>
+          <w:ilvl w:val="1"/>
+          <w:numId w:val="14"/>
+        </w:numPr>
+        <w:spacing w:line="276" w:lineRule="auto"/>
+        <w:jc w:val="both"/>
+        <w:rPr>
+          <w:rFonts w:ascii="Product sans" w:hAnsi="Product sans"/>
+        </w:rPr>
+      </w:pPr>
+      <w:r>
+        <w:rPr>
+          <w:rFonts w:ascii="Product sans" w:hAnsi="Product sans"/>
+        </w:rPr>
+        <w:t>Manages user access and enforces policies.</w:t>
+      </w:r>
+    </w:p>
+    <w:p>
+      <w:pPr>
+        <w:spacing w:line="276" w:lineRule="auto"/>
+        <w:jc w:val="both"/>
+        <w:rPr>
+          <w:rFonts w:ascii="Product sans" w:hAnsi="Product sans"/>
+          <w:b/>
+          <w:bCs/>
+        </w:rPr>
+      </w:pPr>
+      <w:r>
+        <w:rPr>
+          <w:rFonts w:ascii="Product sans" w:hAnsi="Product sans"/>
+          <w:b/>
+          <w:bCs/>
+        </w:rPr>
+        <w:t>A</w:t>
+      </w:r>
+      <w:r>
+        <w:rPr>
+          <w:rFonts w:ascii="Product sans" w:hAnsi="Product sans"/>
+          <w:b/>
+          <w:bCs/>
+        </w:rPr>
+        <w:t>pplication Developer</w:t>
+      </w:r>
+    </w:p>
+    <w:p>
+      <w:pPr>
+        <w:numPr>
+          <w:ilvl w:val="0"/>
+          <w:numId w:val="15"/>
+        </w:numPr>
+        <w:spacing w:line="276" w:lineRule="auto"/>
+        <w:jc w:val="both"/>
+        <w:rPr>
+          <w:rFonts w:ascii="Product sans" w:hAnsi="Product sans"/>
+        </w:rPr>
+      </w:pPr>
+      <w:r>
+        <w:rPr>
+          <w:rFonts w:ascii="Product sans" w:hAnsi="Product sans"/>
+          <w:b/>
+          <w:bCs/>
+        </w:rPr>
+        <w:t>Role:</w:t>
+      </w:r>
+      <w:r>
+        <w:rPr>
+          <w:rFonts w:ascii="Product sans" w:hAnsi="Product sans"/>
+        </w:rPr>
+        <w:t xml:space="preserve"> Develops software applications that interact with the database.</w:t>
+      </w:r>
+    </w:p>
+    <w:p>
+      <w:pPr>
+        <w:numPr>
+          <w:ilvl w:val="0"/>
+          <w:numId w:val="15"/>
+        </w:numPr>
+        <w:spacing w:line="276" w:lineRule="auto"/>
+        <w:jc w:val="both"/>
+        <w:rPr>
+          <w:rFonts w:ascii="Product sans" w:hAnsi="Product sans"/>
+        </w:rPr>
+      </w:pPr>
+      <w:r>
+        <w:rPr>
+          <w:rFonts w:ascii="Product sans" w:hAnsi="Product sans"/>
+          <w:b/>
+          <w:bCs/>
+        </w:rPr>
+        <w:t>Responsibilities:</w:t>
+      </w:r>
+    </w:p>
+    <w:p>
+      <w:pPr>
+        <w:numPr>
+          <w:ilvl w:val="1"/>
+          <w:numId w:val="15"/>
+        </w:numPr>
+        <w:spacing w:line="276" w:lineRule="auto"/>
+        <w:jc w:val="both"/>
+        <w:rPr>
+          <w:rFonts w:ascii="Product sans" w:hAnsi="Product sans"/>
+        </w:rPr>
+      </w:pPr>
+      <w:r>
+        <w:rPr>
+          <w:rFonts w:ascii="Product sans" w:hAnsi="Product sans"/>
+        </w:rPr>
+        <w:t>Designs and codes user interfaces and business logic.</w:t>
+      </w:r>
+    </w:p>
+    <w:p>
+      <w:pPr>
+        <w:numPr>
+          <w:ilvl w:val="1"/>
+          <w:numId w:val="15"/>
+        </w:numPr>
+        <w:spacing w:line="276" w:lineRule="auto"/>
+        <w:jc w:val="both"/>
+        <w:rPr>
+          <w:rFonts w:ascii="Product sans" w:hAnsi="Product sans"/>
+        </w:rPr>
+      </w:pPr>
+      <w:proofErr w:type="gramStart"/>
+      <w:r>
+        <w:rPr>
+          <w:rFonts w:ascii="Product sans" w:hAnsi="Product sans"/>
+        </w:rPr>
+        <w:t>Implements</w:t>
+      </w:r>
+      <w:proofErr w:type="gramEnd"/>
+      <w:r>
+        <w:rPr>
+          <w:rFonts w:ascii="Product sans" w:hAnsi="Product sans"/>
+        </w:rPr>
+        <w:t xml:space="preserve"> database connectivity and data handling.</w:t>
+      </w:r>
+    </w:p>
+    <w:p>
+      <w:pPr>
+        <w:numPr>
+          <w:ilvl w:val="1"/>
+          <w:numId w:val="15"/>
+        </w:numPr>
+        <w:spacing w:line="276" w:lineRule="auto"/>
+        <w:jc w:val="both"/>
+        <w:rPr>
+          <w:rFonts w:ascii="Product sans" w:hAnsi="Product sans"/>
+        </w:rPr>
+      </w:pPr>
+      <w:r>
+        <w:rPr>
+          <w:rFonts w:ascii="Product sans" w:hAnsi="Product sans"/>
+        </w:rPr>
+        <w:t>Collaborates with DB developers and analysts.</w:t>
+      </w:r>
+    </w:p>
+    <w:p>
+      <w:pPr>
+        <w:numPr>
+          <w:ilvl w:val="1"/>
+          <w:numId w:val="15"/>
+        </w:numPr>
+        <w:spacing w:line="276" w:lineRule="auto"/>
+        <w:jc w:val="both"/>
+        <w:rPr>
+          <w:rFonts w:ascii="Product sans" w:hAnsi="Product sans"/>
+        </w:rPr>
+      </w:pPr>
+      <w:r>
+        <w:rPr>
+          <w:rFonts w:ascii="Product sans" w:hAnsi="Product sans"/>
+        </w:rPr>
+        <w:t>Tests and debugs applications.</w:t>
+      </w:r>
+    </w:p>
+    <w:p>
+      <w:pPr>
+        <w:numPr>
+          <w:ilvl w:val="0"/>
+          <w:numId w:val="15"/>
+        </w:numPr>
+        <w:spacing w:line="276" w:lineRule="auto"/>
+        <w:jc w:val="both"/>
+        <w:rPr>
+          <w:rFonts w:ascii="Product sans" w:hAnsi="Product sans"/>
+          <w:b/>
+          <w:bCs/>
+        </w:rPr>
+      </w:pPr>
+      <w:r>
+        <w:rPr>
+          <w:rFonts w:ascii="Product sans" w:hAnsi="Product sans"/>
+          <w:b/>
+          <w:bCs/>
+        </w:rPr>
+        <w:t>BI (Business Intelligence) Developer</w:t>
+      </w:r>
+    </w:p>
+    <w:p>
+      <w:pPr>
+        <w:numPr>
+          <w:ilvl w:val="0"/>
+          <w:numId w:val="15"/>
+        </w:numPr>
+        <w:spacing w:line="276" w:lineRule="auto"/>
+        <w:jc w:val="both"/>
+        <w:rPr>
+          <w:rFonts w:ascii="Product sans" w:hAnsi="Product sans"/>
+        </w:rPr>
+      </w:pPr>
+      <w:r>
+        <w:rPr>
+          <w:rFonts w:ascii="Product sans" w:hAnsi="Product sans"/>
+          <w:b/>
+          <w:bCs/>
+        </w:rPr>
+        <w:t>Role</w:t>
+      </w:r>
+      <w:r>
+        <w:rPr>
+          <w:rFonts w:ascii="Product sans" w:hAnsi="Product sans"/>
+        </w:rPr>
+        <w:t>: Creates reports and dashboards to help businesses understand their data and make better decisions.</w:t>
+      </w:r>
+    </w:p>
+    <w:p>
+      <w:pPr>
+        <w:numPr>
+          <w:ilvl w:val="0"/>
+          <w:numId w:val="15"/>
+        </w:numPr>
+        <w:spacing w:line="276" w:lineRule="auto"/>
+        <w:jc w:val="both"/>
+        <w:rPr>
+          <w:rFonts w:ascii="Product sans" w:hAnsi="Product sans"/>
+        </w:rPr>
+      </w:pPr>
+      <w:r>
+        <w:rPr>
+          <w:rFonts w:ascii="Product sans" w:hAnsi="Product sans"/>
+          <w:b/>
+          <w:bCs/>
+        </w:rPr>
+        <w:t>Responsibilities</w:t>
+      </w:r>
+      <w:r>
+        <w:rPr>
+          <w:rFonts w:ascii="Product sans" w:hAnsi="Product sans"/>
+        </w:rPr>
+        <w:t>:</w:t>
+      </w:r>
+    </w:p>
+    <w:p>
+      <w:pPr>
+        <w:numPr>
+          <w:ilvl w:val="1"/>
+          <w:numId w:val="15"/>
+        </w:numPr>
+        <w:spacing w:line="276" w:lineRule="auto"/>
+        <w:jc w:val="both"/>
+        <w:rPr>
+          <w:rFonts w:ascii="Product sans" w:hAnsi="Product sans"/>
+        </w:rPr>
+      </w:pPr>
+      <w:r>
+        <w:rPr>
+          <w:rFonts w:ascii="Product sans" w:hAnsi="Product sans"/>
+        </w:rPr>
+        <w:t>Collects and organizes data from different sources.</w:t>
+      </w:r>
+    </w:p>
+    <w:p>
+      <w:pPr>
+        <w:numPr>
+          <w:ilvl w:val="1"/>
+          <w:numId w:val="15"/>
+        </w:numPr>
+        <w:spacing w:line="276" w:lineRule="auto"/>
+        <w:jc w:val="both"/>
+        <w:rPr>
+          <w:rFonts w:ascii="Product sans" w:hAnsi="Product sans"/>
+        </w:rPr>
+      </w:pPr>
+      <w:r>
+        <w:rPr>
+          <w:rFonts w:ascii="Product sans" w:hAnsi="Product sans"/>
+        </w:rPr>
+        <w:t>Cleans and prepares data for analysis.</w:t>
+      </w:r>
+    </w:p>
+    <w:p>
+      <w:pPr>
+        <w:pStyle w:val="ListParagraph"/>
+        <w:numPr>
+          <w:ilvl w:val="1"/>
+          <w:numId w:val="15"/>
+        </w:numPr>
+        <w:spacing w:line="276" w:lineRule="auto"/>
+        <w:jc w:val="both"/>
+        <w:rPr>
+          <w:rFonts w:ascii="Product sans" w:hAnsi="Product sans"/>
+        </w:rPr>
+      </w:pPr>
+      <w:r>
+        <w:rPr>
+          <w:rFonts w:ascii="Product sans" w:hAnsi="Product sans"/>
+        </w:rPr>
+        <w:t>Builds visual reports and dashboards.</w:t>
+      </w:r>
+    </w:p>
+    <w:p>
+      <w:pPr>
+        <w:numPr>
+          <w:ilvl w:val="1"/>
+          <w:numId w:val="15"/>
+        </w:numPr>
+        <w:spacing w:line="276" w:lineRule="auto"/>
+        <w:jc w:val="both"/>
+        <w:rPr>
+          <w:rFonts w:ascii="Product sans" w:hAnsi="Product sans"/>
+        </w:rPr>
+      </w:pPr>
+      <w:r>
+        <w:rPr>
+          <w:rFonts w:ascii="Product sans" w:hAnsi="Product sans"/>
+        </w:rPr>
+        <w:t>Works with teams to show useful trends, patterns, and performance.</w:t>
+      </w:r>
+    </w:p>
+    <w:p>
+      <w:pPr>
+        <w:spacing w:line="276" w:lineRule="auto"/>
+        <w:ind w:left="720"/>
+        <w:jc w:val="both"/>
+        <w:rPr>
+          <w:rFonts w:ascii="Product sans" w:hAnsi="Product sans"/>
+        </w:rPr>
+      </w:pPr>
+    </w:p>
+    <w:p>
+      <w:pPr>
+        <w:rPr>
+          <w:rFonts w:ascii="Product sans" w:hAnsi="Product sans"/>
+        </w:rPr>
+      </w:pPr>
+      <w:r>
+        <w:rPr>
+          <w:rFonts w:ascii="Product sans" w:hAnsi="Product sans"/>
+        </w:rPr>
+        <w:br w:type="page"/>
+      </w:r>
+    </w:p>
+    <w:p>
+      <w:pPr>
+        <w:rPr>
+          <w:rFonts w:ascii="Product sans" w:hAnsi="Product sans"/>
+          <w:b/>
+          <w:bCs/>
+          <w:sz w:val="32"/>
+          <w:szCs w:val="32"/>
+        </w:rPr>
+      </w:pPr>
+      <w:r>
+        <w:rPr>
+          <w:rFonts w:ascii="Product sans" w:hAnsi="Product sans"/>
+          <w:b/>
+          <w:bCs/>
+          <w:sz w:val="32"/>
+          <w:szCs w:val="32"/>
+        </w:rPr>
+        <w:lastRenderedPageBreak/>
+        <w:t xml:space="preserve">3.0 </w:t>
+      </w:r>
+      <w:r>
+        <w:rPr>
+          <w:rFonts w:ascii="Product sans" w:hAnsi="Product sans"/>
+          <w:b/>
+          <w:bCs/>
+          <w:sz w:val="32"/>
+          <w:szCs w:val="32"/>
+        </w:rPr>
+        <w:t>Types of databases</w:t>
+      </w:r>
+    </w:p>
+    <w:p>
+      <w:pPr>
+        <w:rPr>
+          <w:rFonts w:ascii="Product sans" w:hAnsi="Product sans"/>
+          <w:b/>
+          <w:bCs/>
           <w:sz w:val="28"/>
           <w:szCs w:val="28"/>
         </w:rPr>
@@ -1907,69 +3042,109 @@
           <w:sz w:val="28"/>
           <w:szCs w:val="28"/>
         </w:rPr>
-        <w:lastRenderedPageBreak/>
-        <w:t>Roles in a Database System</w:t>
-      </w:r>
-    </w:p>
-    <w:p>
-      <w:pPr>
-        <w:spacing w:line="276" w:lineRule="auto"/>
-        <w:jc w:val="both"/>
-        <w:rPr>
-          <w:rFonts w:ascii="Product sans" w:hAnsi="Product sans"/>
-          <w:b/>
-          <w:bCs/>
-        </w:rPr>
-      </w:pPr>
-      <w:r>
-        <w:rPr>
-          <w:rFonts w:ascii="Product sans" w:hAnsi="Product sans"/>
-          <w:b/>
-          <w:bCs/>
-        </w:rPr>
-        <w:t>System Analyst:</w:t>
-      </w:r>
-    </w:p>
-    <w:p>
-      <w:pPr>
-        <w:pStyle w:val="ListParagraph"/>
-        <w:numPr>
-          <w:ilvl w:val="0"/>
-          <w:numId w:val="11"/>
-        </w:numPr>
-        <w:spacing w:line="276" w:lineRule="auto"/>
-        <w:jc w:val="both"/>
-        <w:rPr>
-          <w:rFonts w:ascii="Product sans" w:hAnsi="Product sans"/>
-          <w:b/>
-          <w:bCs/>
-        </w:rPr>
-      </w:pPr>
-      <w:r>
-        <w:rPr>
-          <w:rFonts w:ascii="Product sans" w:hAnsi="Product sans"/>
-          <w:b/>
-          <w:bCs/>
-        </w:rPr>
-        <w:t xml:space="preserve">Role: </w:t>
-      </w:r>
-      <w:r>
-        <w:rPr>
-          <w:rFonts w:ascii="Product sans" w:hAnsi="Product sans"/>
-        </w:rPr>
-        <w:t xml:space="preserve">Acts as a bridge between </w:t>
-      </w:r>
-      <w:r>
-        <w:rPr>
-          <w:rFonts w:ascii="Product sans" w:hAnsi="Product sans" w:hint="eastAsia"/>
-        </w:rPr>
-        <w:t>business</w:t>
-      </w:r>
-      <w:r>
-        <w:rPr>
-          <w:rFonts w:ascii="Product sans" w:hAnsi="Product sans"/>
-        </w:rPr>
-        <w:t xml:space="preserve"> users and technical teams.</w:t>
+        <w:t>3.1 Relational vs. Non-relational databases</w:t>
+      </w:r>
+    </w:p>
+    <w:p>
+      <w:pPr>
+        <w:rPr>
+          <w:rFonts w:ascii="Product sans" w:hAnsi="Product sans"/>
+          <w:b/>
+          <w:bCs/>
+        </w:rPr>
+      </w:pPr>
+      <w:r>
+        <w:rPr>
+          <w:rFonts w:ascii="Product sans" w:hAnsi="Product sans"/>
+          <w:b/>
+          <w:bCs/>
+        </w:rPr>
+        <w:t>Relational databases:</w:t>
+      </w:r>
+    </w:p>
+    <w:p>
+      <w:pPr>
+        <w:rPr>
+          <w:rFonts w:ascii="Product sans" w:hAnsi="Product sans"/>
+        </w:rPr>
+      </w:pPr>
+      <w:r>
+        <w:rPr>
+          <w:rFonts w:ascii="Product sans" w:hAnsi="Product sans"/>
+        </w:rPr>
+        <w:t>Relational databases store data in structured tables with rows and columns. They use Structured Query Language (SQL) for querying and managing data. These databases are ideal for data that has clear relationships and a fixed schema.</w:t>
+      </w:r>
+    </w:p>
+    <w:p>
+      <w:pPr>
+        <w:rPr>
+          <w:rFonts w:ascii="Product sans" w:hAnsi="Product sans"/>
+        </w:rPr>
+      </w:pPr>
+      <w:r>
+        <w:rPr>
+          <w:rFonts w:ascii="Product sans" w:hAnsi="Product sans"/>
+          <w:b/>
+          <w:bCs/>
+        </w:rPr>
+        <w:t>Examples</w:t>
+      </w:r>
+      <w:r>
+        <w:rPr>
+          <w:rFonts w:ascii="Product sans" w:hAnsi="Product sans"/>
+        </w:rPr>
+        <w:t>: MySQL, PostgreSQL, Oracle</w:t>
+      </w:r>
+    </w:p>
+    <w:p>
+      <w:pPr>
+        <w:rPr>
+          <w:rFonts w:ascii="Product sans" w:hAnsi="Product sans"/>
+          <w:b/>
+          <w:bCs/>
+        </w:rPr>
+      </w:pPr>
+      <w:r>
+        <w:rPr>
+          <w:rFonts w:ascii="Product sans" w:hAnsi="Product sans"/>
+          <w:b/>
+          <w:bCs/>
+        </w:rPr>
+        <w:t>Non-Relational Databases (NoSQL):</w:t>
+      </w:r>
+    </w:p>
+    <w:p>
+      <w:pPr>
+        <w:rPr>
+          <w:rFonts w:ascii="Product sans" w:hAnsi="Product sans"/>
+        </w:rPr>
+      </w:pPr>
+      <w:r>
+        <w:rPr>
+          <w:rFonts w:ascii="Product sans" w:hAnsi="Product sans"/>
+        </w:rPr>
+        <w:t>Non-relational databases store data in more flexible formats such as documents, key-value pairs, wide-columns, or graphs. They are well-suited for handling unstructured or semi-structured data, and they scale easily for large or fast-changing datasets</w:t>
+      </w:r>
+    </w:p>
+    <w:p>
+      <w:pPr>
+        <w:rPr>
+          <w:rFonts w:ascii="Product sans" w:hAnsi="Product sans"/>
+        </w:rPr>
+      </w:pPr>
+      <w:r>
+        <w:rPr>
+          <w:rFonts w:ascii="Product sans" w:hAnsi="Product sans"/>
+          <w:b/>
+          <w:bCs/>
+        </w:rPr>
+        <w:t>Examples</w:t>
+      </w:r>
+      <w:r>
+        <w:rPr>
+          <w:rFonts w:ascii="Product sans" w:hAnsi="Product sans"/>
+        </w:rPr>
+        <w:t>:</w:t>
       </w:r>
     </w:p>
     <w:p>
@@ -1979,867 +3154,585 @@
           <w:ilvl w:val="0"/>
           <w:numId w:val="10"/>
         </w:numPr>
-        <w:spacing w:line="276" w:lineRule="auto"/>
-        <w:jc w:val="both"/>
-        <w:rPr>
-          <w:rFonts w:ascii="Product sans" w:hAnsi="Product sans"/>
-          <w:b/>
-          <w:bCs/>
-        </w:rPr>
-      </w:pPr>
-      <w:r>
-        <w:rPr>
-          <w:rFonts w:ascii="Product sans" w:hAnsi="Product sans"/>
-          <w:b/>
-          <w:bCs/>
-        </w:rPr>
-        <w:t>Responsibilities:</w:t>
-      </w:r>
-    </w:p>
-    <w:p>
-      <w:pPr>
-        <w:numPr>
-          <w:ilvl w:val="1"/>
-          <w:numId w:val="12"/>
-        </w:numPr>
-        <w:spacing w:line="276" w:lineRule="auto"/>
-        <w:jc w:val="both"/>
-        <w:rPr>
-          <w:rFonts w:ascii="Product sans" w:hAnsi="Product sans"/>
-        </w:rPr>
-      </w:pPr>
-      <w:r>
-        <w:rPr>
-          <w:rFonts w:ascii="Product sans" w:hAnsi="Product sans"/>
-        </w:rPr>
-        <w:t>Gathers and analyzes business requirements.</w:t>
-      </w:r>
-    </w:p>
-    <w:p>
-      <w:pPr>
-        <w:numPr>
-          <w:ilvl w:val="1"/>
-          <w:numId w:val="12"/>
-        </w:numPr>
-        <w:spacing w:line="276" w:lineRule="auto"/>
-        <w:jc w:val="both"/>
-        <w:rPr>
-          <w:rFonts w:ascii="Product sans" w:hAnsi="Product sans"/>
-        </w:rPr>
-      </w:pPr>
-      <w:r>
-        <w:rPr>
-          <w:rFonts w:ascii="Product sans" w:hAnsi="Product sans"/>
-        </w:rPr>
-        <w:t>Defines system specifications and workflows.</w:t>
-      </w:r>
-    </w:p>
-    <w:p>
-      <w:pPr>
-        <w:numPr>
-          <w:ilvl w:val="1"/>
-          <w:numId w:val="12"/>
-        </w:numPr>
-        <w:spacing w:line="276" w:lineRule="auto"/>
-        <w:jc w:val="both"/>
-        <w:rPr>
-          <w:rFonts w:ascii="Product sans" w:hAnsi="Product sans"/>
-        </w:rPr>
-      </w:pPr>
-      <w:r>
-        <w:rPr>
-          <w:rFonts w:ascii="Product sans" w:hAnsi="Product sans"/>
-        </w:rPr>
-        <w:t>Ensure</w:t>
-      </w:r>
-      <w:r>
-        <w:rPr>
-          <w:rFonts w:ascii="Product sans" w:hAnsi="Product sans"/>
-        </w:rPr>
-        <w:t>s the database solution aligns with business needs.</w:t>
-      </w:r>
-    </w:p>
-    <w:p>
-      <w:pPr>
-        <w:numPr>
-          <w:ilvl w:val="1"/>
-          <w:numId w:val="12"/>
-        </w:numPr>
-        <w:spacing w:line="276" w:lineRule="auto"/>
-        <w:jc w:val="both"/>
-        <w:rPr>
-          <w:rFonts w:ascii="Product sans" w:hAnsi="Product sans"/>
-        </w:rPr>
-      </w:pPr>
-      <w:r>
-        <w:rPr>
-          <w:rFonts w:ascii="Product sans" w:hAnsi="Product sans"/>
-        </w:rPr>
-        <w:t>Documents processes and communicates with stakeholders.</w:t>
-      </w:r>
-    </w:p>
-    <w:p>
-      <w:pPr>
-        <w:spacing w:line="276" w:lineRule="auto"/>
-        <w:jc w:val="both"/>
-        <w:rPr>
-          <w:rFonts w:ascii="Product sans" w:hAnsi="Product sans"/>
-          <w:b/>
-          <w:bCs/>
-        </w:rPr>
-      </w:pPr>
-      <w:r>
-        <w:rPr>
-          <w:rFonts w:ascii="Product sans" w:hAnsi="Product sans"/>
-          <w:b/>
-          <w:bCs/>
-        </w:rPr>
-        <w:t>Database Designer</w:t>
-      </w:r>
-    </w:p>
-    <w:p>
-      <w:pPr>
+        <w:rPr>
+          <w:rFonts w:ascii="Product sans" w:hAnsi="Product sans"/>
+        </w:rPr>
+      </w:pPr>
+      <w:r>
+        <w:rPr>
+          <w:rFonts w:ascii="Product sans" w:hAnsi="Product sans"/>
+        </w:rPr>
+        <w:t>MongoDB – Document-based NoSQL database</w:t>
+      </w:r>
+    </w:p>
+    <w:p>
+      <w:pPr>
+        <w:pStyle w:val="ListParagraph"/>
         <w:numPr>
           <w:ilvl w:val="0"/>
-          <w:numId w:val="12"/>
-        </w:numPr>
-        <w:spacing w:line="276" w:lineRule="auto"/>
-        <w:jc w:val="both"/>
-        <w:rPr>
-          <w:rFonts w:ascii="Product sans" w:hAnsi="Product sans"/>
-        </w:rPr>
-      </w:pPr>
-      <w:r>
-        <w:rPr>
-          <w:rFonts w:ascii="Product sans" w:hAnsi="Product sans"/>
-          <w:b/>
-          <w:bCs/>
-        </w:rPr>
-        <w:t>Role:</w:t>
-      </w:r>
-      <w:r>
-        <w:rPr>
-          <w:rFonts w:ascii="Product sans" w:hAnsi="Product sans"/>
-        </w:rPr>
-        <w:t xml:space="preserve"> Designs the structure of the database.</w:t>
+          <w:numId w:val="10"/>
+        </w:numPr>
+        <w:rPr>
+          <w:rFonts w:ascii="Product sans" w:hAnsi="Product sans"/>
+        </w:rPr>
+      </w:pPr>
+      <w:r>
+        <w:rPr>
+          <w:rFonts w:ascii="Product sans" w:hAnsi="Product sans"/>
+        </w:rPr>
+        <w:t>Cassandra – Wide-column store optimized for large-scale distributed data</w:t>
+      </w:r>
+    </w:p>
+    <w:p>
+      <w:pPr>
+        <w:rPr>
+          <w:rFonts w:ascii="Product sans" w:hAnsi="Product sans"/>
+          <w:b/>
+          <w:bCs/>
+          <w:sz w:val="28"/>
+          <w:szCs w:val="28"/>
+        </w:rPr>
+      </w:pPr>
+      <w:r>
+        <w:rPr>
+          <w:rFonts w:ascii="Product sans" w:hAnsi="Product sans"/>
+          <w:b/>
+          <w:bCs/>
+          <w:sz w:val="28"/>
+          <w:szCs w:val="28"/>
+        </w:rPr>
+        <w:t>3.2 Centralized, Distributed and Cloud Databases</w:t>
+      </w:r>
+    </w:p>
+    <w:p>
+      <w:pPr>
+        <w:rPr>
+          <w:rFonts w:ascii="Product sans" w:hAnsi="Product sans"/>
+          <w:b/>
+          <w:bCs/>
+        </w:rPr>
+      </w:pPr>
+      <w:r>
+        <w:rPr>
+          <w:rFonts w:ascii="Product sans" w:hAnsi="Product sans"/>
+          <w:b/>
+          <w:bCs/>
+        </w:rPr>
+        <w:t>Centralized Database:</w:t>
+      </w:r>
+    </w:p>
+    <w:p>
+      <w:pPr>
+        <w:rPr>
+          <w:rFonts w:ascii="Product sans" w:hAnsi="Product sans"/>
+        </w:rPr>
+      </w:pPr>
+      <w:r>
+        <w:rPr>
+          <w:rFonts w:ascii="Product sans" w:hAnsi="Product sans"/>
+        </w:rPr>
+        <w:t>A centralized database stores all data in a single location or server. It is easy to manage but can be a single point of failure.</w:t>
+      </w:r>
+    </w:p>
+    <w:p>
+      <w:pPr>
+        <w:rPr>
+          <w:rFonts w:ascii="Product sans" w:hAnsi="Product sans"/>
+        </w:rPr>
+      </w:pPr>
+      <w:r>
+        <w:rPr>
+          <w:rFonts w:ascii="Product sans" w:hAnsi="Product sans"/>
+        </w:rPr>
+        <w:t xml:space="preserve">Example: </w:t>
+      </w:r>
+      <w:r>
+        <w:rPr>
+          <w:rFonts w:ascii="Product sans" w:hAnsi="Product sans"/>
+        </w:rPr>
+        <w:t>Small local businesses or schools using a single-location library management system.</w:t>
+      </w:r>
+    </w:p>
+    <w:p>
+      <w:pPr>
+        <w:rPr>
+          <w:rFonts w:ascii="Product sans" w:hAnsi="Product sans"/>
+          <w:b/>
+          <w:bCs/>
+        </w:rPr>
+      </w:pPr>
+      <w:r>
+        <w:rPr>
+          <w:rFonts w:ascii="Product sans" w:hAnsi="Product sans"/>
+          <w:b/>
+          <w:bCs/>
+        </w:rPr>
+        <w:t>Distributed Database:</w:t>
+      </w:r>
+    </w:p>
+    <w:p>
+      <w:pPr>
+        <w:rPr>
+          <w:rFonts w:ascii="Product sans" w:hAnsi="Product sans"/>
+        </w:rPr>
+      </w:pPr>
+      <w:r>
+        <w:rPr>
+          <w:rFonts w:ascii="Product sans" w:hAnsi="Product sans"/>
+        </w:rPr>
+        <w:t>A distributed database stores data across multiple servers, often in different geographical locations. This setup offers improved performance, fault tolerance, and availability.</w:t>
+      </w:r>
+    </w:p>
+    <w:p>
+      <w:pPr>
+        <w:rPr>
+          <w:rFonts w:ascii="Product sans" w:hAnsi="Product sans"/>
+        </w:rPr>
+      </w:pPr>
+      <w:r>
+        <w:rPr>
+          <w:rFonts w:ascii="Product sans" w:hAnsi="Product sans"/>
+        </w:rPr>
+        <w:t>Example: Large multinational companies needing fast and reliable access across regions</w:t>
+      </w:r>
+      <w:r>
+        <w:rPr>
+          <w:rFonts w:ascii="Product sans" w:hAnsi="Product sans"/>
+        </w:rPr>
+        <w:t>.</w:t>
+      </w:r>
+    </w:p>
+    <w:p>
+      <w:pPr>
+        <w:rPr>
+          <w:rFonts w:ascii="Product sans" w:hAnsi="Product sans"/>
+        </w:rPr>
+      </w:pPr>
+      <w:r>
+        <w:rPr>
+          <w:rFonts w:ascii="Product sans" w:hAnsi="Product sans"/>
+          <w:b/>
+          <w:bCs/>
+        </w:rPr>
+        <w:t>Cloud Database:</w:t>
+      </w:r>
+      <w:r>
+        <w:rPr>
+          <w:rFonts w:ascii="Product sans" w:hAnsi="Product sans"/>
+        </w:rPr>
+        <w:br/>
+        <w:t>A cloud database is hosted and maintained on cloud computing platforms like AWS, Microsoft Azure, or Google Cloud. It offers automated backups, updates, scalability, and high availability.</w:t>
+      </w:r>
+    </w:p>
+    <w:p>
+      <w:pPr>
+        <w:rPr>
+          <w:rFonts w:ascii="Product sans" w:hAnsi="Product sans"/>
+        </w:rPr>
+      </w:pPr>
+      <w:r>
+        <w:rPr>
+          <w:rFonts w:ascii="Product sans" w:hAnsi="Product sans"/>
+          <w:b/>
+          <w:bCs/>
+        </w:rPr>
+        <w:t xml:space="preserve"> Example:</w:t>
+      </w:r>
+      <w:r>
+        <w:rPr>
+          <w:rFonts w:ascii="Product sans" w:hAnsi="Product sans"/>
+        </w:rPr>
+        <w:t xml:space="preserve"> Web and mobile applications, SaaS platforms, and modern enterprise systems.</w:t>
+      </w:r>
+    </w:p>
+    <w:p>
+      <w:pPr>
+        <w:rPr>
+          <w:rFonts w:ascii="Product sans" w:hAnsi="Product sans"/>
+          <w:b/>
+          <w:bCs/>
+          <w:sz w:val="32"/>
+          <w:szCs w:val="32"/>
+        </w:rPr>
+      </w:pPr>
+      <w:r>
+        <w:rPr>
+          <w:rFonts w:ascii="Product sans" w:hAnsi="Product sans"/>
+          <w:b/>
+          <w:bCs/>
+          <w:sz w:val="32"/>
+          <w:szCs w:val="32"/>
+        </w:rPr>
+        <w:lastRenderedPageBreak/>
+        <w:t>5. Cloud Storage and Databases</w:t>
+      </w:r>
+    </w:p>
+    <w:p>
+      <w:pPr>
+        <w:rPr>
+          <w:rFonts w:ascii="Product sans" w:hAnsi="Product sans"/>
+          <w:b/>
+          <w:bCs/>
+          <w:sz w:val="28"/>
+          <w:szCs w:val="28"/>
+        </w:rPr>
+      </w:pPr>
+      <w:r>
+        <w:rPr>
+          <w:rFonts w:ascii="Product sans" w:hAnsi="Product sans"/>
+          <w:b/>
+          <w:bCs/>
+          <w:sz w:val="28"/>
+          <w:szCs w:val="28"/>
+        </w:rPr>
+        <w:t>5.1 What is Cloud Storage and How Does It Support Database Functionality?</w:t>
+      </w:r>
+    </w:p>
+    <w:p>
+      <w:pPr>
+        <w:rPr>
+          <w:rFonts w:ascii="Product sans" w:hAnsi="Product sans"/>
+        </w:rPr>
+      </w:pPr>
+      <w:r>
+        <w:rPr>
+          <w:rFonts w:ascii="Product sans" w:hAnsi="Product sans"/>
+        </w:rPr>
+        <w:t>Cloud storage is an online service that allows users and systems to store data remotely on internet-connected servers. In the context of databases, cloud storage supports functionalities such as data persistence, backups, and data sharing across multiple services or applications. It enables modern databases to scale and perform without relying on physical hardware.</w:t>
+      </w:r>
+    </w:p>
+    <w:p>
+      <w:pPr>
+        <w:rPr>
+          <w:rFonts w:ascii="Product sans" w:hAnsi="Product sans"/>
+          <w:b/>
+          <w:bCs/>
+          <w:sz w:val="28"/>
+          <w:szCs w:val="28"/>
+        </w:rPr>
+      </w:pPr>
+      <w:r>
+        <w:rPr>
+          <w:rFonts w:ascii="Product sans" w:hAnsi="Product sans"/>
+          <w:b/>
+          <w:bCs/>
+          <w:sz w:val="28"/>
+          <w:szCs w:val="28"/>
+        </w:rPr>
+        <w:t>5.2 Advantages of Cloud-Based Databases</w:t>
       </w:r>
     </w:p>
     <w:p>
       <w:pPr>
         <w:numPr>
           <w:ilvl w:val="0"/>
-          <w:numId w:val="12"/>
-        </w:numPr>
-        <w:spacing w:line="276" w:lineRule="auto"/>
-        <w:jc w:val="both"/>
-        <w:rPr>
-          <w:rFonts w:ascii="Product sans" w:hAnsi="Product sans"/>
-        </w:rPr>
-      </w:pPr>
-      <w:r>
-        <w:rPr>
-          <w:rFonts w:ascii="Product sans" w:hAnsi="Product sans"/>
-          <w:b/>
-          <w:bCs/>
-        </w:rPr>
-        <w:t>Responsibilities:</w:t>
-      </w:r>
-    </w:p>
-    <w:p>
-      <w:pPr>
-        <w:numPr>
-          <w:ilvl w:val="1"/>
-          <w:numId w:val="12"/>
-        </w:numPr>
-        <w:spacing w:line="276" w:lineRule="auto"/>
-        <w:jc w:val="both"/>
-        <w:rPr>
-          <w:rFonts w:ascii="Product sans" w:hAnsi="Product sans"/>
-        </w:rPr>
-      </w:pPr>
-      <w:r>
-        <w:rPr>
-          <w:rFonts w:ascii="Product sans" w:hAnsi="Product sans"/>
-        </w:rPr>
-        <w:t>Creates data models and schemas.</w:t>
-      </w:r>
-    </w:p>
-    <w:p>
-      <w:pPr>
-        <w:numPr>
-          <w:ilvl w:val="1"/>
-          <w:numId w:val="12"/>
-        </w:numPr>
-        <w:spacing w:line="276" w:lineRule="auto"/>
-        <w:jc w:val="both"/>
-        <w:rPr>
-          <w:rFonts w:ascii="Product sans" w:hAnsi="Product sans"/>
-        </w:rPr>
-      </w:pPr>
-      <w:r>
-        <w:rPr>
-          <w:rFonts w:ascii="Product sans" w:hAnsi="Product sans"/>
-        </w:rPr>
-        <w:t>Defines tables, attributes, keys, and relationships.</w:t>
-      </w:r>
-    </w:p>
-    <w:p>
-      <w:pPr>
-        <w:numPr>
-          <w:ilvl w:val="1"/>
-          <w:numId w:val="12"/>
-        </w:numPr>
-        <w:spacing w:line="276" w:lineRule="auto"/>
-        <w:jc w:val="both"/>
-        <w:rPr>
-          <w:rFonts w:ascii="Product sans" w:hAnsi="Product sans"/>
-        </w:rPr>
-      </w:pPr>
-      <w:r>
-        <w:rPr>
-          <w:rFonts w:ascii="Product sans" w:hAnsi="Product sans"/>
-        </w:rPr>
-        <w:t>Ensures data normalization and integrity rules.</w:t>
-      </w:r>
-    </w:p>
-    <w:p>
-      <w:pPr>
-        <w:numPr>
-          <w:ilvl w:val="1"/>
-          <w:numId w:val="12"/>
-        </w:numPr>
-        <w:spacing w:line="276" w:lineRule="auto"/>
-        <w:jc w:val="both"/>
-        <w:rPr>
-          <w:rFonts w:ascii="Product sans" w:hAnsi="Product sans"/>
-        </w:rPr>
-      </w:pPr>
-      <w:r>
-        <w:rPr>
-          <w:rFonts w:ascii="Product sans" w:hAnsi="Product sans"/>
-        </w:rPr>
-        <w:t>Plans how data will be stored and accessed efficiently.</w:t>
-      </w:r>
-    </w:p>
-    <w:p>
-      <w:pPr>
-        <w:spacing w:line="276" w:lineRule="auto"/>
-        <w:jc w:val="both"/>
-        <w:rPr>
-          <w:rFonts w:ascii="Product sans" w:hAnsi="Product sans"/>
-          <w:b/>
-          <w:bCs/>
-        </w:rPr>
-      </w:pPr>
-      <w:r>
-        <w:rPr>
-          <w:rFonts w:ascii="Product sans" w:hAnsi="Product sans"/>
-          <w:b/>
-          <w:bCs/>
-        </w:rPr>
-        <w:t>Database Developer</w:t>
+          <w:numId w:val="23"/>
+        </w:numPr>
+        <w:rPr>
+          <w:rFonts w:ascii="Product sans" w:hAnsi="Product sans"/>
+        </w:rPr>
+      </w:pPr>
+      <w:r>
+        <w:rPr>
+          <w:rFonts w:ascii="Product sans" w:hAnsi="Product sans"/>
+          <w:b/>
+          <w:bCs/>
+        </w:rPr>
+        <w:t>Scalability:</w:t>
+      </w:r>
+      <w:r>
+        <w:rPr>
+          <w:rFonts w:ascii="Product sans" w:hAnsi="Product sans"/>
+        </w:rPr>
+        <w:t xml:space="preserve"> Resources can be scaled up or down automatically based on demand.</w:t>
       </w:r>
     </w:p>
     <w:p>
       <w:pPr>
         <w:numPr>
           <w:ilvl w:val="0"/>
-          <w:numId w:val="13"/>
-        </w:numPr>
-        <w:spacing w:line="276" w:lineRule="auto"/>
-        <w:jc w:val="both"/>
-        <w:rPr>
-          <w:rFonts w:ascii="Product sans" w:hAnsi="Product sans"/>
-        </w:rPr>
-      </w:pPr>
-      <w:r>
-        <w:rPr>
-          <w:rFonts w:ascii="Product sans" w:hAnsi="Product sans"/>
-          <w:b/>
-          <w:bCs/>
-        </w:rPr>
-        <w:t>Role:</w:t>
-      </w:r>
-      <w:r>
-        <w:rPr>
-          <w:rFonts w:ascii="Product sans" w:hAnsi="Product sans"/>
-        </w:rPr>
-        <w:t xml:space="preserve"> Builds and implements the database according to the design.</w:t>
+          <w:numId w:val="23"/>
+        </w:numPr>
+        <w:rPr>
+          <w:rFonts w:ascii="Product sans" w:hAnsi="Product sans"/>
+        </w:rPr>
+      </w:pPr>
+      <w:r>
+        <w:rPr>
+          <w:rFonts w:ascii="Product sans" w:hAnsi="Product sans"/>
+          <w:b/>
+          <w:bCs/>
+        </w:rPr>
+        <w:t>Security:</w:t>
+      </w:r>
+      <w:r>
+        <w:rPr>
+          <w:rFonts w:ascii="Product sans" w:hAnsi="Product sans"/>
+        </w:rPr>
+        <w:t xml:space="preserve"> Includes built-in encryption, access control, and monitoring tools.</w:t>
       </w:r>
     </w:p>
     <w:p>
       <w:pPr>
         <w:numPr>
           <w:ilvl w:val="0"/>
-          <w:numId w:val="13"/>
-        </w:numPr>
-        <w:spacing w:line="276" w:lineRule="auto"/>
-        <w:jc w:val="both"/>
-        <w:rPr>
-          <w:rFonts w:ascii="Product sans" w:hAnsi="Product sans"/>
-        </w:rPr>
-      </w:pPr>
-      <w:r>
-        <w:rPr>
-          <w:rFonts w:ascii="Product sans" w:hAnsi="Product sans"/>
-          <w:b/>
-          <w:bCs/>
-        </w:rPr>
-        <w:t>Responsibilities:</w:t>
-      </w:r>
-    </w:p>
-    <w:p>
-      <w:pPr>
-        <w:numPr>
-          <w:ilvl w:val="1"/>
-          <w:numId w:val="13"/>
-        </w:numPr>
-        <w:spacing w:line="276" w:lineRule="auto"/>
-        <w:jc w:val="both"/>
-        <w:rPr>
-          <w:rFonts w:ascii="Product sans" w:hAnsi="Product sans"/>
-        </w:rPr>
-      </w:pPr>
-      <w:r>
-        <w:rPr>
-          <w:rFonts w:ascii="Product sans" w:hAnsi="Product sans"/>
-        </w:rPr>
-        <w:t>Writes SQL queries, stored procedures, and triggers.</w:t>
-      </w:r>
-    </w:p>
-    <w:p>
-      <w:pPr>
-        <w:numPr>
-          <w:ilvl w:val="1"/>
-          <w:numId w:val="13"/>
-        </w:numPr>
-        <w:spacing w:line="276" w:lineRule="auto"/>
-        <w:jc w:val="both"/>
-        <w:rPr>
-          <w:rFonts w:ascii="Product sans" w:hAnsi="Product sans"/>
-        </w:rPr>
-      </w:pPr>
-      <w:r>
-        <w:rPr>
-          <w:rFonts w:ascii="Product sans" w:hAnsi="Product sans"/>
-        </w:rPr>
-        <w:t>Develops database scripts and programs.</w:t>
-      </w:r>
-    </w:p>
-    <w:p>
-      <w:pPr>
-        <w:numPr>
-          <w:ilvl w:val="1"/>
-          <w:numId w:val="13"/>
-        </w:numPr>
-        <w:spacing w:line="276" w:lineRule="auto"/>
-        <w:jc w:val="both"/>
-        <w:rPr>
-          <w:rFonts w:ascii="Product sans" w:hAnsi="Product sans"/>
-        </w:rPr>
-      </w:pPr>
-      <w:r>
-        <w:rPr>
-          <w:rFonts w:ascii="Product sans" w:hAnsi="Product sans"/>
-        </w:rPr>
-        <w:t>Tests database functionality and performance.</w:t>
-      </w:r>
-    </w:p>
-    <w:p>
-      <w:pPr>
-        <w:numPr>
-          <w:ilvl w:val="1"/>
-          <w:numId w:val="13"/>
-        </w:numPr>
-        <w:spacing w:line="276" w:lineRule="auto"/>
-        <w:jc w:val="both"/>
-        <w:rPr>
-          <w:rFonts w:ascii="Product sans" w:hAnsi="Product sans"/>
-        </w:rPr>
-      </w:pPr>
-      <w:r>
-        <w:rPr>
-          <w:rFonts w:ascii="Product sans" w:hAnsi="Product sans"/>
-        </w:rPr>
-        <w:t>Integrates the database with applications.</w:t>
-      </w:r>
-    </w:p>
-    <w:p>
-      <w:pPr>
-        <w:spacing w:line="276" w:lineRule="auto"/>
-        <w:jc w:val="both"/>
-        <w:rPr>
-          <w:rFonts w:ascii="Product sans" w:hAnsi="Product sans"/>
-          <w:b/>
-          <w:bCs/>
-        </w:rPr>
-      </w:pPr>
-      <w:r>
-        <w:rPr>
-          <w:rFonts w:ascii="Product sans" w:hAnsi="Product sans"/>
-          <w:b/>
-          <w:bCs/>
-        </w:rPr>
-        <w:t>Database Administrator (DBA)</w:t>
+          <w:numId w:val="23"/>
+        </w:numPr>
+        <w:rPr>
+          <w:rFonts w:ascii="Product sans" w:hAnsi="Product sans"/>
+        </w:rPr>
+      </w:pPr>
+      <w:r>
+        <w:rPr>
+          <w:rFonts w:ascii="Product sans" w:hAnsi="Product sans"/>
+          <w:b/>
+          <w:bCs/>
+        </w:rPr>
+        <w:t>Maintenance-Free:</w:t>
+      </w:r>
+      <w:r>
+        <w:rPr>
+          <w:rFonts w:ascii="Product sans" w:hAnsi="Product sans"/>
+        </w:rPr>
+        <w:t xml:space="preserve"> Cloud providers handle updates, patches, backups, and infrastructure.</w:t>
       </w:r>
     </w:p>
     <w:p>
       <w:pPr>
         <w:numPr>
           <w:ilvl w:val="0"/>
-          <w:numId w:val="14"/>
-        </w:numPr>
-        <w:spacing w:line="276" w:lineRule="auto"/>
-        <w:jc w:val="both"/>
-        <w:rPr>
-          <w:rFonts w:ascii="Product sans" w:hAnsi="Product sans"/>
-        </w:rPr>
-      </w:pPr>
-      <w:r>
-        <w:rPr>
-          <w:rFonts w:ascii="Product sans" w:hAnsi="Product sans"/>
-          <w:b/>
-          <w:bCs/>
-        </w:rPr>
-        <w:t>Role:</w:t>
-      </w:r>
-      <w:r>
-        <w:rPr>
-          <w:rFonts w:ascii="Product sans" w:hAnsi="Product sans"/>
-        </w:rPr>
-        <w:t xml:space="preserve"> Manages and maintains the database system.</w:t>
+          <w:numId w:val="23"/>
+        </w:numPr>
+        <w:rPr>
+          <w:rFonts w:ascii="Product sans" w:hAnsi="Product sans"/>
+        </w:rPr>
+      </w:pPr>
+      <w:r>
+        <w:rPr>
+          <w:rFonts w:ascii="Product sans" w:hAnsi="Product sans"/>
+          <w:b/>
+          <w:bCs/>
+        </w:rPr>
+        <w:t>Global Accessibility:</w:t>
+      </w:r>
+      <w:r>
+        <w:rPr>
+          <w:rFonts w:ascii="Product sans" w:hAnsi="Product sans"/>
+        </w:rPr>
+        <w:t xml:space="preserve"> Accessible from anywhere with internet connectivity.</w:t>
       </w:r>
     </w:p>
     <w:p>
       <w:pPr>
         <w:numPr>
           <w:ilvl w:val="0"/>
-          <w:numId w:val="14"/>
-        </w:numPr>
-        <w:spacing w:line="276" w:lineRule="auto"/>
-        <w:jc w:val="both"/>
-        <w:rPr>
-          <w:rFonts w:ascii="Product sans" w:hAnsi="Product sans"/>
-        </w:rPr>
-      </w:pPr>
-      <w:r>
-        <w:rPr>
-          <w:rFonts w:ascii="Product sans" w:hAnsi="Product sans"/>
-          <w:b/>
-          <w:bCs/>
-        </w:rPr>
-        <w:t>Responsibilities:</w:t>
-      </w:r>
-    </w:p>
-    <w:p>
-      <w:pPr>
-        <w:numPr>
-          <w:ilvl w:val="1"/>
-          <w:numId w:val="14"/>
-        </w:numPr>
-        <w:spacing w:line="276" w:lineRule="auto"/>
-        <w:jc w:val="both"/>
-        <w:rPr>
-          <w:rFonts w:ascii="Product sans" w:hAnsi="Product sans"/>
-        </w:rPr>
-      </w:pPr>
-      <w:r>
-        <w:rPr>
-          <w:rFonts w:ascii="Product sans" w:hAnsi="Product sans"/>
-        </w:rPr>
-        <w:t>Installs, configures, and upgrades DBMS software.</w:t>
-      </w:r>
-    </w:p>
-    <w:p>
-      <w:pPr>
-        <w:numPr>
-          <w:ilvl w:val="1"/>
-          <w:numId w:val="14"/>
-        </w:numPr>
-        <w:spacing w:line="276" w:lineRule="auto"/>
-        <w:jc w:val="both"/>
-        <w:rPr>
-          <w:rFonts w:ascii="Product sans" w:hAnsi="Product sans"/>
-        </w:rPr>
-      </w:pPr>
-      <w:r>
-        <w:rPr>
-          <w:rFonts w:ascii="Product sans" w:hAnsi="Product sans"/>
-        </w:rPr>
-        <w:t>Performs backups, recovery, and security management.</w:t>
-      </w:r>
-    </w:p>
-    <w:p>
-      <w:pPr>
-        <w:numPr>
-          <w:ilvl w:val="1"/>
-          <w:numId w:val="14"/>
-        </w:numPr>
-        <w:spacing w:line="276" w:lineRule="auto"/>
-        <w:jc w:val="both"/>
-        <w:rPr>
-          <w:rFonts w:ascii="Product sans" w:hAnsi="Product sans"/>
-        </w:rPr>
-      </w:pPr>
-      <w:r>
-        <w:rPr>
-          <w:rFonts w:ascii="Product sans" w:hAnsi="Product sans"/>
-        </w:rPr>
-        <w:lastRenderedPageBreak/>
-        <w:t>Monitors performance and tunes database efficiency.</w:t>
-      </w:r>
-    </w:p>
-    <w:p>
-      <w:pPr>
-        <w:numPr>
-          <w:ilvl w:val="1"/>
-          <w:numId w:val="14"/>
-        </w:numPr>
-        <w:spacing w:line="276" w:lineRule="auto"/>
-        <w:jc w:val="both"/>
-        <w:rPr>
-          <w:rFonts w:ascii="Product sans" w:hAnsi="Product sans"/>
-        </w:rPr>
-      </w:pPr>
-      <w:r>
-        <w:rPr>
-          <w:rFonts w:ascii="Product sans" w:hAnsi="Product sans"/>
-        </w:rPr>
-        <w:t>Manages user access and enforces policies.</w:t>
-      </w:r>
-    </w:p>
-    <w:p>
-      <w:pPr>
-        <w:spacing w:line="276" w:lineRule="auto"/>
-        <w:jc w:val="both"/>
-        <w:rPr>
-          <w:rFonts w:ascii="Product sans" w:hAnsi="Product sans"/>
-          <w:b/>
-          <w:bCs/>
-        </w:rPr>
-      </w:pPr>
-      <w:r>
-        <w:rPr>
-          <w:rFonts w:ascii="Product sans" w:hAnsi="Product sans"/>
-          <w:b/>
-          <w:bCs/>
-        </w:rPr>
-        <w:t>A</w:t>
-      </w:r>
-      <w:r>
-        <w:rPr>
-          <w:rFonts w:ascii="Product sans" w:hAnsi="Product sans"/>
-          <w:b/>
-          <w:bCs/>
-        </w:rPr>
-        <w:t>pplication Developer</w:t>
+          <w:numId w:val="23"/>
+        </w:numPr>
+        <w:rPr>
+          <w:rFonts w:ascii="Product sans" w:hAnsi="Product sans"/>
+        </w:rPr>
+      </w:pPr>
+      <w:r>
+        <w:rPr>
+          <w:rFonts w:ascii="Product sans" w:hAnsi="Product sans"/>
+          <w:b/>
+          <w:bCs/>
+        </w:rPr>
+        <w:t>Cost-Effective:</w:t>
+      </w:r>
+      <w:r>
+        <w:rPr>
+          <w:rFonts w:ascii="Product sans" w:hAnsi="Product sans"/>
+        </w:rPr>
+        <w:t xml:space="preserve"> Offers pay-as-you-go pricing, reducing upfront hardware costs.</w:t>
+      </w:r>
+    </w:p>
+    <w:p>
+      <w:pPr>
+        <w:rPr>
+          <w:rFonts w:ascii="Product sans" w:hAnsi="Product sans"/>
+        </w:rPr>
+      </w:pPr>
+      <w:r>
+        <w:rPr>
+          <w:rFonts w:ascii="Product sans" w:hAnsi="Product sans"/>
+          <w:b/>
+          <w:bCs/>
+        </w:rPr>
+        <w:t>Examples of Cloud-Based Databases:</w:t>
       </w:r>
     </w:p>
     <w:p>
       <w:pPr>
         <w:numPr>
           <w:ilvl w:val="0"/>
-          <w:numId w:val="15"/>
-        </w:numPr>
-        <w:spacing w:line="276" w:lineRule="auto"/>
-        <w:jc w:val="both"/>
-        <w:rPr>
-          <w:rFonts w:ascii="Product sans" w:hAnsi="Product sans"/>
-        </w:rPr>
-      </w:pPr>
-      <w:r>
-        <w:rPr>
-          <w:rFonts w:ascii="Product sans" w:hAnsi="Product sans"/>
-          <w:b/>
-          <w:bCs/>
-        </w:rPr>
-        <w:t>Role:</w:t>
-      </w:r>
-      <w:r>
-        <w:rPr>
-          <w:rFonts w:ascii="Product sans" w:hAnsi="Product sans"/>
-        </w:rPr>
-        <w:t xml:space="preserve"> Develops software applications that interact with the database.</w:t>
+          <w:numId w:val="24"/>
+        </w:numPr>
+        <w:rPr>
+          <w:rFonts w:ascii="Product sans" w:hAnsi="Product sans"/>
+        </w:rPr>
+      </w:pPr>
+      <w:r>
+        <w:rPr>
+          <w:rFonts w:ascii="Product sans" w:hAnsi="Product sans"/>
+        </w:rPr>
+        <w:t>Amazon RDS</w:t>
       </w:r>
     </w:p>
     <w:p>
       <w:pPr>
         <w:numPr>
           <w:ilvl w:val="0"/>
-          <w:numId w:val="15"/>
-        </w:numPr>
-        <w:spacing w:line="276" w:lineRule="auto"/>
-        <w:jc w:val="both"/>
-        <w:rPr>
-          <w:rFonts w:ascii="Product sans" w:hAnsi="Product sans"/>
-        </w:rPr>
-      </w:pPr>
-      <w:r>
-        <w:rPr>
-          <w:rFonts w:ascii="Product sans" w:hAnsi="Product sans"/>
-          <w:b/>
-          <w:bCs/>
-        </w:rPr>
-        <w:t>Responsibilities:</w:t>
-      </w:r>
-    </w:p>
-    <w:p>
-      <w:pPr>
-        <w:numPr>
-          <w:ilvl w:val="1"/>
-          <w:numId w:val="15"/>
-        </w:numPr>
-        <w:spacing w:line="276" w:lineRule="auto"/>
-        <w:jc w:val="both"/>
-        <w:rPr>
-          <w:rFonts w:ascii="Product sans" w:hAnsi="Product sans"/>
-        </w:rPr>
-      </w:pPr>
-      <w:r>
-        <w:rPr>
-          <w:rFonts w:ascii="Product sans" w:hAnsi="Product sans"/>
-        </w:rPr>
-        <w:t>Designs and codes user interfaces and business logic.</w:t>
-      </w:r>
-    </w:p>
-    <w:p>
-      <w:pPr>
-        <w:numPr>
-          <w:ilvl w:val="1"/>
-          <w:numId w:val="15"/>
-        </w:numPr>
-        <w:spacing w:line="276" w:lineRule="auto"/>
-        <w:jc w:val="both"/>
-        <w:rPr>
-          <w:rFonts w:ascii="Product sans" w:hAnsi="Product sans"/>
-        </w:rPr>
-      </w:pPr>
-      <w:r>
-        <w:rPr>
-          <w:rFonts w:ascii="Product sans" w:hAnsi="Product sans"/>
-        </w:rPr>
-        <w:t>Implements database connectivity and data handling.</w:t>
-      </w:r>
-    </w:p>
-    <w:p>
-      <w:pPr>
-        <w:numPr>
-          <w:ilvl w:val="1"/>
-          <w:numId w:val="15"/>
-        </w:numPr>
-        <w:spacing w:line="276" w:lineRule="auto"/>
-        <w:jc w:val="both"/>
-        <w:rPr>
-          <w:rFonts w:ascii="Product sans" w:hAnsi="Product sans"/>
-        </w:rPr>
-      </w:pPr>
-      <w:r>
-        <w:rPr>
-          <w:rFonts w:ascii="Product sans" w:hAnsi="Product sans"/>
-        </w:rPr>
-        <w:t>Collaborates with DB developers and analysts.</w:t>
-      </w:r>
-    </w:p>
-    <w:p>
-      <w:pPr>
-        <w:numPr>
-          <w:ilvl w:val="1"/>
-          <w:numId w:val="15"/>
-        </w:numPr>
-        <w:spacing w:line="276" w:lineRule="auto"/>
-        <w:jc w:val="both"/>
-        <w:rPr>
-          <w:rFonts w:ascii="Product sans" w:hAnsi="Product sans"/>
-        </w:rPr>
-      </w:pPr>
-      <w:r>
-        <w:rPr>
-          <w:rFonts w:ascii="Product sans" w:hAnsi="Product sans"/>
-        </w:rPr>
-        <w:t>Tests and debugs applications.</w:t>
+          <w:numId w:val="24"/>
+        </w:numPr>
+        <w:rPr>
+          <w:rFonts w:ascii="Product sans" w:hAnsi="Product sans"/>
+        </w:rPr>
+      </w:pPr>
+      <w:r>
+        <w:rPr>
+          <w:rFonts w:ascii="Product sans" w:hAnsi="Product sans"/>
+        </w:rPr>
+        <w:t>Google Cloud Spanner</w:t>
       </w:r>
     </w:p>
     <w:p>
       <w:pPr>
         <w:numPr>
           <w:ilvl w:val="0"/>
-          <w:numId w:val="15"/>
-        </w:numPr>
-        <w:spacing w:line="276" w:lineRule="auto"/>
-        <w:jc w:val="both"/>
-        <w:rPr>
-          <w:rFonts w:ascii="Product sans" w:hAnsi="Product sans"/>
-          <w:b/>
-          <w:bCs/>
-        </w:rPr>
-      </w:pPr>
-      <w:r>
-        <w:rPr>
-          <w:rFonts w:ascii="Product sans" w:hAnsi="Product sans"/>
-          <w:b/>
-          <w:bCs/>
-        </w:rPr>
-        <w:t>BI (Business Intelligence) Developer</w:t>
+          <w:numId w:val="24"/>
+        </w:numPr>
+        <w:rPr>
+          <w:rFonts w:ascii="Product sans" w:hAnsi="Product sans"/>
+        </w:rPr>
+      </w:pPr>
+      <w:r>
+        <w:rPr>
+          <w:rFonts w:ascii="Product sans" w:hAnsi="Product sans"/>
+        </w:rPr>
+        <w:t>Azure SQL Database</w:t>
+      </w:r>
+    </w:p>
+    <w:p>
+      <w:pPr>
+        <w:rPr>
+          <w:rFonts w:ascii="Product sans" w:hAnsi="Product sans"/>
+          <w:b/>
+          <w:bCs/>
+          <w:sz w:val="28"/>
+          <w:szCs w:val="28"/>
+        </w:rPr>
+      </w:pPr>
+      <w:r>
+        <w:rPr>
+          <w:rFonts w:ascii="Product sans" w:hAnsi="Product sans"/>
+          <w:b/>
+          <w:bCs/>
+          <w:sz w:val="28"/>
+          <w:szCs w:val="28"/>
+        </w:rPr>
+        <w:t>5.3 Disadvantages or Challenges of Cloud-Based Databases</w:t>
       </w:r>
     </w:p>
     <w:p>
       <w:pPr>
         <w:numPr>
           <w:ilvl w:val="0"/>
-          <w:numId w:val="15"/>
-        </w:numPr>
-        <w:spacing w:line="276" w:lineRule="auto"/>
-        <w:jc w:val="both"/>
-        <w:rPr>
-          <w:rFonts w:ascii="Product sans" w:hAnsi="Product sans"/>
-        </w:rPr>
-      </w:pPr>
-      <w:r>
-        <w:rPr>
-          <w:rFonts w:ascii="Product sans" w:hAnsi="Product sans"/>
-          <w:b/>
-          <w:bCs/>
-        </w:rPr>
-        <w:t>Role</w:t>
-      </w:r>
-      <w:r>
-        <w:rPr>
-          <w:rFonts w:ascii="Product sans" w:hAnsi="Product sans"/>
-        </w:rPr>
-        <w:t>: Creates reports and dashboards to help businesses understand their data and make better decisions.</w:t>
+          <w:numId w:val="25"/>
+        </w:numPr>
+        <w:rPr>
+          <w:rFonts w:ascii="Product sans" w:hAnsi="Product sans"/>
+        </w:rPr>
+      </w:pPr>
+      <w:r>
+        <w:rPr>
+          <w:rFonts w:ascii="Product sans" w:hAnsi="Product sans"/>
+          <w:b/>
+          <w:bCs/>
+        </w:rPr>
+        <w:t>Internet Dependency:</w:t>
+      </w:r>
+      <w:r>
+        <w:rPr>
+          <w:rFonts w:ascii="Product sans" w:hAnsi="Product sans"/>
+        </w:rPr>
+        <w:t xml:space="preserve"> Requires a stable internet connection to access data.</w:t>
       </w:r>
     </w:p>
     <w:p>
       <w:pPr>
         <w:numPr>
           <w:ilvl w:val="0"/>
-          <w:numId w:val="15"/>
-        </w:numPr>
-        <w:spacing w:line="276" w:lineRule="auto"/>
-        <w:jc w:val="both"/>
-        <w:rPr>
-          <w:rFonts w:ascii="Product sans" w:hAnsi="Product sans"/>
-        </w:rPr>
-      </w:pPr>
-      <w:r>
-        <w:rPr>
-          <w:rFonts w:ascii="Product sans" w:hAnsi="Product sans"/>
-          <w:b/>
-          <w:bCs/>
-        </w:rPr>
-        <w:t>Responsibilities</w:t>
-      </w:r>
-      <w:r>
-        <w:rPr>
-          <w:rFonts w:ascii="Product sans" w:hAnsi="Product sans"/>
-        </w:rPr>
-        <w:t>:</w:t>
-      </w:r>
-    </w:p>
-    <w:p>
-      <w:pPr>
-        <w:numPr>
-          <w:ilvl w:val="1"/>
-          <w:numId w:val="15"/>
-        </w:numPr>
-        <w:spacing w:line="276" w:lineRule="auto"/>
-        <w:jc w:val="both"/>
-        <w:rPr>
-          <w:rFonts w:ascii="Product sans" w:hAnsi="Product sans"/>
-        </w:rPr>
-      </w:pPr>
-      <w:r>
-        <w:rPr>
-          <w:rFonts w:ascii="Product sans" w:hAnsi="Product sans"/>
-        </w:rPr>
-        <w:t>Collects and organizes data from different sources.</w:t>
-      </w:r>
-    </w:p>
-    <w:p>
-      <w:pPr>
-        <w:numPr>
-          <w:ilvl w:val="1"/>
-          <w:numId w:val="15"/>
-        </w:numPr>
-        <w:spacing w:line="276" w:lineRule="auto"/>
-        <w:jc w:val="both"/>
-        <w:rPr>
-          <w:rFonts w:ascii="Product sans" w:hAnsi="Product sans"/>
-        </w:rPr>
-      </w:pPr>
-      <w:r>
-        <w:rPr>
-          <w:rFonts w:ascii="Product sans" w:hAnsi="Product sans"/>
-        </w:rPr>
-        <w:t>Cleans and prepares data for analysis.</w:t>
-      </w:r>
-    </w:p>
-    <w:p>
-      <w:pPr>
-        <w:pStyle w:val="ListParagraph"/>
-        <w:numPr>
-          <w:ilvl w:val="1"/>
-          <w:numId w:val="15"/>
-        </w:numPr>
-        <w:spacing w:line="276" w:lineRule="auto"/>
-        <w:jc w:val="both"/>
-        <w:rPr>
-          <w:rFonts w:ascii="Product sans" w:hAnsi="Product sans"/>
-        </w:rPr>
-      </w:pPr>
-      <w:r>
-        <w:rPr>
-          <w:rFonts w:ascii="Product sans" w:hAnsi="Product sans"/>
-        </w:rPr>
-        <w:t>Builds visual reports and dashboards.</w:t>
-      </w:r>
-    </w:p>
-    <w:p>
-      <w:pPr>
-        <w:numPr>
-          <w:ilvl w:val="1"/>
-          <w:numId w:val="15"/>
-        </w:numPr>
-        <w:spacing w:line="276" w:lineRule="auto"/>
-        <w:jc w:val="both"/>
-        <w:rPr>
-          <w:rFonts w:ascii="Product sans" w:hAnsi="Product sans"/>
-        </w:rPr>
-      </w:pPr>
-      <w:r>
-        <w:rPr>
-          <w:rFonts w:ascii="Product sans" w:hAnsi="Product sans"/>
-        </w:rPr>
-        <w:t>Works with teams to show useful trends, patterns, and performance.</w:t>
-      </w:r>
-    </w:p>
-    <w:p>
-      <w:pPr>
-        <w:spacing w:line="276" w:lineRule="auto"/>
-        <w:ind w:left="720"/>
-        <w:jc w:val="both"/>
-        <w:rPr>
-          <w:rFonts w:ascii="Product sans" w:hAnsi="Product sans"/>
-        </w:rPr>
-      </w:pPr>
-    </w:p>
-    <w:p>
-      <w:pPr>
-        <w:spacing w:line="276" w:lineRule="auto"/>
-        <w:jc w:val="both"/>
-        <w:rPr>
-          <w:rFonts w:ascii="Product sans" w:hAnsi="Product sans"/>
-        </w:rPr>
-      </w:pPr>
-    </w:p>
-    <w:p>
-      <w:pPr>
-        <w:spacing w:line="276" w:lineRule="auto"/>
-        <w:jc w:val="both"/>
-        <w:rPr>
-          <w:rFonts w:ascii="Product sans" w:hAnsi="Product sans"/>
-        </w:rPr>
-      </w:pPr>
+          <w:numId w:val="25"/>
+        </w:numPr>
+        <w:rPr>
+          <w:rFonts w:ascii="Product sans" w:hAnsi="Product sans"/>
+        </w:rPr>
+      </w:pPr>
+      <w:r>
+        <w:rPr>
+          <w:rFonts w:ascii="Product sans" w:hAnsi="Product sans"/>
+          <w:b/>
+          <w:bCs/>
+        </w:rPr>
+        <w:t>Data Privacy Concerns:</w:t>
+      </w:r>
+      <w:r>
+        <w:rPr>
+          <w:rFonts w:ascii="Product sans" w:hAnsi="Product sans"/>
+        </w:rPr>
+        <w:t xml:space="preserve"> Sensitive data stored off-site may raise compliance issues.</w:t>
+      </w:r>
+    </w:p>
+    <w:p>
+      <w:pPr>
+        <w:numPr>
+          <w:ilvl w:val="0"/>
+          <w:numId w:val="25"/>
+        </w:numPr>
+        <w:rPr>
+          <w:rFonts w:ascii="Product sans" w:hAnsi="Product sans"/>
+        </w:rPr>
+      </w:pPr>
+      <w:r>
+        <w:rPr>
+          <w:rFonts w:ascii="Product sans" w:hAnsi="Product sans"/>
+          <w:b/>
+          <w:bCs/>
+        </w:rPr>
+        <w:t>Ongoing Costs:</w:t>
+      </w:r>
+      <w:r>
+        <w:rPr>
+          <w:rFonts w:ascii="Product sans" w:hAnsi="Product sans"/>
+        </w:rPr>
+        <w:t xml:space="preserve"> High usage can lead to increased operational costs over time.</w:t>
+      </w:r>
+    </w:p>
+    <w:p>
+      <w:pPr>
+        <w:numPr>
+          <w:ilvl w:val="0"/>
+          <w:numId w:val="25"/>
+        </w:numPr>
+        <w:rPr>
+          <w:rFonts w:ascii="Product sans" w:hAnsi="Product sans"/>
+        </w:rPr>
+      </w:pPr>
+      <w:r>
+        <w:rPr>
+          <w:rFonts w:ascii="Product sans" w:hAnsi="Product sans"/>
+          <w:b/>
+          <w:bCs/>
+        </w:rPr>
+        <w:t>Limited Low-Level Control:</w:t>
+      </w:r>
+      <w:r>
+        <w:rPr>
+          <w:rFonts w:ascii="Product sans" w:hAnsi="Product sans"/>
+        </w:rPr>
+        <w:t xml:space="preserve"> Less flexibility in configuring the environment compared to self-hosted databases.</w:t>
+      </w:r>
     </w:p>
     <w:p>
       <w:pPr>
@@ -3056,6 +3949,56 @@
 </w:document>
 </file>
 
+<file path=word/endnotes.xml><?xml version="1.0" encoding="utf-8"?>
+<w:endnotes xmlns:wpc="http://schemas.microsoft.com/office/word/2010/wordprocessingCanvas" xmlns:cx="http://schemas.microsoft.com/office/drawing/2014/chartex" xmlns:cx1="http://schemas.microsoft.com/office/drawing/2015/9/8/chartex" xmlns:cx2="http://schemas.microsoft.com/office/drawing/2015/10/21/chartex" xmlns:cx3="http://schemas.microsoft.com/office/drawing/2016/5/9/chartex" xmlns:cx4="http://schemas.microsoft.com/office/drawing/2016/5/10/chartex" xmlns:cx5="http://schemas.microsoft.com/office/drawing/2016/5/11/chartex" xmlns:cx6="http://schemas.microsoft.com/office/drawing/2016/5/12/chartex" xmlns:cx7="http://schemas.microsoft.com/office/drawing/2016/5/13/chartex" xmlns:cx8="http://schemas.microsoft.com/office/drawing/2016/5/14/chartex" xmlns:mc="http://schemas.openxmlformats.org/markup-compatibility/2006" xmlns:aink="http://schemas.microsoft.com/office/drawing/2016/ink" xmlns:am3d="http://schemas.microsoft.com/office/drawing/2017/model3d" xmlns:o="urn:schemas-microsoft-com:office:office" xmlns:oel="http://schemas.microsoft.com/office/2019/extlst" xmlns:r="http://schemas.openxmlformats.org/officeDocument/2006/relationships" xmlns:m="http://schemas.openxmlformats.org/officeDocument/2006/math" xmlns:v="urn:schemas-microsoft-com:vml" xmlns:wp14="http://schemas.microsoft.com/office/word/2010/wordprocessingDrawing" xmlns:wp="http://schemas.openxmlformats.org/drawingml/2006/wordprocessingDrawing" xmlns:w10="urn:schemas-microsoft-com:office:word" xmlns:w="http://schemas.openxmlformats.org/wordprocessingml/2006/main" xmlns:w14="http://schemas.microsoft.com/office/word/2010/wordml" xmlns:w15="http://schemas.microsoft.com/office/word/2012/wordml" xmlns:w16cex="http://schemas.microsoft.com/office/word/2018/wordml/cex" xmlns:w16cid="http://schemas.microsoft.com/office/word/2016/wordml/cid" xmlns:w16="http://schemas.microsoft.com/office/word/2018/wordml" xmlns:w16du="http://schemas.microsoft.com/office/word/2023/wordml/word16du" xmlns:w16sdtdh="http://schemas.microsoft.com/office/word/2020/wordml/sdtdatahash" xmlns:w16sdtfl="http://schemas.microsoft.com/office/word/2024/wordml/sdtformatlock" xmlns:w16se="http://schemas.microsoft.com/office/word/2015/wordml/symex" xmlns:wpg="http://schemas.microsoft.com/office/word/2010/wordprocessingGroup" xmlns:wpi="http://schemas.microsoft.com/office/word/2010/wordprocessingInk" xmlns:wne="http://schemas.microsoft.com/office/word/2006/wordml" xmlns:wps="http://schemas.microsoft.com/office/word/2010/wordprocessingShape" mc:Ignorable="w14 w15 w16se w16cid w16 w16cex w16sdtdh w16sdtfl w16du wp14">
+  <w:endnote w:type="separator" w:id="-1">
+    <w:p>
+      <w:pPr>
+        <w:spacing w:after="0" w:line="240" w:lineRule="auto"/>
+      </w:pPr>
+      <w:r>
+        <w:separator/>
+      </w:r>
+    </w:p>
+  </w:endnote>
+  <w:endnote w:type="continuationSeparator" w:id="0">
+    <w:p>
+      <w:pPr>
+        <w:spacing w:after="0" w:line="240" w:lineRule="auto"/>
+      </w:pPr>
+      <w:r>
+        <w:continuationSeparator/>
+      </w:r>
+    </w:p>
+  </w:endnote>
+</w:endnotes>
+</file>
+
+<file path=word/footnotes.xml><?xml version="1.0" encoding="utf-8"?>
+<w:footnotes xmlns:wpc="http://schemas.microsoft.com/office/word/2010/wordprocessingCanvas" xmlns:cx="http://schemas.microsoft.com/office/drawing/2014/chartex" xmlns:cx1="http://schemas.microsoft.com/office/drawing/2015/9/8/chartex" xmlns:cx2="http://schemas.microsoft.com/office/drawing/2015/10/21/chartex" xmlns:cx3="http://schemas.microsoft.com/office/drawing/2016/5/9/chartex" xmlns:cx4="http://schemas.microsoft.com/office/drawing/2016/5/10/chartex" xmlns:cx5="http://schemas.microsoft.com/office/drawing/2016/5/11/chartex" xmlns:cx6="http://schemas.microsoft.com/office/drawing/2016/5/12/chartex" xmlns:cx7="http://schemas.microsoft.com/office/drawing/2016/5/13/chartex" xmlns:cx8="http://schemas.microsoft.com/office/drawing/2016/5/14/chartex" xmlns:mc="http://schemas.openxmlformats.org/markup-compatibility/2006" xmlns:aink="http://schemas.microsoft.com/office/drawing/2016/ink" xmlns:am3d="http://schemas.microsoft.com/office/drawing/2017/model3d" xmlns:o="urn:schemas-microsoft-com:office:office" xmlns:oel="http://schemas.microsoft.com/office/2019/extlst" xmlns:r="http://schemas.openxmlformats.org/officeDocument/2006/relationships" xmlns:m="http://schemas.openxmlformats.org/officeDocument/2006/math" xmlns:v="urn:schemas-microsoft-com:vml" xmlns:wp14="http://schemas.microsoft.com/office/word/2010/wordprocessingDrawing" xmlns:wp="http://schemas.openxmlformats.org/drawingml/2006/wordprocessingDrawing" xmlns:w10="urn:schemas-microsoft-com:office:word" xmlns:w="http://schemas.openxmlformats.org/wordprocessingml/2006/main" xmlns:w14="http://schemas.microsoft.com/office/word/2010/wordml" xmlns:w15="http://schemas.microsoft.com/office/word/2012/wordml" xmlns:w16cex="http://schemas.microsoft.com/office/word/2018/wordml/cex" xmlns:w16cid="http://schemas.microsoft.com/office/word/2016/wordml/cid" xmlns:w16="http://schemas.microsoft.com/office/word/2018/wordml" xmlns:w16du="http://schemas.microsoft.com/office/word/2023/wordml/word16du" xmlns:w16sdtdh="http://schemas.microsoft.com/office/word/2020/wordml/sdtdatahash" xmlns:w16sdtfl="http://schemas.microsoft.com/office/word/2024/wordml/sdtformatlock" xmlns:w16se="http://schemas.microsoft.com/office/word/2015/wordml/symex" xmlns:wpg="http://schemas.microsoft.com/office/word/2010/wordprocessingGroup" xmlns:wpi="http://schemas.microsoft.com/office/word/2010/wordprocessingInk" xmlns:wne="http://schemas.microsoft.com/office/word/2006/wordml" xmlns:wps="http://schemas.microsoft.com/office/word/2010/wordprocessingShape" mc:Ignorable="w14 w15 w16se w16cid w16 w16cex w16sdtdh w16sdtfl w16du wp14">
+  <w:footnote w:type="separator" w:id="-1">
+    <w:p>
+      <w:pPr>
+        <w:spacing w:after="0" w:line="240" w:lineRule="auto"/>
+      </w:pPr>
+      <w:r>
+        <w:separator/>
+      </w:r>
+    </w:p>
+  </w:footnote>
+  <w:footnote w:type="continuationSeparator" w:id="0">
+    <w:p>
+      <w:pPr>
+        <w:spacing w:after="0" w:line="240" w:lineRule="auto"/>
+      </w:pPr>
+      <w:r>
+        <w:continuationSeparator/>
+      </w:r>
+    </w:p>
+  </w:footnote>
+</w:footnotes>
+</file>
+
 <file path=word/numbering.xml><?xml version="1.0" encoding="utf-8"?>
 <w:numbering xmlns:wpc="http://schemas.microsoft.com/office/word/2010/wordprocessingCanvas" xmlns:cx="http://schemas.microsoft.com/office/drawing/2014/chartex" xmlns:cx1="http://schemas.microsoft.com/office/drawing/2015/9/8/chartex" xmlns:cx2="http://schemas.microsoft.com/office/drawing/2015/10/21/chartex" xmlns:cx3="http://schemas.microsoft.com/office/drawing/2016/5/9/chartex" xmlns:cx4="http://schemas.microsoft.com/office/drawing/2016/5/10/chartex" xmlns:cx5="http://schemas.microsoft.com/office/drawing/2016/5/11/chartex" xmlns:cx6="http://schemas.microsoft.com/office/drawing/2016/5/12/chartex" xmlns:cx7="http://schemas.microsoft.com/office/drawing/2016/5/13/chartex" xmlns:cx8="http://schemas.microsoft.com/office/drawing/2016/5/14/chartex" xmlns:mc="http://schemas.openxmlformats.org/markup-compatibility/2006" xmlns:aink="http://schemas.microsoft.com/office/drawing/2016/ink" xmlns:am3d="http://schemas.microsoft.com/office/drawing/2017/model3d" xmlns:o="urn:schemas-microsoft-com:office:office" xmlns:oel="http://schemas.microsoft.com/office/2019/extlst" xmlns:r="http://schemas.openxmlformats.org/officeDocument/2006/relationships" xmlns:m="http://schemas.openxmlformats.org/officeDocument/2006/math" xmlns:v="urn:schemas-microsoft-com:vml" xmlns:wp14="http://schemas.microsoft.com/office/word/2010/wordprocessingDrawing" xmlns:wp="http://schemas.openxmlformats.org/drawingml/2006/wordprocessingDrawing" xmlns:w10="urn:schemas-microsoft-com:office:word" xmlns:w="http://schemas.openxmlformats.org/wordprocessingml/2006/main" xmlns:w14="http://schemas.microsoft.com/office/word/2010/wordml" xmlns:w15="http://schemas.microsoft.com/office/word/2012/wordml" xmlns:w16cex="http://schemas.microsoft.com/office/word/2018/wordml/cex" xmlns:w16cid="http://schemas.microsoft.com/office/word/2016/wordml/cid" xmlns:w16="http://schemas.microsoft.com/office/word/2018/wordml" xmlns:w16du="http://schemas.microsoft.com/office/word/2023/wordml/word16du" xmlns:w16sdtdh="http://schemas.microsoft.com/office/word/2020/wordml/sdtdatahash" xmlns:w16sdtfl="http://schemas.microsoft.com/office/word/2024/wordml/sdtformatlock" xmlns:w16se="http://schemas.microsoft.com/office/word/2015/wordml/symex" xmlns:wpg="http://schemas.microsoft.com/office/word/2010/wordprocessingGroup" xmlns:wpi="http://schemas.microsoft.com/office/word/2010/wordprocessingInk" xmlns:wne="http://schemas.microsoft.com/office/word/2006/wordml" xmlns:wps="http://schemas.microsoft.com/office/word/2010/wordprocessingShape" mc:Ignorable="w14 w15 w16se w16cid w16 w16cex w16sdtdh w16sdtfl w16du wp14">
   <w:abstractNum w:abstractNumId="0" w15:restartNumberingAfterBreak="0">
@@ -3285,6 +4228,679 @@
     </w:lvl>
   </w:abstractNum>
   <w:abstractNum w:abstractNumId="2" w15:restartNumberingAfterBreak="0">
+    <w:nsid w:val="14A53DD8"/>
+    <w:multiLevelType w:val="multilevel"/>
+    <w:tmpl w:val="31561250"/>
+    <w:lvl w:ilvl="0">
+      <w:start w:val="1"/>
+      <w:numFmt w:val="bullet"/>
+      <w:lvlText w:val=""/>
+      <w:lvlJc w:val="left"/>
+      <w:pPr>
+        <w:tabs>
+          <w:tab w:val="num" w:pos="720"/>
+        </w:tabs>
+        <w:ind w:left="720" w:hanging="360"/>
+      </w:pPr>
+      <w:rPr>
+        <w:rFonts w:ascii="Symbol" w:hAnsi="Symbol" w:hint="default"/>
+        <w:sz w:val="20"/>
+      </w:rPr>
+    </w:lvl>
+    <w:lvl w:ilvl="1" w:tentative="1">
+      <w:start w:val="1"/>
+      <w:numFmt w:val="bullet"/>
+      <w:lvlText w:val="o"/>
+      <w:lvlJc w:val="left"/>
+      <w:pPr>
+        <w:tabs>
+          <w:tab w:val="num" w:pos="1440"/>
+        </w:tabs>
+        <w:ind w:left="1440" w:hanging="360"/>
+      </w:pPr>
+      <w:rPr>
+        <w:rFonts w:ascii="Courier New" w:hAnsi="Courier New" w:hint="default"/>
+        <w:sz w:val="20"/>
+      </w:rPr>
+    </w:lvl>
+    <w:lvl w:ilvl="2" w:tentative="1">
+      <w:start w:val="1"/>
+      <w:numFmt w:val="bullet"/>
+      <w:lvlText w:val=""/>
+      <w:lvlJc w:val="left"/>
+      <w:pPr>
+        <w:tabs>
+          <w:tab w:val="num" w:pos="2160"/>
+        </w:tabs>
+        <w:ind w:left="2160" w:hanging="360"/>
+      </w:pPr>
+      <w:rPr>
+        <w:rFonts w:ascii="Wingdings" w:hAnsi="Wingdings" w:hint="default"/>
+        <w:sz w:val="20"/>
+      </w:rPr>
+    </w:lvl>
+    <w:lvl w:ilvl="3" w:tentative="1">
+      <w:start w:val="1"/>
+      <w:numFmt w:val="bullet"/>
+      <w:lvlText w:val=""/>
+      <w:lvlJc w:val="left"/>
+      <w:pPr>
+        <w:tabs>
+          <w:tab w:val="num" w:pos="2880"/>
+        </w:tabs>
+        <w:ind w:left="2880" w:hanging="360"/>
+      </w:pPr>
+      <w:rPr>
+        <w:rFonts w:ascii="Wingdings" w:hAnsi="Wingdings" w:hint="default"/>
+        <w:sz w:val="20"/>
+      </w:rPr>
+    </w:lvl>
+    <w:lvl w:ilvl="4" w:tentative="1">
+      <w:start w:val="1"/>
+      <w:numFmt w:val="bullet"/>
+      <w:lvlText w:val=""/>
+      <w:lvlJc w:val="left"/>
+      <w:pPr>
+        <w:tabs>
+          <w:tab w:val="num" w:pos="3600"/>
+        </w:tabs>
+        <w:ind w:left="3600" w:hanging="360"/>
+      </w:pPr>
+      <w:rPr>
+        <w:rFonts w:ascii="Wingdings" w:hAnsi="Wingdings" w:hint="default"/>
+        <w:sz w:val="20"/>
+      </w:rPr>
+    </w:lvl>
+    <w:lvl w:ilvl="5" w:tentative="1">
+      <w:start w:val="1"/>
+      <w:numFmt w:val="bullet"/>
+      <w:lvlText w:val=""/>
+      <w:lvlJc w:val="left"/>
+      <w:pPr>
+        <w:tabs>
+          <w:tab w:val="num" w:pos="4320"/>
+        </w:tabs>
+        <w:ind w:left="4320" w:hanging="360"/>
+      </w:pPr>
+      <w:rPr>
+        <w:rFonts w:ascii="Wingdings" w:hAnsi="Wingdings" w:hint="default"/>
+        <w:sz w:val="20"/>
+      </w:rPr>
+    </w:lvl>
+    <w:lvl w:ilvl="6" w:tentative="1">
+      <w:start w:val="1"/>
+      <w:numFmt w:val="bullet"/>
+      <w:lvlText w:val=""/>
+      <w:lvlJc w:val="left"/>
+      <w:pPr>
+        <w:tabs>
+          <w:tab w:val="num" w:pos="5040"/>
+        </w:tabs>
+        <w:ind w:left="5040" w:hanging="360"/>
+      </w:pPr>
+      <w:rPr>
+        <w:rFonts w:ascii="Wingdings" w:hAnsi="Wingdings" w:hint="default"/>
+        <w:sz w:val="20"/>
+      </w:rPr>
+    </w:lvl>
+    <w:lvl w:ilvl="7" w:tentative="1">
+      <w:start w:val="1"/>
+      <w:numFmt w:val="bullet"/>
+      <w:lvlText w:val=""/>
+      <w:lvlJc w:val="left"/>
+      <w:pPr>
+        <w:tabs>
+          <w:tab w:val="num" w:pos="5760"/>
+        </w:tabs>
+        <w:ind w:left="5760" w:hanging="360"/>
+      </w:pPr>
+      <w:rPr>
+        <w:rFonts w:ascii="Wingdings" w:hAnsi="Wingdings" w:hint="default"/>
+        <w:sz w:val="20"/>
+      </w:rPr>
+    </w:lvl>
+    <w:lvl w:ilvl="8" w:tentative="1">
+      <w:start w:val="1"/>
+      <w:numFmt w:val="bullet"/>
+      <w:lvlText w:val=""/>
+      <w:lvlJc w:val="left"/>
+      <w:pPr>
+        <w:tabs>
+          <w:tab w:val="num" w:pos="6480"/>
+        </w:tabs>
+        <w:ind w:left="6480" w:hanging="360"/>
+      </w:pPr>
+      <w:rPr>
+        <w:rFonts w:ascii="Wingdings" w:hAnsi="Wingdings" w:hint="default"/>
+        <w:sz w:val="20"/>
+      </w:rPr>
+    </w:lvl>
+  </w:abstractNum>
+  <w:abstractNum w:abstractNumId="3" w15:restartNumberingAfterBreak="0">
+    <w:nsid w:val="15D11E86"/>
+    <w:multiLevelType w:val="multilevel"/>
+    <w:tmpl w:val="31561250"/>
+    <w:lvl w:ilvl="0">
+      <w:start w:val="1"/>
+      <w:numFmt w:val="bullet"/>
+      <w:lvlText w:val=""/>
+      <w:lvlJc w:val="left"/>
+      <w:pPr>
+        <w:tabs>
+          <w:tab w:val="num" w:pos="720"/>
+        </w:tabs>
+        <w:ind w:left="720" w:hanging="360"/>
+      </w:pPr>
+      <w:rPr>
+        <w:rFonts w:ascii="Symbol" w:hAnsi="Symbol" w:hint="default"/>
+        <w:sz w:val="20"/>
+      </w:rPr>
+    </w:lvl>
+    <w:lvl w:ilvl="1" w:tentative="1">
+      <w:start w:val="1"/>
+      <w:numFmt w:val="bullet"/>
+      <w:lvlText w:val="o"/>
+      <w:lvlJc w:val="left"/>
+      <w:pPr>
+        <w:tabs>
+          <w:tab w:val="num" w:pos="1440"/>
+        </w:tabs>
+        <w:ind w:left="1440" w:hanging="360"/>
+      </w:pPr>
+      <w:rPr>
+        <w:rFonts w:ascii="Courier New" w:hAnsi="Courier New" w:hint="default"/>
+        <w:sz w:val="20"/>
+      </w:rPr>
+    </w:lvl>
+    <w:lvl w:ilvl="2" w:tentative="1">
+      <w:start w:val="1"/>
+      <w:numFmt w:val="bullet"/>
+      <w:lvlText w:val=""/>
+      <w:lvlJc w:val="left"/>
+      <w:pPr>
+        <w:tabs>
+          <w:tab w:val="num" w:pos="2160"/>
+        </w:tabs>
+        <w:ind w:left="2160" w:hanging="360"/>
+      </w:pPr>
+      <w:rPr>
+        <w:rFonts w:ascii="Wingdings" w:hAnsi="Wingdings" w:hint="default"/>
+        <w:sz w:val="20"/>
+      </w:rPr>
+    </w:lvl>
+    <w:lvl w:ilvl="3" w:tentative="1">
+      <w:start w:val="1"/>
+      <w:numFmt w:val="bullet"/>
+      <w:lvlText w:val=""/>
+      <w:lvlJc w:val="left"/>
+      <w:pPr>
+        <w:tabs>
+          <w:tab w:val="num" w:pos="2880"/>
+        </w:tabs>
+        <w:ind w:left="2880" w:hanging="360"/>
+      </w:pPr>
+      <w:rPr>
+        <w:rFonts w:ascii="Wingdings" w:hAnsi="Wingdings" w:hint="default"/>
+        <w:sz w:val="20"/>
+      </w:rPr>
+    </w:lvl>
+    <w:lvl w:ilvl="4" w:tentative="1">
+      <w:start w:val="1"/>
+      <w:numFmt w:val="bullet"/>
+      <w:lvlText w:val=""/>
+      <w:lvlJc w:val="left"/>
+      <w:pPr>
+        <w:tabs>
+          <w:tab w:val="num" w:pos="3600"/>
+        </w:tabs>
+        <w:ind w:left="3600" w:hanging="360"/>
+      </w:pPr>
+      <w:rPr>
+        <w:rFonts w:ascii="Wingdings" w:hAnsi="Wingdings" w:hint="default"/>
+        <w:sz w:val="20"/>
+      </w:rPr>
+    </w:lvl>
+    <w:lvl w:ilvl="5" w:tentative="1">
+      <w:start w:val="1"/>
+      <w:numFmt w:val="bullet"/>
+      <w:lvlText w:val=""/>
+      <w:lvlJc w:val="left"/>
+      <w:pPr>
+        <w:tabs>
+          <w:tab w:val="num" w:pos="4320"/>
+        </w:tabs>
+        <w:ind w:left="4320" w:hanging="360"/>
+      </w:pPr>
+      <w:rPr>
+        <w:rFonts w:ascii="Wingdings" w:hAnsi="Wingdings" w:hint="default"/>
+        <w:sz w:val="20"/>
+      </w:rPr>
+    </w:lvl>
+    <w:lvl w:ilvl="6" w:tentative="1">
+      <w:start w:val="1"/>
+      <w:numFmt w:val="bullet"/>
+      <w:lvlText w:val=""/>
+      <w:lvlJc w:val="left"/>
+      <w:pPr>
+        <w:tabs>
+          <w:tab w:val="num" w:pos="5040"/>
+        </w:tabs>
+        <w:ind w:left="5040" w:hanging="360"/>
+      </w:pPr>
+      <w:rPr>
+        <w:rFonts w:ascii="Wingdings" w:hAnsi="Wingdings" w:hint="default"/>
+        <w:sz w:val="20"/>
+      </w:rPr>
+    </w:lvl>
+    <w:lvl w:ilvl="7" w:tentative="1">
+      <w:start w:val="1"/>
+      <w:numFmt w:val="bullet"/>
+      <w:lvlText w:val=""/>
+      <w:lvlJc w:val="left"/>
+      <w:pPr>
+        <w:tabs>
+          <w:tab w:val="num" w:pos="5760"/>
+        </w:tabs>
+        <w:ind w:left="5760" w:hanging="360"/>
+      </w:pPr>
+      <w:rPr>
+        <w:rFonts w:ascii="Wingdings" w:hAnsi="Wingdings" w:hint="default"/>
+        <w:sz w:val="20"/>
+      </w:rPr>
+    </w:lvl>
+    <w:lvl w:ilvl="8" w:tentative="1">
+      <w:start w:val="1"/>
+      <w:numFmt w:val="bullet"/>
+      <w:lvlText w:val=""/>
+      <w:lvlJc w:val="left"/>
+      <w:pPr>
+        <w:tabs>
+          <w:tab w:val="num" w:pos="6480"/>
+        </w:tabs>
+        <w:ind w:left="6480" w:hanging="360"/>
+      </w:pPr>
+      <w:rPr>
+        <w:rFonts w:ascii="Wingdings" w:hAnsi="Wingdings" w:hint="default"/>
+        <w:sz w:val="20"/>
+      </w:rPr>
+    </w:lvl>
+  </w:abstractNum>
+  <w:abstractNum w:abstractNumId="4" w15:restartNumberingAfterBreak="0">
+    <w:nsid w:val="1672355B"/>
+    <w:multiLevelType w:val="hybridMultilevel"/>
+    <w:tmpl w:val="2E165544"/>
+    <w:lvl w:ilvl="0" w:tplc="04090003">
+      <w:start w:val="1"/>
+      <w:numFmt w:val="bullet"/>
+      <w:lvlText w:val="o"/>
+      <w:lvlJc w:val="left"/>
+      <w:pPr>
+        <w:ind w:left="720" w:hanging="360"/>
+      </w:pPr>
+      <w:rPr>
+        <w:rFonts w:ascii="Courier New" w:hAnsi="Courier New" w:cs="Courier New" w:hint="default"/>
+      </w:rPr>
+    </w:lvl>
+    <w:lvl w:ilvl="1" w:tplc="04090003" w:tentative="1">
+      <w:start w:val="1"/>
+      <w:numFmt w:val="bullet"/>
+      <w:lvlText w:val="o"/>
+      <w:lvlJc w:val="left"/>
+      <w:pPr>
+        <w:ind w:left="1440" w:hanging="360"/>
+      </w:pPr>
+      <w:rPr>
+        <w:rFonts w:ascii="Courier New" w:hAnsi="Courier New" w:cs="Courier New" w:hint="default"/>
+      </w:rPr>
+    </w:lvl>
+    <w:lvl w:ilvl="2" w:tplc="04090005" w:tentative="1">
+      <w:start w:val="1"/>
+      <w:numFmt w:val="bullet"/>
+      <w:lvlText w:val=""/>
+      <w:lvlJc w:val="left"/>
+      <w:pPr>
+        <w:ind w:left="2160" w:hanging="360"/>
+      </w:pPr>
+      <w:rPr>
+        <w:rFonts w:ascii="Wingdings" w:hAnsi="Wingdings" w:hint="default"/>
+      </w:rPr>
+    </w:lvl>
+    <w:lvl w:ilvl="3" w:tplc="04090001" w:tentative="1">
+      <w:start w:val="1"/>
+      <w:numFmt w:val="bullet"/>
+      <w:lvlText w:val=""/>
+      <w:lvlJc w:val="left"/>
+      <w:pPr>
+        <w:ind w:left="2880" w:hanging="360"/>
+      </w:pPr>
+      <w:rPr>
+        <w:rFonts w:ascii="Symbol" w:hAnsi="Symbol" w:hint="default"/>
+      </w:rPr>
+    </w:lvl>
+    <w:lvl w:ilvl="4" w:tplc="04090003" w:tentative="1">
+      <w:start w:val="1"/>
+      <w:numFmt w:val="bullet"/>
+      <w:lvlText w:val="o"/>
+      <w:lvlJc w:val="left"/>
+      <w:pPr>
+        <w:ind w:left="3600" w:hanging="360"/>
+      </w:pPr>
+      <w:rPr>
+        <w:rFonts w:ascii="Courier New" w:hAnsi="Courier New" w:cs="Courier New" w:hint="default"/>
+      </w:rPr>
+    </w:lvl>
+    <w:lvl w:ilvl="5" w:tplc="04090005" w:tentative="1">
+      <w:start w:val="1"/>
+      <w:numFmt w:val="bullet"/>
+      <w:lvlText w:val=""/>
+      <w:lvlJc w:val="left"/>
+      <w:pPr>
+        <w:ind w:left="4320" w:hanging="360"/>
+      </w:pPr>
+      <w:rPr>
+        <w:rFonts w:ascii="Wingdings" w:hAnsi="Wingdings" w:hint="default"/>
+      </w:rPr>
+    </w:lvl>
+    <w:lvl w:ilvl="6" w:tplc="04090001" w:tentative="1">
+      <w:start w:val="1"/>
+      <w:numFmt w:val="bullet"/>
+      <w:lvlText w:val=""/>
+      <w:lvlJc w:val="left"/>
+      <w:pPr>
+        <w:ind w:left="5040" w:hanging="360"/>
+      </w:pPr>
+      <w:rPr>
+        <w:rFonts w:ascii="Symbol" w:hAnsi="Symbol" w:hint="default"/>
+      </w:rPr>
+    </w:lvl>
+    <w:lvl w:ilvl="7" w:tplc="04090003" w:tentative="1">
+      <w:start w:val="1"/>
+      <w:numFmt w:val="bullet"/>
+      <w:lvlText w:val="o"/>
+      <w:lvlJc w:val="left"/>
+      <w:pPr>
+        <w:ind w:left="5760" w:hanging="360"/>
+      </w:pPr>
+      <w:rPr>
+        <w:rFonts w:ascii="Courier New" w:hAnsi="Courier New" w:cs="Courier New" w:hint="default"/>
+      </w:rPr>
+    </w:lvl>
+    <w:lvl w:ilvl="8" w:tplc="04090005" w:tentative="1">
+      <w:start w:val="1"/>
+      <w:numFmt w:val="bullet"/>
+      <w:lvlText w:val=""/>
+      <w:lvlJc w:val="left"/>
+      <w:pPr>
+        <w:ind w:left="6480" w:hanging="360"/>
+      </w:pPr>
+      <w:rPr>
+        <w:rFonts w:ascii="Wingdings" w:hAnsi="Wingdings" w:hint="default"/>
+      </w:rPr>
+    </w:lvl>
+  </w:abstractNum>
+  <w:abstractNum w:abstractNumId="5" w15:restartNumberingAfterBreak="0">
+    <w:nsid w:val="169D2A80"/>
+    <w:multiLevelType w:val="multilevel"/>
+    <w:tmpl w:val="31561250"/>
+    <w:lvl w:ilvl="0">
+      <w:start w:val="1"/>
+      <w:numFmt w:val="bullet"/>
+      <w:lvlText w:val=""/>
+      <w:lvlJc w:val="left"/>
+      <w:pPr>
+        <w:tabs>
+          <w:tab w:val="num" w:pos="720"/>
+        </w:tabs>
+        <w:ind w:left="720" w:hanging="360"/>
+      </w:pPr>
+      <w:rPr>
+        <w:rFonts w:ascii="Symbol" w:hAnsi="Symbol" w:hint="default"/>
+        <w:sz w:val="20"/>
+      </w:rPr>
+    </w:lvl>
+    <w:lvl w:ilvl="1" w:tentative="1">
+      <w:start w:val="1"/>
+      <w:numFmt w:val="bullet"/>
+      <w:lvlText w:val="o"/>
+      <w:lvlJc w:val="left"/>
+      <w:pPr>
+        <w:tabs>
+          <w:tab w:val="num" w:pos="1440"/>
+        </w:tabs>
+        <w:ind w:left="1440" w:hanging="360"/>
+      </w:pPr>
+      <w:rPr>
+        <w:rFonts w:ascii="Courier New" w:hAnsi="Courier New" w:hint="default"/>
+        <w:sz w:val="20"/>
+      </w:rPr>
+    </w:lvl>
+    <w:lvl w:ilvl="2" w:tentative="1">
+      <w:start w:val="1"/>
+      <w:numFmt w:val="bullet"/>
+      <w:lvlText w:val=""/>
+      <w:lvlJc w:val="left"/>
+      <w:pPr>
+        <w:tabs>
+          <w:tab w:val="num" w:pos="2160"/>
+        </w:tabs>
+        <w:ind w:left="2160" w:hanging="360"/>
+      </w:pPr>
+      <w:rPr>
+        <w:rFonts w:ascii="Wingdings" w:hAnsi="Wingdings" w:hint="default"/>
+        <w:sz w:val="20"/>
+      </w:rPr>
+    </w:lvl>
+    <w:lvl w:ilvl="3" w:tentative="1">
+      <w:start w:val="1"/>
+      <w:numFmt w:val="bullet"/>
+      <w:lvlText w:val=""/>
+      <w:lvlJc w:val="left"/>
+      <w:pPr>
+        <w:tabs>
+          <w:tab w:val="num" w:pos="2880"/>
+        </w:tabs>
+        <w:ind w:left="2880" w:hanging="360"/>
+      </w:pPr>
+      <w:rPr>
+        <w:rFonts w:ascii="Wingdings" w:hAnsi="Wingdings" w:hint="default"/>
+        <w:sz w:val="20"/>
+      </w:rPr>
+    </w:lvl>
+    <w:lvl w:ilvl="4" w:tentative="1">
+      <w:start w:val="1"/>
+      <w:numFmt w:val="bullet"/>
+      <w:lvlText w:val=""/>
+      <w:lvlJc w:val="left"/>
+      <w:pPr>
+        <w:tabs>
+          <w:tab w:val="num" w:pos="3600"/>
+        </w:tabs>
+        <w:ind w:left="3600" w:hanging="360"/>
+      </w:pPr>
+      <w:rPr>
+        <w:rFonts w:ascii="Wingdings" w:hAnsi="Wingdings" w:hint="default"/>
+        <w:sz w:val="20"/>
+      </w:rPr>
+    </w:lvl>
+    <w:lvl w:ilvl="5" w:tentative="1">
+      <w:start w:val="1"/>
+      <w:numFmt w:val="bullet"/>
+      <w:lvlText w:val=""/>
+      <w:lvlJc w:val="left"/>
+      <w:pPr>
+        <w:tabs>
+          <w:tab w:val="num" w:pos="4320"/>
+        </w:tabs>
+        <w:ind w:left="4320" w:hanging="360"/>
+      </w:pPr>
+      <w:rPr>
+        <w:rFonts w:ascii="Wingdings" w:hAnsi="Wingdings" w:hint="default"/>
+        <w:sz w:val="20"/>
+      </w:rPr>
+    </w:lvl>
+    <w:lvl w:ilvl="6" w:tentative="1">
+      <w:start w:val="1"/>
+      <w:numFmt w:val="bullet"/>
+      <w:lvlText w:val=""/>
+      <w:lvlJc w:val="left"/>
+      <w:pPr>
+        <w:tabs>
+          <w:tab w:val="num" w:pos="5040"/>
+        </w:tabs>
+        <w:ind w:left="5040" w:hanging="360"/>
+      </w:pPr>
+      <w:rPr>
+        <w:rFonts w:ascii="Wingdings" w:hAnsi="Wingdings" w:hint="default"/>
+        <w:sz w:val="20"/>
+      </w:rPr>
+    </w:lvl>
+    <w:lvl w:ilvl="7" w:tentative="1">
+      <w:start w:val="1"/>
+      <w:numFmt w:val="bullet"/>
+      <w:lvlText w:val=""/>
+      <w:lvlJc w:val="left"/>
+      <w:pPr>
+        <w:tabs>
+          <w:tab w:val="num" w:pos="5760"/>
+        </w:tabs>
+        <w:ind w:left="5760" w:hanging="360"/>
+      </w:pPr>
+      <w:rPr>
+        <w:rFonts w:ascii="Wingdings" w:hAnsi="Wingdings" w:hint="default"/>
+        <w:sz w:val="20"/>
+      </w:rPr>
+    </w:lvl>
+    <w:lvl w:ilvl="8" w:tentative="1">
+      <w:start w:val="1"/>
+      <w:numFmt w:val="bullet"/>
+      <w:lvlText w:val=""/>
+      <w:lvlJc w:val="left"/>
+      <w:pPr>
+        <w:tabs>
+          <w:tab w:val="num" w:pos="6480"/>
+        </w:tabs>
+        <w:ind w:left="6480" w:hanging="360"/>
+      </w:pPr>
+      <w:rPr>
+        <w:rFonts w:ascii="Wingdings" w:hAnsi="Wingdings" w:hint="default"/>
+        <w:sz w:val="20"/>
+      </w:rPr>
+    </w:lvl>
+  </w:abstractNum>
+  <w:abstractNum w:abstractNumId="6" w15:restartNumberingAfterBreak="0">
+    <w:nsid w:val="16D47240"/>
+    <w:multiLevelType w:val="multilevel"/>
+    <w:tmpl w:val="AADEA25C"/>
+    <w:lvl w:ilvl="0">
+      <w:start w:val="1"/>
+      <w:numFmt w:val="decimal"/>
+      <w:lvlText w:val="%1.0"/>
+      <w:lvlJc w:val="left"/>
+      <w:pPr>
+        <w:ind w:left="720" w:hanging="720"/>
+      </w:pPr>
+      <w:rPr>
+        <w:rFonts w:hint="default"/>
+      </w:rPr>
+    </w:lvl>
+    <w:lvl w:ilvl="1">
+      <w:start w:val="1"/>
+      <w:numFmt w:val="decimal"/>
+      <w:lvlText w:val="%1.%2"/>
+      <w:lvlJc w:val="left"/>
+      <w:pPr>
+        <w:ind w:left="1440" w:hanging="720"/>
+      </w:pPr>
+      <w:rPr>
+        <w:rFonts w:hint="default"/>
+      </w:rPr>
+    </w:lvl>
+    <w:lvl w:ilvl="2">
+      <w:start w:val="1"/>
+      <w:numFmt w:val="decimal"/>
+      <w:lvlText w:val="%1.%2.%3"/>
+      <w:lvlJc w:val="left"/>
+      <w:pPr>
+        <w:ind w:left="2160" w:hanging="720"/>
+      </w:pPr>
+      <w:rPr>
+        <w:rFonts w:hint="default"/>
+      </w:rPr>
+    </w:lvl>
+    <w:lvl w:ilvl="3">
+      <w:start w:val="1"/>
+      <w:numFmt w:val="decimal"/>
+      <w:lvlText w:val="%1.%2.%3.%4"/>
+      <w:lvlJc w:val="left"/>
+      <w:pPr>
+        <w:ind w:left="3240" w:hanging="1080"/>
+      </w:pPr>
+      <w:rPr>
+        <w:rFonts w:hint="default"/>
+      </w:rPr>
+    </w:lvl>
+    <w:lvl w:ilvl="4">
+      <w:start w:val="1"/>
+      <w:numFmt w:val="decimal"/>
+      <w:lvlText w:val="%1.%2.%3.%4.%5"/>
+      <w:lvlJc w:val="left"/>
+      <w:pPr>
+        <w:ind w:left="4320" w:hanging="1440"/>
+      </w:pPr>
+      <w:rPr>
+        <w:rFonts w:hint="default"/>
+      </w:rPr>
+    </w:lvl>
+    <w:lvl w:ilvl="5">
+      <w:start w:val="1"/>
+      <w:numFmt w:val="decimal"/>
+      <w:lvlText w:val="%1.%2.%3.%4.%5.%6"/>
+      <w:lvlJc w:val="left"/>
+      <w:pPr>
+        <w:ind w:left="5040" w:hanging="1440"/>
+      </w:pPr>
+      <w:rPr>
+        <w:rFonts w:hint="default"/>
+      </w:rPr>
+    </w:lvl>
+    <w:lvl w:ilvl="6">
+      <w:start w:val="1"/>
+      <w:numFmt w:val="decimal"/>
+      <w:lvlText w:val="%1.%2.%3.%4.%5.%6.%7"/>
+      <w:lvlJc w:val="left"/>
+      <w:pPr>
+        <w:ind w:left="6120" w:hanging="1800"/>
+      </w:pPr>
+      <w:rPr>
+        <w:rFonts w:hint="default"/>
+      </w:rPr>
+    </w:lvl>
+    <w:lvl w:ilvl="7">
+      <w:start w:val="1"/>
+      <w:numFmt w:val="decimal"/>
+      <w:lvlText w:val="%1.%2.%3.%4.%5.%6.%7.%8"/>
+      <w:lvlJc w:val="left"/>
+      <w:pPr>
+        <w:ind w:left="7200" w:hanging="2160"/>
+      </w:pPr>
+      <w:rPr>
+        <w:rFonts w:hint="default"/>
+      </w:rPr>
+    </w:lvl>
+    <w:lvl w:ilvl="8">
+      <w:start w:val="1"/>
+      <w:numFmt w:val="decimal"/>
+      <w:lvlText w:val="%1.%2.%3.%4.%5.%6.%7.%8.%9"/>
+      <w:lvlJc w:val="left"/>
+      <w:pPr>
+        <w:ind w:left="7920" w:hanging="2160"/>
+      </w:pPr>
+      <w:rPr>
+        <w:rFonts w:hint="default"/>
+      </w:rPr>
+    </w:lvl>
+  </w:abstractNum>
+  <w:abstractNum w:abstractNumId="7" w15:restartNumberingAfterBreak="0">
     <w:nsid w:val="1E7B159E"/>
     <w:multiLevelType w:val="hybridMultilevel"/>
     <w:tmpl w:val="27E26572"/>
@@ -3397,7 +5013,418 @@
       </w:rPr>
     </w:lvl>
   </w:abstractNum>
-  <w:abstractNum w:abstractNumId="3" w15:restartNumberingAfterBreak="0">
+  <w:abstractNum w:abstractNumId="8" w15:restartNumberingAfterBreak="0">
+    <w:nsid w:val="1EE3305B"/>
+    <w:multiLevelType w:val="multilevel"/>
+    <w:tmpl w:val="31561250"/>
+    <w:lvl w:ilvl="0">
+      <w:start w:val="1"/>
+      <w:numFmt w:val="bullet"/>
+      <w:lvlText w:val=""/>
+      <w:lvlJc w:val="left"/>
+      <w:pPr>
+        <w:tabs>
+          <w:tab w:val="num" w:pos="720"/>
+        </w:tabs>
+        <w:ind w:left="720" w:hanging="360"/>
+      </w:pPr>
+      <w:rPr>
+        <w:rFonts w:ascii="Symbol" w:hAnsi="Symbol" w:hint="default"/>
+        <w:sz w:val="20"/>
+      </w:rPr>
+    </w:lvl>
+    <w:lvl w:ilvl="1" w:tentative="1">
+      <w:start w:val="1"/>
+      <w:numFmt w:val="bullet"/>
+      <w:lvlText w:val="o"/>
+      <w:lvlJc w:val="left"/>
+      <w:pPr>
+        <w:tabs>
+          <w:tab w:val="num" w:pos="1440"/>
+        </w:tabs>
+        <w:ind w:left="1440" w:hanging="360"/>
+      </w:pPr>
+      <w:rPr>
+        <w:rFonts w:ascii="Courier New" w:hAnsi="Courier New" w:hint="default"/>
+        <w:sz w:val="20"/>
+      </w:rPr>
+    </w:lvl>
+    <w:lvl w:ilvl="2" w:tentative="1">
+      <w:start w:val="1"/>
+      <w:numFmt w:val="bullet"/>
+      <w:lvlText w:val=""/>
+      <w:lvlJc w:val="left"/>
+      <w:pPr>
+        <w:tabs>
+          <w:tab w:val="num" w:pos="2160"/>
+        </w:tabs>
+        <w:ind w:left="2160" w:hanging="360"/>
+      </w:pPr>
+      <w:rPr>
+        <w:rFonts w:ascii="Wingdings" w:hAnsi="Wingdings" w:hint="default"/>
+        <w:sz w:val="20"/>
+      </w:rPr>
+    </w:lvl>
+    <w:lvl w:ilvl="3" w:tentative="1">
+      <w:start w:val="1"/>
+      <w:numFmt w:val="bullet"/>
+      <w:lvlText w:val=""/>
+      <w:lvlJc w:val="left"/>
+      <w:pPr>
+        <w:tabs>
+          <w:tab w:val="num" w:pos="2880"/>
+        </w:tabs>
+        <w:ind w:left="2880" w:hanging="360"/>
+      </w:pPr>
+      <w:rPr>
+        <w:rFonts w:ascii="Wingdings" w:hAnsi="Wingdings" w:hint="default"/>
+        <w:sz w:val="20"/>
+      </w:rPr>
+    </w:lvl>
+    <w:lvl w:ilvl="4" w:tentative="1">
+      <w:start w:val="1"/>
+      <w:numFmt w:val="bullet"/>
+      <w:lvlText w:val=""/>
+      <w:lvlJc w:val="left"/>
+      <w:pPr>
+        <w:tabs>
+          <w:tab w:val="num" w:pos="3600"/>
+        </w:tabs>
+        <w:ind w:left="3600" w:hanging="360"/>
+      </w:pPr>
+      <w:rPr>
+        <w:rFonts w:ascii="Wingdings" w:hAnsi="Wingdings" w:hint="default"/>
+        <w:sz w:val="20"/>
+      </w:rPr>
+    </w:lvl>
+    <w:lvl w:ilvl="5" w:tentative="1">
+      <w:start w:val="1"/>
+      <w:numFmt w:val="bullet"/>
+      <w:lvlText w:val=""/>
+      <w:lvlJc w:val="left"/>
+      <w:pPr>
+        <w:tabs>
+          <w:tab w:val="num" w:pos="4320"/>
+        </w:tabs>
+        <w:ind w:left="4320" w:hanging="360"/>
+      </w:pPr>
+      <w:rPr>
+        <w:rFonts w:ascii="Wingdings" w:hAnsi="Wingdings" w:hint="default"/>
+        <w:sz w:val="20"/>
+      </w:rPr>
+    </w:lvl>
+    <w:lvl w:ilvl="6" w:tentative="1">
+      <w:start w:val="1"/>
+      <w:numFmt w:val="bullet"/>
+      <w:lvlText w:val=""/>
+      <w:lvlJc w:val="left"/>
+      <w:pPr>
+        <w:tabs>
+          <w:tab w:val="num" w:pos="5040"/>
+        </w:tabs>
+        <w:ind w:left="5040" w:hanging="360"/>
+      </w:pPr>
+      <w:rPr>
+        <w:rFonts w:ascii="Wingdings" w:hAnsi="Wingdings" w:hint="default"/>
+        <w:sz w:val="20"/>
+      </w:rPr>
+    </w:lvl>
+    <w:lvl w:ilvl="7" w:tentative="1">
+      <w:start w:val="1"/>
+      <w:numFmt w:val="bullet"/>
+      <w:lvlText w:val=""/>
+      <w:lvlJc w:val="left"/>
+      <w:pPr>
+        <w:tabs>
+          <w:tab w:val="num" w:pos="5760"/>
+        </w:tabs>
+        <w:ind w:left="5760" w:hanging="360"/>
+      </w:pPr>
+      <w:rPr>
+        <w:rFonts w:ascii="Wingdings" w:hAnsi="Wingdings" w:hint="default"/>
+        <w:sz w:val="20"/>
+      </w:rPr>
+    </w:lvl>
+    <w:lvl w:ilvl="8" w:tentative="1">
+      <w:start w:val="1"/>
+      <w:numFmt w:val="bullet"/>
+      <w:lvlText w:val=""/>
+      <w:lvlJc w:val="left"/>
+      <w:pPr>
+        <w:tabs>
+          <w:tab w:val="num" w:pos="6480"/>
+        </w:tabs>
+        <w:ind w:left="6480" w:hanging="360"/>
+      </w:pPr>
+      <w:rPr>
+        <w:rFonts w:ascii="Wingdings" w:hAnsi="Wingdings" w:hint="default"/>
+        <w:sz w:val="20"/>
+      </w:rPr>
+    </w:lvl>
+  </w:abstractNum>
+  <w:abstractNum w:abstractNumId="9" w15:restartNumberingAfterBreak="0">
+    <w:nsid w:val="24494810"/>
+    <w:multiLevelType w:val="multilevel"/>
+    <w:tmpl w:val="932C62F8"/>
+    <w:lvl w:ilvl="0">
+      <w:start w:val="1"/>
+      <w:numFmt w:val="decimal"/>
+      <w:lvlText w:val="%1.0"/>
+      <w:lvlJc w:val="left"/>
+      <w:pPr>
+        <w:ind w:left="720" w:hanging="720"/>
+      </w:pPr>
+      <w:rPr>
+        <w:rFonts w:hint="default"/>
+      </w:rPr>
+    </w:lvl>
+    <w:lvl w:ilvl="1">
+      <w:start w:val="1"/>
+      <w:numFmt w:val="decimal"/>
+      <w:lvlText w:val="%1.%2"/>
+      <w:lvlJc w:val="left"/>
+      <w:pPr>
+        <w:ind w:left="1440" w:hanging="720"/>
+      </w:pPr>
+      <w:rPr>
+        <w:rFonts w:hint="default"/>
+      </w:rPr>
+    </w:lvl>
+    <w:lvl w:ilvl="2">
+      <w:start w:val="1"/>
+      <w:numFmt w:val="decimal"/>
+      <w:lvlText w:val="%1.%2.%3"/>
+      <w:lvlJc w:val="left"/>
+      <w:pPr>
+        <w:ind w:left="2160" w:hanging="720"/>
+      </w:pPr>
+      <w:rPr>
+        <w:rFonts w:hint="default"/>
+      </w:rPr>
+    </w:lvl>
+    <w:lvl w:ilvl="3">
+      <w:start w:val="1"/>
+      <w:numFmt w:val="decimal"/>
+      <w:lvlText w:val="%1.%2.%3.%4"/>
+      <w:lvlJc w:val="left"/>
+      <w:pPr>
+        <w:ind w:left="3240" w:hanging="1080"/>
+      </w:pPr>
+      <w:rPr>
+        <w:rFonts w:hint="default"/>
+      </w:rPr>
+    </w:lvl>
+    <w:lvl w:ilvl="4">
+      <w:start w:val="1"/>
+      <w:numFmt w:val="decimal"/>
+      <w:lvlText w:val="%1.%2.%3.%4.%5"/>
+      <w:lvlJc w:val="left"/>
+      <w:pPr>
+        <w:ind w:left="4320" w:hanging="1440"/>
+      </w:pPr>
+      <w:rPr>
+        <w:rFonts w:hint="default"/>
+      </w:rPr>
+    </w:lvl>
+    <w:lvl w:ilvl="5">
+      <w:start w:val="1"/>
+      <w:numFmt w:val="decimal"/>
+      <w:lvlText w:val="%1.%2.%3.%4.%5.%6"/>
+      <w:lvlJc w:val="left"/>
+      <w:pPr>
+        <w:ind w:left="5040" w:hanging="1440"/>
+      </w:pPr>
+      <w:rPr>
+        <w:rFonts w:hint="default"/>
+      </w:rPr>
+    </w:lvl>
+    <w:lvl w:ilvl="6">
+      <w:start w:val="1"/>
+      <w:numFmt w:val="decimal"/>
+      <w:lvlText w:val="%1.%2.%3.%4.%5.%6.%7"/>
+      <w:lvlJc w:val="left"/>
+      <w:pPr>
+        <w:ind w:left="6120" w:hanging="1800"/>
+      </w:pPr>
+      <w:rPr>
+        <w:rFonts w:hint="default"/>
+      </w:rPr>
+    </w:lvl>
+    <w:lvl w:ilvl="7">
+      <w:start w:val="1"/>
+      <w:numFmt w:val="decimal"/>
+      <w:lvlText w:val="%1.%2.%3.%4.%5.%6.%7.%8"/>
+      <w:lvlJc w:val="left"/>
+      <w:pPr>
+        <w:ind w:left="7200" w:hanging="2160"/>
+      </w:pPr>
+      <w:rPr>
+        <w:rFonts w:hint="default"/>
+      </w:rPr>
+    </w:lvl>
+    <w:lvl w:ilvl="8">
+      <w:start w:val="1"/>
+      <w:numFmt w:val="decimal"/>
+      <w:lvlText w:val="%1.%2.%3.%4.%5.%6.%7.%8.%9"/>
+      <w:lvlJc w:val="left"/>
+      <w:pPr>
+        <w:ind w:left="7920" w:hanging="2160"/>
+      </w:pPr>
+      <w:rPr>
+        <w:rFonts w:hint="default"/>
+      </w:rPr>
+    </w:lvl>
+  </w:abstractNum>
+  <w:abstractNum w:abstractNumId="10" w15:restartNumberingAfterBreak="0">
+    <w:nsid w:val="25015DE2"/>
+    <w:multiLevelType w:val="multilevel"/>
+    <w:tmpl w:val="31561250"/>
+    <w:lvl w:ilvl="0">
+      <w:start w:val="1"/>
+      <w:numFmt w:val="bullet"/>
+      <w:lvlText w:val=""/>
+      <w:lvlJc w:val="left"/>
+      <w:pPr>
+        <w:tabs>
+          <w:tab w:val="num" w:pos="720"/>
+        </w:tabs>
+        <w:ind w:left="720" w:hanging="360"/>
+      </w:pPr>
+      <w:rPr>
+        <w:rFonts w:ascii="Symbol" w:hAnsi="Symbol" w:hint="default"/>
+        <w:sz w:val="20"/>
+      </w:rPr>
+    </w:lvl>
+    <w:lvl w:ilvl="1" w:tentative="1">
+      <w:start w:val="1"/>
+      <w:numFmt w:val="bullet"/>
+      <w:lvlText w:val="o"/>
+      <w:lvlJc w:val="left"/>
+      <w:pPr>
+        <w:tabs>
+          <w:tab w:val="num" w:pos="1440"/>
+        </w:tabs>
+        <w:ind w:left="1440" w:hanging="360"/>
+      </w:pPr>
+      <w:rPr>
+        <w:rFonts w:ascii="Courier New" w:hAnsi="Courier New" w:hint="default"/>
+        <w:sz w:val="20"/>
+      </w:rPr>
+    </w:lvl>
+    <w:lvl w:ilvl="2" w:tentative="1">
+      <w:start w:val="1"/>
+      <w:numFmt w:val="bullet"/>
+      <w:lvlText w:val=""/>
+      <w:lvlJc w:val="left"/>
+      <w:pPr>
+        <w:tabs>
+          <w:tab w:val="num" w:pos="2160"/>
+        </w:tabs>
+        <w:ind w:left="2160" w:hanging="360"/>
+      </w:pPr>
+      <w:rPr>
+        <w:rFonts w:ascii="Wingdings" w:hAnsi="Wingdings" w:hint="default"/>
+        <w:sz w:val="20"/>
+      </w:rPr>
+    </w:lvl>
+    <w:lvl w:ilvl="3" w:tentative="1">
+      <w:start w:val="1"/>
+      <w:numFmt w:val="bullet"/>
+      <w:lvlText w:val=""/>
+      <w:lvlJc w:val="left"/>
+      <w:pPr>
+        <w:tabs>
+          <w:tab w:val="num" w:pos="2880"/>
+        </w:tabs>
+        <w:ind w:left="2880" w:hanging="360"/>
+      </w:pPr>
+      <w:rPr>
+        <w:rFonts w:ascii="Wingdings" w:hAnsi="Wingdings" w:hint="default"/>
+        <w:sz w:val="20"/>
+      </w:rPr>
+    </w:lvl>
+    <w:lvl w:ilvl="4" w:tentative="1">
+      <w:start w:val="1"/>
+      <w:numFmt w:val="bullet"/>
+      <w:lvlText w:val=""/>
+      <w:lvlJc w:val="left"/>
+      <w:pPr>
+        <w:tabs>
+          <w:tab w:val="num" w:pos="3600"/>
+        </w:tabs>
+        <w:ind w:left="3600" w:hanging="360"/>
+      </w:pPr>
+      <w:rPr>
+        <w:rFonts w:ascii="Wingdings" w:hAnsi="Wingdings" w:hint="default"/>
+        <w:sz w:val="20"/>
+      </w:rPr>
+    </w:lvl>
+    <w:lvl w:ilvl="5" w:tentative="1">
+      <w:start w:val="1"/>
+      <w:numFmt w:val="bullet"/>
+      <w:lvlText w:val=""/>
+      <w:lvlJc w:val="left"/>
+      <w:pPr>
+        <w:tabs>
+          <w:tab w:val="num" w:pos="4320"/>
+        </w:tabs>
+        <w:ind w:left="4320" w:hanging="360"/>
+      </w:pPr>
+      <w:rPr>
+        <w:rFonts w:ascii="Wingdings" w:hAnsi="Wingdings" w:hint="default"/>
+        <w:sz w:val="20"/>
+      </w:rPr>
+    </w:lvl>
+    <w:lvl w:ilvl="6" w:tentative="1">
+      <w:start w:val="1"/>
+      <w:numFmt w:val="bullet"/>
+      <w:lvlText w:val=""/>
+      <w:lvlJc w:val="left"/>
+      <w:pPr>
+        <w:tabs>
+          <w:tab w:val="num" w:pos="5040"/>
+        </w:tabs>
+        <w:ind w:left="5040" w:hanging="360"/>
+      </w:pPr>
+      <w:rPr>
+        <w:rFonts w:ascii="Wingdings" w:hAnsi="Wingdings" w:hint="default"/>
+        <w:sz w:val="20"/>
+      </w:rPr>
+    </w:lvl>
+    <w:lvl w:ilvl="7" w:tentative="1">
+      <w:start w:val="1"/>
+      <w:numFmt w:val="bullet"/>
+      <w:lvlText w:val=""/>
+      <w:lvlJc w:val="left"/>
+      <w:pPr>
+        <w:tabs>
+          <w:tab w:val="num" w:pos="5760"/>
+        </w:tabs>
+        <w:ind w:left="5760" w:hanging="360"/>
+      </w:pPr>
+      <w:rPr>
+        <w:rFonts w:ascii="Wingdings" w:hAnsi="Wingdings" w:hint="default"/>
+        <w:sz w:val="20"/>
+      </w:rPr>
+    </w:lvl>
+    <w:lvl w:ilvl="8" w:tentative="1">
+      <w:start w:val="1"/>
+      <w:numFmt w:val="bullet"/>
+      <w:lvlText w:val=""/>
+      <w:lvlJc w:val="left"/>
+      <w:pPr>
+        <w:tabs>
+          <w:tab w:val="num" w:pos="6480"/>
+        </w:tabs>
+        <w:ind w:left="6480" w:hanging="360"/>
+      </w:pPr>
+      <w:rPr>
+        <w:rFonts w:ascii="Wingdings" w:hAnsi="Wingdings" w:hint="default"/>
+        <w:sz w:val="20"/>
+      </w:rPr>
+    </w:lvl>
+  </w:abstractNum>
+  <w:abstractNum w:abstractNumId="11" w15:restartNumberingAfterBreak="0">
     <w:nsid w:val="2C957B38"/>
     <w:multiLevelType w:val="hybridMultilevel"/>
     <w:tmpl w:val="C6CAD626"/>
@@ -3510,7 +5537,7 @@
       </w:rPr>
     </w:lvl>
   </w:abstractNum>
-  <w:abstractNum w:abstractNumId="4" w15:restartNumberingAfterBreak="0">
+  <w:abstractNum w:abstractNumId="12" w15:restartNumberingAfterBreak="0">
     <w:nsid w:val="35DE3ECE"/>
     <w:multiLevelType w:val="multilevel"/>
     <w:tmpl w:val="57C6A454"/>
@@ -3659,7 +5686,7 @@
       </w:rPr>
     </w:lvl>
   </w:abstractNum>
-  <w:abstractNum w:abstractNumId="5" w15:restartNumberingAfterBreak="0">
+  <w:abstractNum w:abstractNumId="13" w15:restartNumberingAfterBreak="0">
     <w:nsid w:val="38B65EB8"/>
     <w:multiLevelType w:val="multilevel"/>
     <w:tmpl w:val="0D141224"/>
@@ -3808,7 +5835,7 @@
       </w:rPr>
     </w:lvl>
   </w:abstractNum>
-  <w:abstractNum w:abstractNumId="6" w15:restartNumberingAfterBreak="0">
+  <w:abstractNum w:abstractNumId="14" w15:restartNumberingAfterBreak="0">
     <w:nsid w:val="3AEE0E84"/>
     <w:multiLevelType w:val="multilevel"/>
     <w:tmpl w:val="31561250"/>
@@ -3957,7 +5984,7 @@
       </w:rPr>
     </w:lvl>
   </w:abstractNum>
-  <w:abstractNum w:abstractNumId="7" w15:restartNumberingAfterBreak="0">
+  <w:abstractNum w:abstractNumId="15" w15:restartNumberingAfterBreak="0">
     <w:nsid w:val="426D005C"/>
     <w:multiLevelType w:val="hybridMultilevel"/>
     <w:tmpl w:val="0F2430D6"/>
@@ -4070,7 +6097,7 @@
       </w:rPr>
     </w:lvl>
   </w:abstractNum>
-  <w:abstractNum w:abstractNumId="8" w15:restartNumberingAfterBreak="0">
+  <w:abstractNum w:abstractNumId="16" w15:restartNumberingAfterBreak="0">
     <w:nsid w:val="4AB97086"/>
     <w:multiLevelType w:val="hybridMultilevel"/>
     <w:tmpl w:val="1FC641CE"/>
@@ -4183,7 +6210,96 @@
       </w:rPr>
     </w:lvl>
   </w:abstractNum>
-  <w:abstractNum w:abstractNumId="9" w15:restartNumberingAfterBreak="0">
+  <w:abstractNum w:abstractNumId="17" w15:restartNumberingAfterBreak="0">
+    <w:nsid w:val="4E3B6F37"/>
+    <w:multiLevelType w:val="hybridMultilevel"/>
+    <w:tmpl w:val="CA6070AA"/>
+    <w:lvl w:ilvl="0" w:tplc="0409000F">
+      <w:start w:val="1"/>
+      <w:numFmt w:val="decimal"/>
+      <w:lvlText w:val="%1."/>
+      <w:lvlJc w:val="left"/>
+      <w:pPr>
+        <w:ind w:left="720" w:hanging="360"/>
+      </w:pPr>
+      <w:rPr>
+        <w:rFonts w:hint="default"/>
+      </w:rPr>
+    </w:lvl>
+    <w:lvl w:ilvl="1" w:tplc="04090019" w:tentative="1">
+      <w:start w:val="1"/>
+      <w:numFmt w:val="lowerLetter"/>
+      <w:lvlText w:val="%2."/>
+      <w:lvlJc w:val="left"/>
+      <w:pPr>
+        <w:ind w:left="1440" w:hanging="360"/>
+      </w:pPr>
+    </w:lvl>
+    <w:lvl w:ilvl="2" w:tplc="0409001B" w:tentative="1">
+      <w:start w:val="1"/>
+      <w:numFmt w:val="lowerRoman"/>
+      <w:lvlText w:val="%3."/>
+      <w:lvlJc w:val="right"/>
+      <w:pPr>
+        <w:ind w:left="2160" w:hanging="180"/>
+      </w:pPr>
+    </w:lvl>
+    <w:lvl w:ilvl="3" w:tplc="0409000F" w:tentative="1">
+      <w:start w:val="1"/>
+      <w:numFmt w:val="decimal"/>
+      <w:lvlText w:val="%4."/>
+      <w:lvlJc w:val="left"/>
+      <w:pPr>
+        <w:ind w:left="2880" w:hanging="360"/>
+      </w:pPr>
+    </w:lvl>
+    <w:lvl w:ilvl="4" w:tplc="04090019" w:tentative="1">
+      <w:start w:val="1"/>
+      <w:numFmt w:val="lowerLetter"/>
+      <w:lvlText w:val="%5."/>
+      <w:lvlJc w:val="left"/>
+      <w:pPr>
+        <w:ind w:left="3600" w:hanging="360"/>
+      </w:pPr>
+    </w:lvl>
+    <w:lvl w:ilvl="5" w:tplc="0409001B" w:tentative="1">
+      <w:start w:val="1"/>
+      <w:numFmt w:val="lowerRoman"/>
+      <w:lvlText w:val="%6."/>
+      <w:lvlJc w:val="right"/>
+      <w:pPr>
+        <w:ind w:left="4320" w:hanging="180"/>
+      </w:pPr>
+    </w:lvl>
+    <w:lvl w:ilvl="6" w:tplc="0409000F" w:tentative="1">
+      <w:start w:val="1"/>
+      <w:numFmt w:val="decimal"/>
+      <w:lvlText w:val="%7."/>
+      <w:lvlJc w:val="left"/>
+      <w:pPr>
+        <w:ind w:left="5040" w:hanging="360"/>
+      </w:pPr>
+    </w:lvl>
+    <w:lvl w:ilvl="7" w:tplc="04090019" w:tentative="1">
+      <w:start w:val="1"/>
+      <w:numFmt w:val="lowerLetter"/>
+      <w:lvlText w:val="%8."/>
+      <w:lvlJc w:val="left"/>
+      <w:pPr>
+        <w:ind w:left="5760" w:hanging="360"/>
+      </w:pPr>
+    </w:lvl>
+    <w:lvl w:ilvl="8" w:tplc="0409001B" w:tentative="1">
+      <w:start w:val="1"/>
+      <w:numFmt w:val="lowerRoman"/>
+      <w:lvlText w:val="%9."/>
+      <w:lvlJc w:val="right"/>
+      <w:pPr>
+        <w:ind w:left="6480" w:hanging="180"/>
+      </w:pPr>
+    </w:lvl>
+  </w:abstractNum>
+  <w:abstractNum w:abstractNumId="18" w15:restartNumberingAfterBreak="0">
     <w:nsid w:val="520561E4"/>
     <w:multiLevelType w:val="hybridMultilevel"/>
     <w:tmpl w:val="47888996"/>
@@ -4296,7 +6412,120 @@
       </w:rPr>
     </w:lvl>
   </w:abstractNum>
-  <w:abstractNum w:abstractNumId="10" w15:restartNumberingAfterBreak="0">
+  <w:abstractNum w:abstractNumId="19" w15:restartNumberingAfterBreak="0">
+    <w:nsid w:val="584351B3"/>
+    <w:multiLevelType w:val="multilevel"/>
+    <w:tmpl w:val="0F685FA0"/>
+    <w:lvl w:ilvl="0">
+      <w:start w:val="1"/>
+      <w:numFmt w:val="decimal"/>
+      <w:lvlText w:val="%1.0"/>
+      <w:lvlJc w:val="left"/>
+      <w:pPr>
+        <w:ind w:left="720" w:hanging="720"/>
+      </w:pPr>
+      <w:rPr>
+        <w:rFonts w:hint="default"/>
+      </w:rPr>
+    </w:lvl>
+    <w:lvl w:ilvl="1">
+      <w:start w:val="1"/>
+      <w:numFmt w:val="decimal"/>
+      <w:lvlText w:val="%1.%2"/>
+      <w:lvlJc w:val="left"/>
+      <w:pPr>
+        <w:ind w:left="1440" w:hanging="720"/>
+      </w:pPr>
+      <w:rPr>
+        <w:rFonts w:hint="default"/>
+      </w:rPr>
+    </w:lvl>
+    <w:lvl w:ilvl="2">
+      <w:start w:val="1"/>
+      <w:numFmt w:val="decimal"/>
+      <w:lvlText w:val="%1.%2.%3"/>
+      <w:lvlJc w:val="left"/>
+      <w:pPr>
+        <w:ind w:left="2160" w:hanging="720"/>
+      </w:pPr>
+      <w:rPr>
+        <w:rFonts w:hint="default"/>
+      </w:rPr>
+    </w:lvl>
+    <w:lvl w:ilvl="3">
+      <w:start w:val="1"/>
+      <w:numFmt w:val="decimal"/>
+      <w:lvlText w:val="%1.%2.%3.%4"/>
+      <w:lvlJc w:val="left"/>
+      <w:pPr>
+        <w:ind w:left="3240" w:hanging="1080"/>
+      </w:pPr>
+      <w:rPr>
+        <w:rFonts w:hint="default"/>
+      </w:rPr>
+    </w:lvl>
+    <w:lvl w:ilvl="4">
+      <w:start w:val="1"/>
+      <w:numFmt w:val="decimal"/>
+      <w:lvlText w:val="%1.%2.%3.%4.%5"/>
+      <w:lvlJc w:val="left"/>
+      <w:pPr>
+        <w:ind w:left="4320" w:hanging="1440"/>
+      </w:pPr>
+      <w:rPr>
+        <w:rFonts w:hint="default"/>
+      </w:rPr>
+    </w:lvl>
+    <w:lvl w:ilvl="5">
+      <w:start w:val="1"/>
+      <w:numFmt w:val="decimal"/>
+      <w:lvlText w:val="%1.%2.%3.%4.%5.%6"/>
+      <w:lvlJc w:val="left"/>
+      <w:pPr>
+        <w:ind w:left="5040" w:hanging="1440"/>
+      </w:pPr>
+      <w:rPr>
+        <w:rFonts w:hint="default"/>
+      </w:rPr>
+    </w:lvl>
+    <w:lvl w:ilvl="6">
+      <w:start w:val="1"/>
+      <w:numFmt w:val="decimal"/>
+      <w:lvlText w:val="%1.%2.%3.%4.%5.%6.%7"/>
+      <w:lvlJc w:val="left"/>
+      <w:pPr>
+        <w:ind w:left="6120" w:hanging="1800"/>
+      </w:pPr>
+      <w:rPr>
+        <w:rFonts w:hint="default"/>
+      </w:rPr>
+    </w:lvl>
+    <w:lvl w:ilvl="7">
+      <w:start w:val="1"/>
+      <w:numFmt w:val="decimal"/>
+      <w:lvlText w:val="%1.%2.%3.%4.%5.%6.%7.%8"/>
+      <w:lvlJc w:val="left"/>
+      <w:pPr>
+        <w:ind w:left="7200" w:hanging="2160"/>
+      </w:pPr>
+      <w:rPr>
+        <w:rFonts w:hint="default"/>
+      </w:rPr>
+    </w:lvl>
+    <w:lvl w:ilvl="8">
+      <w:start w:val="1"/>
+      <w:numFmt w:val="decimal"/>
+      <w:lvlText w:val="%1.%2.%3.%4.%5.%6.%7.%8.%9"/>
+      <w:lvlJc w:val="left"/>
+      <w:pPr>
+        <w:ind w:left="7920" w:hanging="2160"/>
+      </w:pPr>
+      <w:rPr>
+        <w:rFonts w:hint="default"/>
+      </w:rPr>
+    </w:lvl>
+  </w:abstractNum>
+  <w:abstractNum w:abstractNumId="20" w15:restartNumberingAfterBreak="0">
     <w:nsid w:val="649E42B4"/>
     <w:multiLevelType w:val="hybridMultilevel"/>
     <w:tmpl w:val="62F49976"/>
@@ -4409,7 +6638,7 @@
       </w:rPr>
     </w:lvl>
   </w:abstractNum>
-  <w:abstractNum w:abstractNumId="11" w15:restartNumberingAfterBreak="0">
+  <w:abstractNum w:abstractNumId="21" w15:restartNumberingAfterBreak="0">
     <w:nsid w:val="6B27792A"/>
     <w:multiLevelType w:val="multilevel"/>
     <w:tmpl w:val="3F38D320"/>
@@ -4558,7 +6787,7 @@
       </w:rPr>
     </w:lvl>
   </w:abstractNum>
-  <w:abstractNum w:abstractNumId="12" w15:restartNumberingAfterBreak="0">
+  <w:abstractNum w:abstractNumId="22" w15:restartNumberingAfterBreak="0">
     <w:nsid w:val="785C27F8"/>
     <w:multiLevelType w:val="hybridMultilevel"/>
     <w:tmpl w:val="1A4AD042"/>
@@ -4644,10 +6873,10 @@
       </w:pPr>
     </w:lvl>
   </w:abstractNum>
-  <w:abstractNum w:abstractNumId="13" w15:restartNumberingAfterBreak="0">
+  <w:abstractNum w:abstractNumId="23" w15:restartNumberingAfterBreak="0">
     <w:nsid w:val="78C74273"/>
     <w:multiLevelType w:val="hybridMultilevel"/>
-    <w:tmpl w:val="0FBE7028"/>
+    <w:tmpl w:val="923EDD10"/>
     <w:lvl w:ilvl="0" w:tplc="04090001">
       <w:start w:val="1"/>
       <w:numFmt w:val="bullet"/>
@@ -4757,7 +6986,7 @@
       </w:rPr>
     </w:lvl>
   </w:abstractNum>
-  <w:abstractNum w:abstractNumId="14" w15:restartNumberingAfterBreak="0">
+  <w:abstractNum w:abstractNumId="24" w15:restartNumberingAfterBreak="0">
     <w:nsid w:val="7F703594"/>
     <w:multiLevelType w:val="hybridMultilevel"/>
     <w:tmpl w:val="627EF928"/>
@@ -4871,49 +7100,79 @@
     </w:lvl>
   </w:abstractNum>
   <w:num w:numId="1" w16cid:durableId="44372814">
-    <w:abstractNumId w:val="8"/>
+    <w:abstractNumId w:val="16"/>
   </w:num>
   <w:num w:numId="2" w16cid:durableId="333341942">
     <w:abstractNumId w:val="0"/>
   </w:num>
   <w:num w:numId="3" w16cid:durableId="592251476">
-    <w:abstractNumId w:val="12"/>
+    <w:abstractNumId w:val="22"/>
   </w:num>
   <w:num w:numId="4" w16cid:durableId="1424452319">
+    <w:abstractNumId w:val="15"/>
+  </w:num>
+  <w:num w:numId="5" w16cid:durableId="1594167902">
+    <w:abstractNumId w:val="20"/>
+  </w:num>
+  <w:num w:numId="6" w16cid:durableId="303199580">
     <w:abstractNumId w:val="7"/>
   </w:num>
-  <w:num w:numId="5" w16cid:durableId="1594167902">
-    <w:abstractNumId w:val="10"/>
-  </w:num>
-  <w:num w:numId="6" w16cid:durableId="303199580">
-    <w:abstractNumId w:val="2"/>
-  </w:num>
   <w:num w:numId="7" w16cid:durableId="1064067108">
-    <w:abstractNumId w:val="14"/>
+    <w:abstractNumId w:val="24"/>
   </w:num>
   <w:num w:numId="8" w16cid:durableId="381828972">
-    <w:abstractNumId w:val="9"/>
+    <w:abstractNumId w:val="18"/>
   </w:num>
   <w:num w:numId="9" w16cid:durableId="1839151668">
     <w:abstractNumId w:val="1"/>
   </w:num>
   <w:num w:numId="10" w16cid:durableId="759377191">
+    <w:abstractNumId w:val="23"/>
+  </w:num>
+  <w:num w:numId="11" w16cid:durableId="925840294">
+    <w:abstractNumId w:val="11"/>
+  </w:num>
+  <w:num w:numId="12" w16cid:durableId="1690524798">
+    <w:abstractNumId w:val="12"/>
+  </w:num>
+  <w:num w:numId="13" w16cid:durableId="652149692">
     <w:abstractNumId w:val="13"/>
   </w:num>
-  <w:num w:numId="11" w16cid:durableId="925840294">
+  <w:num w:numId="14" w16cid:durableId="1999385424">
+    <w:abstractNumId w:val="21"/>
+  </w:num>
+  <w:num w:numId="15" w16cid:durableId="54360614">
+    <w:abstractNumId w:val="14"/>
+  </w:num>
+  <w:num w:numId="16" w16cid:durableId="1933661105">
+    <w:abstractNumId w:val="17"/>
+  </w:num>
+  <w:num w:numId="17" w16cid:durableId="702901289">
+    <w:abstractNumId w:val="9"/>
+  </w:num>
+  <w:num w:numId="18" w16cid:durableId="2054117095">
+    <w:abstractNumId w:val="19"/>
+  </w:num>
+  <w:num w:numId="19" w16cid:durableId="349838839">
+    <w:abstractNumId w:val="6"/>
+  </w:num>
+  <w:num w:numId="20" w16cid:durableId="251817024">
+    <w:abstractNumId w:val="4"/>
+  </w:num>
+  <w:num w:numId="21" w16cid:durableId="569775632">
+    <w:abstractNumId w:val="5"/>
+  </w:num>
+  <w:num w:numId="22" w16cid:durableId="1101292377">
+    <w:abstractNumId w:val="8"/>
+  </w:num>
+  <w:num w:numId="23" w16cid:durableId="1022508553">
     <w:abstractNumId w:val="3"/>
   </w:num>
-  <w:num w:numId="12" w16cid:durableId="1690524798">
-    <w:abstractNumId w:val="4"/>
+  <w:num w:numId="24" w16cid:durableId="1805658308">
+    <w:abstractNumId w:val="10"/>
   </w:num>
-  <w:num w:numId="13" w16cid:durableId="652149692">
-    <w:abstractNumId w:val="5"/>
-  </w:num>
-  <w:num w:numId="14" w16cid:durableId="1999385424">
-    <w:abstractNumId w:val="11"/>
-  </w:num>
-  <w:num w:numId="15" w16cid:durableId="54360614">
-    <w:abstractNumId w:val="6"/>
+  <w:num w:numId="25" w16cid:durableId="1041781991">
+    <w:abstractNumId w:val="2"/>
   </w:num>
 </w:numbering>
 </file>
@@ -5835,6 +8094,50 @@
       <w:spacing w:val="5"/>
     </w:rPr>
   </w:style>
+  <w:style w:type="paragraph" w:styleId="Header">
+    <w:name w:val="header"/>
+    <w:basedOn w:val="Normal"/>
+    <w:link w:val="HeaderChar"/>
+    <w:uiPriority w:val="99"/>
+    <w:unhideWhenUsed/>
+    <w:rsid w:val="00786EB7"/>
+    <w:pPr>
+      <w:tabs>
+        <w:tab w:val="center" w:pos="4680"/>
+        <w:tab w:val="right" w:pos="9360"/>
+      </w:tabs>
+      <w:spacing w:after="0" w:line="240" w:lineRule="auto"/>
+    </w:pPr>
+  </w:style>
+  <w:style w:type="character" w:customStyle="1" w:styleId="HeaderChar">
+    <w:name w:val="Header Char"/>
+    <w:basedOn w:val="DefaultParagraphFont"/>
+    <w:link w:val="Header"/>
+    <w:uiPriority w:val="99"/>
+    <w:rsid w:val="00786EB7"/>
+  </w:style>
+  <w:style w:type="paragraph" w:styleId="Footer">
+    <w:name w:val="footer"/>
+    <w:basedOn w:val="Normal"/>
+    <w:link w:val="FooterChar"/>
+    <w:uiPriority w:val="99"/>
+    <w:unhideWhenUsed/>
+    <w:rsid w:val="00786EB7"/>
+    <w:pPr>
+      <w:tabs>
+        <w:tab w:val="center" w:pos="4680"/>
+        <w:tab w:val="right" w:pos="9360"/>
+      </w:tabs>
+      <w:spacing w:after="0" w:line="240" w:lineRule="auto"/>
+    </w:pPr>
+  </w:style>
+  <w:style w:type="character" w:customStyle="1" w:styleId="FooterChar">
+    <w:name w:val="Footer Char"/>
+    <w:basedOn w:val="DefaultParagraphFont"/>
+    <w:link w:val="Footer"/>
+    <w:uiPriority w:val="99"/>
+    <w:rsid w:val="00786EB7"/>
+  </w:style>
 </w:styles>
 </file>
 

</xml_diff>

<commit_message>
added references and added dbms advantages image file
</commit_message>
<xml_diff>
--- a/Database-report.docx
+++ b/Database-report.docx
@@ -11,7 +11,6 @@
       <w:pPr>
         <w:spacing w:line="276" w:lineRule="auto"/>
         <w:rPr>
-          <w:rFonts w:ascii="Product sans" w:hAnsi="Product sans"/>
           <w:b/>
           <w:bCs/>
           <w:sz w:val="32"/>
@@ -29,7 +28,7 @@
         <mc:AlternateContent>
           <mc:Choice Requires="wpg">
             <w:drawing>
-              <wp:anchor distT="0" distB="0" distL="114300" distR="114300" simplePos="0" relativeHeight="251659264" behindDoc="0" locked="0" layoutInCell="1" allowOverlap="1" wp14:anchorId="61A63FE0" wp14:editId="2268DAAA">
+              <wp:anchor distT="0" distB="0" distL="114300" distR="114300" simplePos="0" relativeHeight="251658240" behindDoc="0" locked="0" layoutInCell="1" allowOverlap="1" wp14:anchorId="61A63FE0" wp14:editId="4BD17464">
                 <wp:simplePos x="0" y="0"/>
                 <wp:positionH relativeFrom="margin">
                   <wp:align>right</wp:align>
@@ -62,7 +61,7 @@
                           </pic:cNvPicPr>
                         </pic:nvPicPr>
                         <pic:blipFill>
-                          <a:blip r:embed="rId7">
+                          <a:blip r:embed="rId8">
                             <a:extLst>
                               <a:ext uri="{28A0092B-C50C-407E-A947-70E740481C1C}">
                                 <a14:useLocalDpi xmlns:a14="http://schemas.microsoft.com/office/drawing/2010/main" val="0"/>
@@ -163,7 +162,7 @@
           </mc:Choice>
           <mc:Fallback>
             <w:pict>
-              <v:group w14:anchorId="61A63FE0" id="Group 4" o:spid="_x0000_s1026" style="position:absolute;margin-left:416.8pt;margin-top:75.5pt;width:468pt;height:385.1pt;z-index:251659264;mso-position-horizontal:right;mso-position-horizontal-relative:margin" coordsize="59436,48909" o:gfxdata="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">
+              <v:group w14:anchorId="61A63FE0" id="Group 4" o:spid="_x0000_s1026" style="position:absolute;margin-left:416.8pt;margin-top:75.5pt;width:468pt;height:385.1pt;z-index:251658240;mso-position-horizontal:right;mso-position-horizontal-relative:margin" coordsize="59436,48909" o:gfxdata="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">
                 <v:shapetype id="_x0000_t75" coordsize="21600,21600" o:spt="75" o:preferrelative="t" path="m@4@5l@4@11@9@11@9@5xe" filled="f" stroked="f">
                   <v:stroke joinstyle="miter"/>
                   <v:formulas>
@@ -184,7 +183,7 @@
                   <o:lock v:ext="edit" aspectratio="t"/>
                 </v:shapetype>
                 <v:shape id="Picture 2" o:spid="_x0000_s1027" type="#_x0000_t75" alt="About Rihal: Fundings, Jobs, Team - StartupCentrum" style="position:absolute;width:59436;height:30848;visibility:visible;mso-wrap-style:square" o:gfxdata="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">
-                  <v:imagedata r:id="rId8" o:title=" Fundings, Jobs, Team - StartupCentrum"/>
+                  <v:imagedata r:id="rId9" o:title=" Fundings, Jobs, Team - StartupCentrum"/>
                 </v:shape>
                 <v:shapetype id="_x0000_t202" coordsize="21600,21600" o:spt="202" path="m,l,21600r21600,l21600,xe">
                   <v:stroke joinstyle="miter"/>
@@ -249,6 +248,590 @@
         </w:rPr>
         <w:br w:type="page"/>
       </w:r>
+    </w:p>
+    <w:p>
+      <w:pPr>
+        <w:rPr>
+          <w:rFonts w:asciiTheme="majorBidi" w:hAnsiTheme="majorBidi" w:cstheme="majorBidi"/>
+          <w:b/>
+          <w:bCs/>
+          <w:sz w:val="32"/>
+          <w:szCs w:val="32"/>
+        </w:rPr>
+      </w:pPr>
+      <w:r>
+        <w:rPr>
+          <w:rFonts w:asciiTheme="majorBidi" w:hAnsiTheme="majorBidi" w:cstheme="majorBidi"/>
+          <w:b/>
+          <w:bCs/>
+          <w:sz w:val="32"/>
+          <w:szCs w:val="32"/>
+        </w:rPr>
+        <w:lastRenderedPageBreak/>
+        <w:t>Table of Content</w:t>
+      </w:r>
+    </w:p>
+    <w:p>
+      <w:pPr>
+        <w:rPr>
+          <w:rFonts w:asciiTheme="majorBidi" w:hAnsiTheme="majorBidi" w:cstheme="majorBidi"/>
+          <w:b/>
+          <w:bCs/>
+        </w:rPr>
+      </w:pPr>
+      <w:r>
+        <w:rPr>
+          <w:rFonts w:asciiTheme="majorBidi" w:hAnsiTheme="majorBidi" w:cstheme="majorBidi"/>
+          <w:b/>
+          <w:bCs/>
+        </w:rPr>
+        <w:t>1.0 Flat File Systems vs Relational Databases</w:t>
+      </w:r>
+      <w:r>
+        <w:rPr>
+          <w:rFonts w:asciiTheme="majorBidi" w:hAnsiTheme="majorBidi" w:cstheme="majorBidi"/>
+          <w:b/>
+          <w:bCs/>
+        </w:rPr>
+        <w:t>______________________________________3</w:t>
+      </w:r>
+    </w:p>
+    <w:p>
+      <w:pPr>
+        <w:rPr>
+          <w:rFonts w:asciiTheme="majorBidi" w:hAnsiTheme="majorBidi" w:cstheme="majorBidi"/>
+          <w:sz w:val="22"/>
+          <w:szCs w:val="22"/>
+        </w:rPr>
+      </w:pPr>
+      <w:r>
+        <w:rPr>
+          <w:rFonts w:asciiTheme="majorBidi" w:hAnsiTheme="majorBidi" w:cstheme="majorBidi"/>
+          <w:sz w:val="22"/>
+          <w:szCs w:val="22"/>
+        </w:rPr>
+        <w:t>1.1 What is a Database?</w:t>
+      </w:r>
+    </w:p>
+    <w:p>
+      <w:pPr>
+        <w:rPr>
+          <w:rFonts w:asciiTheme="majorBidi" w:hAnsiTheme="majorBidi" w:cstheme="majorBidi"/>
+          <w:sz w:val="22"/>
+          <w:szCs w:val="22"/>
+        </w:rPr>
+      </w:pPr>
+      <w:r>
+        <w:rPr>
+          <w:rFonts w:asciiTheme="majorBidi" w:hAnsiTheme="majorBidi" w:cstheme="majorBidi"/>
+          <w:sz w:val="22"/>
+          <w:szCs w:val="22"/>
+        </w:rPr>
+        <w:t>1.2 Flat File Systems</w:t>
+      </w:r>
+    </w:p>
+    <w:p>
+      <w:pPr>
+        <w:rPr>
+          <w:rFonts w:asciiTheme="majorBidi" w:hAnsiTheme="majorBidi" w:cstheme="majorBidi"/>
+          <w:sz w:val="22"/>
+          <w:szCs w:val="22"/>
+        </w:rPr>
+      </w:pPr>
+      <w:r>
+        <w:rPr>
+          <w:rFonts w:asciiTheme="majorBidi" w:hAnsiTheme="majorBidi" w:cstheme="majorBidi"/>
+          <w:sz w:val="22"/>
+          <w:szCs w:val="22"/>
+        </w:rPr>
+        <w:t>Figure 1: Flat File Database Model</w:t>
+      </w:r>
+    </w:p>
+    <w:p>
+      <w:pPr>
+        <w:rPr>
+          <w:rFonts w:asciiTheme="majorBidi" w:hAnsiTheme="majorBidi" w:cstheme="majorBidi"/>
+          <w:sz w:val="22"/>
+          <w:szCs w:val="22"/>
+        </w:rPr>
+      </w:pPr>
+      <w:r>
+        <w:rPr>
+          <w:rFonts w:asciiTheme="majorBidi" w:hAnsiTheme="majorBidi" w:cstheme="majorBidi"/>
+          <w:sz w:val="22"/>
+          <w:szCs w:val="22"/>
+        </w:rPr>
+        <w:t>1.3 Relational Databases</w:t>
+      </w:r>
+    </w:p>
+    <w:p>
+      <w:pPr>
+        <w:rPr>
+          <w:rFonts w:asciiTheme="majorBidi" w:hAnsiTheme="majorBidi" w:cstheme="majorBidi"/>
+          <w:sz w:val="22"/>
+          <w:szCs w:val="22"/>
+        </w:rPr>
+      </w:pPr>
+      <w:r>
+        <w:rPr>
+          <w:rFonts w:asciiTheme="majorBidi" w:hAnsiTheme="majorBidi" w:cstheme="majorBidi"/>
+          <w:sz w:val="22"/>
+          <w:szCs w:val="22"/>
+        </w:rPr>
+        <w:t>Figure 2: Example of a Relational Database</w:t>
+      </w:r>
+    </w:p>
+    <w:p>
+      <w:pPr>
+        <w:rPr>
+          <w:rFonts w:asciiTheme="majorBidi" w:hAnsiTheme="majorBidi" w:cstheme="majorBidi"/>
+          <w:sz w:val="22"/>
+          <w:szCs w:val="22"/>
+        </w:rPr>
+      </w:pPr>
+      <w:r>
+        <w:rPr>
+          <w:rFonts w:asciiTheme="majorBidi" w:hAnsiTheme="majorBidi" w:cstheme="majorBidi"/>
+          <w:sz w:val="22"/>
+          <w:szCs w:val="22"/>
+        </w:rPr>
+        <w:t xml:space="preserve">Figure 3: </w:t>
+      </w:r>
+      <w:r>
+        <w:rPr>
+          <w:rFonts w:asciiTheme="majorBidi" w:hAnsiTheme="majorBidi" w:cstheme="majorBidi"/>
+          <w:sz w:val="22"/>
+          <w:szCs w:val="22"/>
+        </w:rPr>
+        <w:t>Comparison Table: Flat File vs Relational Database</w:t>
+      </w:r>
+    </w:p>
+    <w:p>
+      <w:pPr>
+        <w:rPr>
+          <w:rFonts w:asciiTheme="majorBidi" w:hAnsiTheme="majorBidi" w:cstheme="majorBidi"/>
+          <w:sz w:val="22"/>
+          <w:szCs w:val="22"/>
+        </w:rPr>
+      </w:pPr>
+      <w:r>
+        <w:rPr>
+          <w:rFonts w:asciiTheme="majorBidi" w:hAnsiTheme="majorBidi" w:cstheme="majorBidi"/>
+          <w:sz w:val="22"/>
+          <w:szCs w:val="22"/>
+        </w:rPr>
+        <w:t xml:space="preserve">Figure </w:t>
+      </w:r>
+      <w:r>
+        <w:rPr>
+          <w:rFonts w:asciiTheme="majorBidi" w:hAnsiTheme="majorBidi" w:cstheme="majorBidi"/>
+          <w:sz w:val="22"/>
+          <w:szCs w:val="22"/>
+        </w:rPr>
+        <w:t>4:</w:t>
+      </w:r>
+      <w:r>
+        <w:rPr>
+          <w:rFonts w:asciiTheme="majorBidi" w:hAnsiTheme="majorBidi" w:cstheme="majorBidi"/>
+          <w:sz w:val="22"/>
+          <w:szCs w:val="22"/>
+        </w:rPr>
+        <w:t xml:space="preserve"> </w:t>
+      </w:r>
+      <w:r>
+        <w:rPr>
+          <w:rFonts w:asciiTheme="majorBidi" w:hAnsiTheme="majorBidi" w:cstheme="majorBidi"/>
+          <w:sz w:val="22"/>
+          <w:szCs w:val="22"/>
+        </w:rPr>
+        <w:t>Advantages of using a DBMS</w:t>
+      </w:r>
+    </w:p>
+    <w:p>
+      <w:pPr>
+        <w:rPr>
+          <w:rFonts w:asciiTheme="majorBidi" w:hAnsiTheme="majorBidi" w:cstheme="majorBidi"/>
+          <w:b/>
+          <w:bCs/>
+        </w:rPr>
+      </w:pPr>
+      <w:r>
+        <w:rPr>
+          <w:rFonts w:asciiTheme="majorBidi" w:hAnsiTheme="majorBidi" w:cstheme="majorBidi"/>
+          <w:b/>
+          <w:bCs/>
+        </w:rPr>
+        <w:t>2.0 Roles in a Database System</w:t>
+      </w:r>
+      <w:r>
+        <w:rPr>
+          <w:rFonts w:asciiTheme="majorBidi" w:hAnsiTheme="majorBidi" w:cstheme="majorBidi"/>
+          <w:b/>
+          <w:bCs/>
+        </w:rPr>
+        <w:t>__________________________________________________7</w:t>
+      </w:r>
+    </w:p>
+    <w:p>
+      <w:pPr>
+        <w:rPr>
+          <w:rFonts w:asciiTheme="majorBidi" w:hAnsiTheme="majorBidi" w:cstheme="majorBidi"/>
+          <w:sz w:val="22"/>
+          <w:szCs w:val="22"/>
+        </w:rPr>
+      </w:pPr>
+      <w:r>
+        <w:rPr>
+          <w:rFonts w:asciiTheme="majorBidi" w:hAnsiTheme="majorBidi" w:cstheme="majorBidi"/>
+          <w:sz w:val="22"/>
+          <w:szCs w:val="22"/>
+        </w:rPr>
+        <w:t>2.1 System Analyst</w:t>
+      </w:r>
+    </w:p>
+    <w:p>
+      <w:pPr>
+        <w:rPr>
+          <w:rFonts w:asciiTheme="majorBidi" w:hAnsiTheme="majorBidi" w:cstheme="majorBidi"/>
+          <w:sz w:val="22"/>
+          <w:szCs w:val="22"/>
+        </w:rPr>
+      </w:pPr>
+      <w:r>
+        <w:rPr>
+          <w:rFonts w:asciiTheme="majorBidi" w:hAnsiTheme="majorBidi" w:cstheme="majorBidi"/>
+          <w:sz w:val="22"/>
+          <w:szCs w:val="22"/>
+        </w:rPr>
+        <w:t>2.2 Database Designer</w:t>
+      </w:r>
+    </w:p>
+    <w:p>
+      <w:pPr>
+        <w:rPr>
+          <w:rFonts w:asciiTheme="majorBidi" w:hAnsiTheme="majorBidi" w:cstheme="majorBidi"/>
+          <w:sz w:val="22"/>
+          <w:szCs w:val="22"/>
+        </w:rPr>
+      </w:pPr>
+      <w:r>
+        <w:rPr>
+          <w:rFonts w:asciiTheme="majorBidi" w:hAnsiTheme="majorBidi" w:cstheme="majorBidi"/>
+          <w:sz w:val="22"/>
+          <w:szCs w:val="22"/>
+        </w:rPr>
+        <w:t>2.3 Database Developer</w:t>
+      </w:r>
+    </w:p>
+    <w:p>
+      <w:pPr>
+        <w:rPr>
+          <w:rFonts w:asciiTheme="majorBidi" w:hAnsiTheme="majorBidi" w:cstheme="majorBidi"/>
+          <w:sz w:val="22"/>
+          <w:szCs w:val="22"/>
+        </w:rPr>
+      </w:pPr>
+      <w:r>
+        <w:rPr>
+          <w:rFonts w:asciiTheme="majorBidi" w:hAnsiTheme="majorBidi" w:cstheme="majorBidi"/>
+          <w:sz w:val="22"/>
+          <w:szCs w:val="22"/>
+        </w:rPr>
+        <w:t>2.4 Database Administrator (DBA)</w:t>
+      </w:r>
+    </w:p>
+    <w:p>
+      <w:pPr>
+        <w:rPr>
+          <w:rFonts w:asciiTheme="majorBidi" w:hAnsiTheme="majorBidi" w:cstheme="majorBidi"/>
+          <w:sz w:val="22"/>
+          <w:szCs w:val="22"/>
+        </w:rPr>
+      </w:pPr>
+      <w:r>
+        <w:rPr>
+          <w:rFonts w:asciiTheme="majorBidi" w:hAnsiTheme="majorBidi" w:cstheme="majorBidi"/>
+          <w:sz w:val="22"/>
+          <w:szCs w:val="22"/>
+        </w:rPr>
+        <w:t>2.5 Application Developer</w:t>
+      </w:r>
+    </w:p>
+    <w:p>
+      <w:pPr>
+        <w:rPr>
+          <w:rFonts w:asciiTheme="majorBidi" w:hAnsiTheme="majorBidi" w:cstheme="majorBidi"/>
+          <w:sz w:val="22"/>
+          <w:szCs w:val="22"/>
+        </w:rPr>
+      </w:pPr>
+      <w:r>
+        <w:rPr>
+          <w:rFonts w:asciiTheme="majorBidi" w:hAnsiTheme="majorBidi" w:cstheme="majorBidi"/>
+          <w:sz w:val="22"/>
+          <w:szCs w:val="22"/>
+        </w:rPr>
+        <w:t>2.6 Business Intelligence (BI) Developer</w:t>
+      </w:r>
+    </w:p>
+    <w:p>
+      <w:pPr>
+        <w:rPr>
+          <w:rFonts w:asciiTheme="majorBidi" w:hAnsiTheme="majorBidi" w:cstheme="majorBidi"/>
+          <w:b/>
+          <w:bCs/>
+        </w:rPr>
+      </w:pPr>
+      <w:r>
+        <w:rPr>
+          <w:rFonts w:asciiTheme="majorBidi" w:hAnsiTheme="majorBidi" w:cstheme="majorBidi"/>
+          <w:b/>
+          <w:bCs/>
+        </w:rPr>
+        <w:t>3.0 Types of Databases</w:t>
+      </w:r>
+      <w:r>
+        <w:rPr>
+          <w:rFonts w:asciiTheme="majorBidi" w:hAnsiTheme="majorBidi" w:cstheme="majorBidi"/>
+          <w:b/>
+          <w:bCs/>
+        </w:rPr>
+        <w:t>________________________________________</w:t>
+      </w:r>
+      <w:r>
+        <w:rPr>
+          <w:rFonts w:asciiTheme="majorBidi" w:hAnsiTheme="majorBidi" w:cstheme="majorBidi"/>
+          <w:b/>
+          <w:bCs/>
+        </w:rPr>
+        <w:t>_________</w:t>
+      </w:r>
+      <w:r>
+        <w:rPr>
+          <w:rFonts w:asciiTheme="majorBidi" w:hAnsiTheme="majorBidi" w:cstheme="majorBidi"/>
+          <w:b/>
+          <w:bCs/>
+        </w:rPr>
+        <w:t>___________________9</w:t>
+      </w:r>
+    </w:p>
+    <w:p>
+      <w:pPr>
+        <w:rPr>
+          <w:rFonts w:asciiTheme="majorBidi" w:hAnsiTheme="majorBidi" w:cstheme="majorBidi"/>
+          <w:sz w:val="22"/>
+          <w:szCs w:val="22"/>
+        </w:rPr>
+      </w:pPr>
+      <w:r>
+        <w:rPr>
+          <w:rFonts w:asciiTheme="majorBidi" w:hAnsiTheme="majorBidi" w:cstheme="majorBidi"/>
+          <w:sz w:val="22"/>
+          <w:szCs w:val="22"/>
+        </w:rPr>
+        <w:t>3.1 Relational vs Non-relational Databases</w:t>
+      </w:r>
+    </w:p>
+    <w:p>
+      <w:pPr>
+        <w:rPr>
+          <w:rFonts w:asciiTheme="majorBidi" w:hAnsiTheme="majorBidi" w:cstheme="majorBidi"/>
+          <w:sz w:val="22"/>
+          <w:szCs w:val="22"/>
+        </w:rPr>
+      </w:pPr>
+      <w:r>
+        <w:rPr>
+          <w:rFonts w:asciiTheme="majorBidi" w:hAnsiTheme="majorBidi" w:cstheme="majorBidi"/>
+          <w:sz w:val="22"/>
+          <w:szCs w:val="22"/>
+        </w:rPr>
+        <w:t>3.2 Centralized, Distributed, and Cloud Databases</w:t>
+      </w:r>
+    </w:p>
+    <w:p>
+      <w:pPr>
+        <w:rPr>
+          <w:rFonts w:asciiTheme="majorBidi" w:hAnsiTheme="majorBidi" w:cstheme="majorBidi"/>
+          <w:b/>
+          <w:bCs/>
+        </w:rPr>
+      </w:pPr>
+      <w:r>
+        <w:rPr>
+          <w:rFonts w:asciiTheme="majorBidi" w:hAnsiTheme="majorBidi" w:cstheme="majorBidi"/>
+          <w:b/>
+          <w:bCs/>
+        </w:rPr>
+        <w:t>4.0 Cloud Storage and Databases</w:t>
+      </w:r>
+      <w:r>
+        <w:rPr>
+          <w:rFonts w:asciiTheme="majorBidi" w:hAnsiTheme="majorBidi" w:cstheme="majorBidi"/>
+          <w:b/>
+          <w:bCs/>
+        </w:rPr>
+        <w:t>_______________________________________________10</w:t>
+      </w:r>
+    </w:p>
+    <w:p>
+      <w:pPr>
+        <w:rPr>
+          <w:rFonts w:asciiTheme="majorBidi" w:hAnsiTheme="majorBidi" w:cstheme="majorBidi"/>
+          <w:sz w:val="22"/>
+          <w:szCs w:val="22"/>
+        </w:rPr>
+      </w:pPr>
+      <w:r>
+        <w:rPr>
+          <w:rFonts w:asciiTheme="majorBidi" w:hAnsiTheme="majorBidi" w:cstheme="majorBidi"/>
+          <w:sz w:val="22"/>
+          <w:szCs w:val="22"/>
+        </w:rPr>
+        <w:t>4.1 What is Cloud Storage and How It Supports Database Functionality</w:t>
+      </w:r>
+    </w:p>
+    <w:p>
+      <w:pPr>
+        <w:rPr>
+          <w:rFonts w:asciiTheme="majorBidi" w:hAnsiTheme="majorBidi" w:cstheme="majorBidi"/>
+          <w:sz w:val="22"/>
+          <w:szCs w:val="22"/>
+        </w:rPr>
+      </w:pPr>
+      <w:r>
+        <w:rPr>
+          <w:rFonts w:asciiTheme="majorBidi" w:hAnsiTheme="majorBidi" w:cstheme="majorBidi"/>
+          <w:sz w:val="22"/>
+          <w:szCs w:val="22"/>
+        </w:rPr>
+        <w:t>4.2 Advantages of Cloud-Based Databases</w:t>
+      </w:r>
+    </w:p>
+    <w:p>
+      <w:pPr>
+        <w:rPr>
+          <w:rFonts w:asciiTheme="majorBidi" w:hAnsiTheme="majorBidi" w:cstheme="majorBidi"/>
+          <w:sz w:val="22"/>
+          <w:szCs w:val="22"/>
+        </w:rPr>
+      </w:pPr>
+      <w:r>
+        <w:rPr>
+          <w:rFonts w:asciiTheme="majorBidi" w:hAnsiTheme="majorBidi" w:cstheme="majorBidi"/>
+          <w:sz w:val="22"/>
+          <w:szCs w:val="22"/>
+        </w:rPr>
+        <w:t>4.3 Disadvantages or Challenges of Cloud-Based Databases</w:t>
+      </w:r>
+    </w:p>
+    <w:p>
+      <w:pPr>
+        <w:rPr>
+          <w:rFonts w:asciiTheme="majorBidi" w:hAnsiTheme="majorBidi" w:cstheme="majorBidi"/>
+          <w:b/>
+          <w:bCs/>
+        </w:rPr>
+      </w:pPr>
+      <w:r>
+        <w:rPr>
+          <w:rFonts w:asciiTheme="majorBidi" w:hAnsiTheme="majorBidi" w:cstheme="majorBidi"/>
+          <w:b/>
+          <w:bCs/>
+        </w:rPr>
+        <w:t>5.0 Glossa</w:t>
+      </w:r>
+      <w:r>
+        <w:rPr>
+          <w:rFonts w:asciiTheme="majorBidi" w:hAnsiTheme="majorBidi" w:cstheme="majorBidi"/>
+          <w:b/>
+          <w:bCs/>
+        </w:rPr>
+        <w:t>ry____________</w:t>
+      </w:r>
+      <w:r>
+        <w:rPr>
+          <w:rFonts w:asciiTheme="majorBidi" w:hAnsiTheme="majorBidi" w:cstheme="majorBidi"/>
+          <w:b/>
+          <w:bCs/>
+        </w:rPr>
+        <w:t>_____________________________________________________11</w:t>
+      </w:r>
+    </w:p>
+    <w:p>
+      <w:pPr>
+        <w:rPr>
+          <w:b/>
+          <w:bCs/>
+        </w:rPr>
+      </w:pPr>
+      <w:r>
+        <w:rPr>
+          <w:rFonts w:asciiTheme="majorBidi" w:hAnsiTheme="majorBidi" w:cstheme="majorBidi"/>
+          <w:b/>
+          <w:bCs/>
+        </w:rPr>
+        <w:t>6</w:t>
+      </w:r>
+      <w:r>
+        <w:rPr>
+          <w:rFonts w:asciiTheme="majorBidi" w:hAnsiTheme="majorBidi" w:cstheme="majorBidi"/>
+          <w:b/>
+          <w:bCs/>
+        </w:rPr>
+        <w:t xml:space="preserve">.0 </w:t>
+      </w:r>
+      <w:r>
+        <w:rPr>
+          <w:rFonts w:asciiTheme="majorBidi" w:hAnsiTheme="majorBidi" w:cstheme="majorBidi"/>
+          <w:b/>
+          <w:bCs/>
+        </w:rPr>
+        <w:t>References</w:t>
+      </w:r>
+      <w:r>
+        <w:rPr>
+          <w:rFonts w:asciiTheme="majorBidi" w:hAnsiTheme="majorBidi" w:cstheme="majorBidi"/>
+          <w:b/>
+          <w:bCs/>
+        </w:rPr>
+        <w:t>____________</w:t>
+      </w:r>
+      <w:r>
+        <w:rPr>
+          <w:rFonts w:asciiTheme="majorBidi" w:hAnsiTheme="majorBidi" w:cstheme="majorBidi"/>
+          <w:b/>
+          <w:bCs/>
+        </w:rPr>
+        <w:t>___________________________________________________1</w:t>
+      </w:r>
+      <w:r>
+        <w:rPr>
+          <w:rFonts w:asciiTheme="majorBidi" w:hAnsiTheme="majorBidi" w:cstheme="majorBidi"/>
+          <w:b/>
+          <w:bCs/>
+        </w:rPr>
+        <w:t>2</w:t>
+      </w:r>
+      <w:r>
+        <w:rPr>
+          <w:b/>
+          <w:bCs/>
+        </w:rPr>
+        <w:br w:type="page"/>
+      </w:r>
+    </w:p>
+    <w:p>
+      <w:pPr>
+        <w:spacing w:line="276" w:lineRule="auto"/>
+        <w:rPr>
+          <w:rFonts w:ascii="Product sans" w:hAnsi="Product sans"/>
+          <w:b/>
+          <w:bCs/>
+          <w:sz w:val="32"/>
+          <w:szCs w:val="32"/>
+        </w:rPr>
+      </w:pPr>
       <w:r>
         <w:rPr>
           <w:b/>
@@ -817,21 +1400,7 @@
         <w:rPr>
           <w:rFonts w:ascii="Product sans" w:hAnsi="Product sans"/>
         </w:rPr>
-        <w:t xml:space="preserve">No relationships between data meaning </w:t>
-      </w:r>
-      <w:proofErr w:type="gramStart"/>
-      <w:r>
-        <w:rPr>
-          <w:rFonts w:ascii="Product sans" w:hAnsi="Product sans"/>
-        </w:rPr>
-        <w:t>its</w:t>
-      </w:r>
-      <w:proofErr w:type="gramEnd"/>
-      <w:r>
-        <w:rPr>
-          <w:rFonts w:ascii="Product sans" w:hAnsi="Product sans"/>
-        </w:rPr>
-        <w:t xml:space="preserve"> harder to model real-word entities that are connected.</w:t>
+        <w:t>No relationships between data meaning its harder to model real-word entities that are connected.</w:t>
       </w:r>
     </w:p>
     <w:p>
@@ -969,6 +1538,242 @@
         <w:jc w:val="both"/>
         <w:rPr>
           <w:rFonts w:ascii="Product sans" w:hAnsi="Product sans"/>
+        </w:rPr>
+      </w:pPr>
+      <w:r>
+        <w:rPr>
+          <w:rFonts w:ascii="Product sans" w:hAnsi="Product sans"/>
+          <w:noProof/>
+        </w:rPr>
+        <mc:AlternateContent>
+          <mc:Choice Requires="wpg">
+            <w:drawing>
+              <wp:anchor distT="0" distB="0" distL="114300" distR="114300" simplePos="0" relativeHeight="251664384" behindDoc="0" locked="0" layoutInCell="1" allowOverlap="1" wp14:anchorId="0785C53C" wp14:editId="761EE960">
+                <wp:simplePos x="0" y="0"/>
+                <wp:positionH relativeFrom="margin">
+                  <wp:align>center</wp:align>
+                </wp:positionH>
+                <wp:positionV relativeFrom="paragraph">
+                  <wp:posOffset>58502</wp:posOffset>
+                </wp:positionV>
+                <wp:extent cx="3594100" cy="2183853"/>
+                <wp:effectExtent l="0" t="0" r="0" b="6985"/>
+                <wp:wrapNone/>
+                <wp:docPr id="142395343" name="Group 12"/>
+                <wp:cNvGraphicFramePr/>
+                <a:graphic xmlns:a="http://schemas.openxmlformats.org/drawingml/2006/main">
+                  <a:graphicData uri="http://schemas.microsoft.com/office/word/2010/wordprocessingGroup">
+                    <wpg:wgp>
+                      <wpg:cNvGrpSpPr/>
+                      <wpg:grpSpPr>
+                        <a:xfrm>
+                          <a:off x="0" y="0"/>
+                          <a:ext cx="3594100" cy="2183853"/>
+                          <a:chOff x="0" y="0"/>
+                          <a:chExt cx="3594100" cy="2183853"/>
+                        </a:xfrm>
+                      </wpg:grpSpPr>
+                      <pic:pic xmlns:pic="http://schemas.openxmlformats.org/drawingml/2006/picture">
+                        <pic:nvPicPr>
+                          <pic:cNvPr id="716392389" name="Graphic 11"/>
+                          <pic:cNvPicPr>
+                            <a:picLocks noChangeAspect="1"/>
+                          </pic:cNvPicPr>
+                        </pic:nvPicPr>
+                        <pic:blipFill>
+                          <a:blip r:embed="rId10">
+                            <a:extLst>
+                              <a:ext uri="{96DAC541-7B7A-43D3-8B79-37D633B846F1}">
+                                <asvg:svgBlip xmlns:asvg="http://schemas.microsoft.com/office/drawing/2016/SVG/main" r:embed="rId11"/>
+                              </a:ext>
+                            </a:extLst>
+                          </a:blip>
+                          <a:stretch>
+                            <a:fillRect/>
+                          </a:stretch>
+                        </pic:blipFill>
+                        <pic:spPr>
+                          <a:xfrm>
+                            <a:off x="0" y="0"/>
+                            <a:ext cx="3594100" cy="1797050"/>
+                          </a:xfrm>
+                          <a:prstGeom prst="rect">
+                            <a:avLst/>
+                          </a:prstGeom>
+                        </pic:spPr>
+                      </pic:pic>
+                      <wps:wsp>
+                        <wps:cNvPr id="599227846" name="Text Box 7"/>
+                        <wps:cNvSpPr txBox="1"/>
+                        <wps:spPr>
+                          <a:xfrm>
+                            <a:off x="437321" y="1749287"/>
+                            <a:ext cx="2725093" cy="434566"/>
+                          </a:xfrm>
+                          <a:prstGeom prst="rect">
+                            <a:avLst/>
+                          </a:prstGeom>
+                          <a:solidFill>
+                            <a:schemeClr val="lt1"/>
+                          </a:solidFill>
+                          <a:ln w="6350">
+                            <a:noFill/>
+                          </a:ln>
+                        </wps:spPr>
+                        <wps:txbx>
+                          <w:txbxContent>
+                            <w:p>
+                              <w:pPr>
+                                <w:rPr>
+                                  <w:rFonts w:asciiTheme="majorBidi" w:hAnsiTheme="majorBidi" w:cstheme="majorBidi"/>
+                                  <w:b/>
+                                  <w:bCs/>
+                                </w:rPr>
+                              </w:pPr>
+                              <w:r>
+                                <w:rPr>
+                                  <w:rFonts w:asciiTheme="majorBidi" w:hAnsiTheme="majorBidi" w:cstheme="majorBidi"/>
+                                  <w:b/>
+                                  <w:bCs/>
+                                </w:rPr>
+                                <w:t>Figure 1: Flat File Database Model</w:t>
+                              </w:r>
+                            </w:p>
+                          </w:txbxContent>
+                        </wps:txbx>
+                        <wps:bodyPr rot="0" spcFirstLastPara="0" vertOverflow="overflow" horzOverflow="overflow" vert="horz" wrap="square" lIns="91440" tIns="45720" rIns="91440" bIns="45720" numCol="1" spcCol="0" rtlCol="0" fromWordArt="0" anchor="t" anchorCtr="0" forceAA="0" compatLnSpc="1">
+                          <a:prstTxWarp prst="textNoShape">
+                            <a:avLst/>
+                          </a:prstTxWarp>
+                          <a:noAutofit/>
+                        </wps:bodyPr>
+                      </wps:wsp>
+                    </wpg:wgp>
+                  </a:graphicData>
+                </a:graphic>
+              </wp:anchor>
+            </w:drawing>
+          </mc:Choice>
+          <mc:Fallback>
+            <w:pict>
+              <v:group w14:anchorId="0785C53C" id="Group 12" o:spid="_x0000_s1029" style="position:absolute;left:0;text-align:left;margin-left:0;margin-top:4.6pt;width:283pt;height:171.95pt;z-index:251664384;mso-position-horizontal:center;mso-position-horizontal-relative:margin" coordsize="35941,21838" o:gfxdata="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">
+                <v:shape id="Graphic 11" o:spid="_x0000_s1030" type="#_x0000_t75" style="position:absolute;width:35941;height:17970;visibility:visible;mso-wrap-style:square" o:gfxdata="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">
+                  <v:imagedata r:id="rId12" o:title=""/>
+                </v:shape>
+                <v:shape id="_x0000_s1031" type="#_x0000_t202" style="position:absolute;left:4373;top:17492;width:27251;height:4346;visibility:visible;mso-wrap-style:square;v-text-anchor:top" o:gfxdata="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" fillcolor="white [3201]" stroked="f" strokeweight=".5pt">
+                  <v:textbox>
+                    <w:txbxContent>
+                      <w:p>
+                        <w:pPr>
+                          <w:rPr>
+                            <w:rFonts w:asciiTheme="majorBidi" w:hAnsiTheme="majorBidi" w:cstheme="majorBidi"/>
+                            <w:b/>
+                            <w:bCs/>
+                          </w:rPr>
+                        </w:pPr>
+                        <w:r>
+                          <w:rPr>
+                            <w:rFonts w:asciiTheme="majorBidi" w:hAnsiTheme="majorBidi" w:cstheme="majorBidi"/>
+                            <w:b/>
+                            <w:bCs/>
+                          </w:rPr>
+                          <w:t>Figure 1: Flat File Database Model</w:t>
+                        </w:r>
+                      </w:p>
+                    </w:txbxContent>
+                  </v:textbox>
+                </v:shape>
+                <w10:wrap anchorx="margin"/>
+              </v:group>
+            </w:pict>
+          </mc:Fallback>
+        </mc:AlternateContent>
+      </w:r>
+    </w:p>
+    <w:p>
+      <w:pPr>
+        <w:spacing w:line="276" w:lineRule="auto"/>
+        <w:jc w:val="both"/>
+        <w:rPr>
+          <w:rFonts w:ascii="Product sans" w:hAnsi="Product sans"/>
+          <w:b/>
+          <w:bCs/>
+          <w:sz w:val="28"/>
+          <w:szCs w:val="28"/>
+        </w:rPr>
+      </w:pPr>
+    </w:p>
+    <w:p>
+      <w:pPr>
+        <w:spacing w:line="276" w:lineRule="auto"/>
+        <w:jc w:val="both"/>
+        <w:rPr>
+          <w:rFonts w:ascii="Product sans" w:hAnsi="Product sans"/>
+          <w:b/>
+          <w:bCs/>
+          <w:sz w:val="28"/>
+          <w:szCs w:val="28"/>
+        </w:rPr>
+      </w:pPr>
+    </w:p>
+    <w:p>
+      <w:pPr>
+        <w:spacing w:line="276" w:lineRule="auto"/>
+        <w:jc w:val="both"/>
+        <w:rPr>
+          <w:rFonts w:ascii="Product sans" w:hAnsi="Product sans"/>
+          <w:b/>
+          <w:bCs/>
+          <w:sz w:val="28"/>
+          <w:szCs w:val="28"/>
+        </w:rPr>
+      </w:pPr>
+    </w:p>
+    <w:p>
+      <w:pPr>
+        <w:spacing w:line="276" w:lineRule="auto"/>
+        <w:jc w:val="both"/>
+        <w:rPr>
+          <w:rFonts w:ascii="Product sans" w:hAnsi="Product sans"/>
+          <w:b/>
+          <w:bCs/>
+          <w:sz w:val="28"/>
+          <w:szCs w:val="28"/>
+        </w:rPr>
+      </w:pPr>
+    </w:p>
+    <w:p>
+      <w:pPr>
+        <w:spacing w:line="276" w:lineRule="auto"/>
+        <w:jc w:val="both"/>
+        <w:rPr>
+          <w:rFonts w:ascii="Product sans" w:hAnsi="Product sans"/>
+          <w:b/>
+          <w:bCs/>
+          <w:sz w:val="28"/>
+          <w:szCs w:val="28"/>
+        </w:rPr>
+      </w:pPr>
+    </w:p>
+    <w:p>
+      <w:pPr>
+        <w:spacing w:line="276" w:lineRule="auto"/>
+        <w:jc w:val="both"/>
+        <w:rPr>
+          <w:rFonts w:ascii="Product sans" w:hAnsi="Product sans"/>
+          <w:b/>
+          <w:bCs/>
+          <w:sz w:val="28"/>
+          <w:szCs w:val="28"/>
+        </w:rPr>
+      </w:pPr>
+    </w:p>
+    <w:p>
+      <w:pPr>
+        <w:spacing w:line="276" w:lineRule="auto"/>
+        <w:jc w:val="both"/>
+        <w:rPr>
+          <w:rFonts w:ascii="Product sans" w:hAnsi="Product sans"/>
           <w:b/>
           <w:bCs/>
           <w:sz w:val="28"/>
@@ -1211,6 +2016,26 @@
     <w:p>
       <w:pPr>
         <w:pStyle w:val="ListParagraph"/>
+        <w:spacing w:line="276" w:lineRule="auto"/>
+        <w:jc w:val="both"/>
+        <w:rPr>
+          <w:rFonts w:ascii="Product sans" w:hAnsi="Product sans"/>
+        </w:rPr>
+      </w:pPr>
+    </w:p>
+    <w:p>
+      <w:pPr>
+        <w:pStyle w:val="ListParagraph"/>
+        <w:spacing w:line="276" w:lineRule="auto"/>
+        <w:jc w:val="both"/>
+        <w:rPr>
+          <w:rFonts w:ascii="Product sans" w:hAnsi="Product sans"/>
+        </w:rPr>
+      </w:pPr>
+    </w:p>
+    <w:p>
+      <w:pPr>
+        <w:pStyle w:val="ListParagraph"/>
         <w:numPr>
           <w:ilvl w:val="0"/>
           <w:numId w:val="8"/>
@@ -1227,6 +2052,7 @@
           <w:b/>
           <w:bCs/>
         </w:rPr>
+        <w:lastRenderedPageBreak/>
         <w:t>Drawbacks:</w:t>
       </w:r>
     </w:p>
@@ -1355,21 +2181,7 @@
         <w:rPr>
           <w:rFonts w:ascii="Product sans" w:hAnsi="Product sans"/>
         </w:rPr>
-        <w:t xml:space="preserve">elational databases </w:t>
-      </w:r>
-      <w:proofErr w:type="gramStart"/>
-      <w:r>
-        <w:rPr>
-          <w:rFonts w:ascii="Product sans" w:hAnsi="Product sans"/>
-        </w:rPr>
-        <w:t>used</w:t>
-      </w:r>
-      <w:proofErr w:type="gramEnd"/>
-      <w:r>
-        <w:rPr>
-          <w:rFonts w:ascii="Product sans" w:hAnsi="Product sans"/>
-        </w:rPr>
-        <w:t xml:space="preserve"> to manage user accounts, orders, and inventory in e-commerce platforms.</w:t>
+        <w:t>elational databases used to manage user accounts, orders, and inventory in e-commerce platforms.</w:t>
       </w:r>
     </w:p>
     <w:p>
@@ -1386,10 +2198,241 @@
       </w:pPr>
       <w:r>
         <w:rPr>
+          <w:noProof/>
+        </w:rPr>
+        <w:drawing>
+          <wp:anchor distT="0" distB="0" distL="114300" distR="114300" simplePos="0" relativeHeight="251665408" behindDoc="1" locked="0" layoutInCell="1" allowOverlap="1" wp14:anchorId="7D5D0310" wp14:editId="4CA3E9F7">
+            <wp:simplePos x="0" y="0"/>
+            <wp:positionH relativeFrom="margin">
+              <wp:align>right</wp:align>
+            </wp:positionH>
+            <wp:positionV relativeFrom="paragraph">
+              <wp:posOffset>688829</wp:posOffset>
+            </wp:positionV>
+            <wp:extent cx="5943600" cy="3496310"/>
+            <wp:effectExtent l="0" t="0" r="0" b="8890"/>
+            <wp:wrapTight wrapText="bothSides">
+              <wp:wrapPolygon edited="0">
+                <wp:start x="0" y="0"/>
+                <wp:lineTo x="0" y="21537"/>
+                <wp:lineTo x="21531" y="21537"/>
+                <wp:lineTo x="21531" y="0"/>
+                <wp:lineTo x="0" y="0"/>
+              </wp:wrapPolygon>
+            </wp:wrapTight>
+            <wp:docPr id="857347364" name="Picture 14" descr="Difference Between Relational vs. Non-Relational Database"/>
+            <wp:cNvGraphicFramePr>
+              <a:graphicFrameLocks xmlns:a="http://schemas.openxmlformats.org/drawingml/2006/main" noChangeAspect="1"/>
+            </wp:cNvGraphicFramePr>
+            <a:graphic xmlns:a="http://schemas.openxmlformats.org/drawingml/2006/main">
+              <a:graphicData uri="http://schemas.openxmlformats.org/drawingml/2006/picture">
+                <pic:pic xmlns:pic="http://schemas.openxmlformats.org/drawingml/2006/picture">
+                  <pic:nvPicPr>
+                    <pic:cNvPr id="0" name="Picture 38" descr="Difference Between Relational vs. Non-Relational Database"/>
+                    <pic:cNvPicPr>
+                      <a:picLocks noChangeAspect="1" noChangeArrowheads="1"/>
+                    </pic:cNvPicPr>
+                  </pic:nvPicPr>
+                  <pic:blipFill>
+                    <a:blip r:embed="rId13" cstate="print">
+                      <a:extLst>
+                        <a:ext uri="{28A0092B-C50C-407E-A947-70E740481C1C}">
+                          <a14:useLocalDpi xmlns:a14="http://schemas.microsoft.com/office/drawing/2010/main" val="0"/>
+                        </a:ext>
+                      </a:extLst>
+                    </a:blip>
+                    <a:srcRect/>
+                    <a:stretch>
+                      <a:fillRect/>
+                    </a:stretch>
+                  </pic:blipFill>
+                  <pic:spPr bwMode="auto">
+                    <a:xfrm>
+                      <a:off x="0" y="0"/>
+                      <a:ext cx="5943600" cy="3496310"/>
+                    </a:xfrm>
+                    <a:prstGeom prst="rect">
+                      <a:avLst/>
+                    </a:prstGeom>
+                    <a:noFill/>
+                    <a:ln>
+                      <a:noFill/>
+                    </a:ln>
+                  </pic:spPr>
+                </pic:pic>
+              </a:graphicData>
+            </a:graphic>
+          </wp:anchor>
+        </w:drawing>
+      </w:r>
+      <w:r>
+        <w:rPr>
           <w:rFonts w:ascii="Product sans" w:hAnsi="Product sans"/>
         </w:rPr>
         <w:t>Banking systems that organize customers, accounts, and transactions in interconnected tables.</w:t>
       </w:r>
+    </w:p>
+    <w:p>
+      <w:pPr>
+        <w:spacing w:line="276" w:lineRule="auto"/>
+        <w:rPr>
+          <w:rFonts w:ascii="Product sans" w:hAnsi="Product sans"/>
+        </w:rPr>
+      </w:pPr>
+      <w:r>
+        <w:rPr>
+          <w:rFonts w:ascii="Product sans" w:hAnsi="Product sans"/>
+          <w:noProof/>
+        </w:rPr>
+        <mc:AlternateContent>
+          <mc:Choice Requires="wps">
+            <w:drawing>
+              <wp:anchor distT="0" distB="0" distL="114300" distR="114300" simplePos="0" relativeHeight="251667456" behindDoc="0" locked="0" layoutInCell="1" allowOverlap="1" wp14:anchorId="7C4DD2C6" wp14:editId="44B4DCA7">
+                <wp:simplePos x="0" y="0"/>
+                <wp:positionH relativeFrom="margin">
+                  <wp:align>center</wp:align>
+                </wp:positionH>
+                <wp:positionV relativeFrom="paragraph">
+                  <wp:posOffset>3707130</wp:posOffset>
+                </wp:positionV>
+                <wp:extent cx="3101926" cy="434566"/>
+                <wp:effectExtent l="0" t="0" r="3810" b="3810"/>
+                <wp:wrapNone/>
+                <wp:docPr id="232550961" name="Text Box 7"/>
+                <wp:cNvGraphicFramePr/>
+                <a:graphic xmlns:a="http://schemas.openxmlformats.org/drawingml/2006/main">
+                  <a:graphicData uri="http://schemas.microsoft.com/office/word/2010/wordprocessingShape">
+                    <wps:wsp>
+                      <wps:cNvSpPr txBox="1"/>
+                      <wps:spPr>
+                        <a:xfrm>
+                          <a:off x="0" y="0"/>
+                          <a:ext cx="3101926" cy="434566"/>
+                        </a:xfrm>
+                        <a:prstGeom prst="rect">
+                          <a:avLst/>
+                        </a:prstGeom>
+                        <a:solidFill>
+                          <a:schemeClr val="lt1"/>
+                        </a:solidFill>
+                        <a:ln w="6350">
+                          <a:noFill/>
+                        </a:ln>
+                      </wps:spPr>
+                      <wps:txbx>
+                        <w:txbxContent>
+                          <w:p>
+                            <w:pPr>
+                              <w:rPr>
+                                <w:rFonts w:asciiTheme="majorBidi" w:hAnsiTheme="majorBidi" w:cstheme="majorBidi"/>
+                                <w:b/>
+                                <w:bCs/>
+                              </w:rPr>
+                            </w:pPr>
+                            <w:r>
+                              <w:rPr>
+                                <w:rFonts w:asciiTheme="majorBidi" w:hAnsiTheme="majorBidi" w:cstheme="majorBidi"/>
+                                <w:b/>
+                                <w:bCs/>
+                              </w:rPr>
+                              <w:t xml:space="preserve">Figure 2: </w:t>
+                            </w:r>
+                            <w:r>
+                              <w:rPr>
+                                <w:rFonts w:asciiTheme="majorBidi" w:hAnsiTheme="majorBidi" w:cstheme="majorBidi"/>
+                                <w:b/>
+                                <w:bCs/>
+                              </w:rPr>
+                              <w:t>Example of a Relational Database</w:t>
+                            </w:r>
+                          </w:p>
+                        </w:txbxContent>
+                      </wps:txbx>
+                      <wps:bodyPr rot="0" spcFirstLastPara="0" vertOverflow="overflow" horzOverflow="overflow" vert="horz" wrap="square" lIns="91440" tIns="45720" rIns="91440" bIns="45720" numCol="1" spcCol="0" rtlCol="0" fromWordArt="0" anchor="t" anchorCtr="0" forceAA="0" compatLnSpc="1">
+                        <a:prstTxWarp prst="textNoShape">
+                          <a:avLst/>
+                        </a:prstTxWarp>
+                        <a:noAutofit/>
+                      </wps:bodyPr>
+                    </wps:wsp>
+                  </a:graphicData>
+                </a:graphic>
+                <wp14:sizeRelH relativeFrom="margin">
+                  <wp14:pctWidth>0</wp14:pctWidth>
+                </wp14:sizeRelH>
+              </wp:anchor>
+            </w:drawing>
+          </mc:Choice>
+          <mc:Fallback>
+            <w:pict>
+              <v:shape w14:anchorId="7C4DD2C6" id="Text Box 7" o:spid="_x0000_s1032" type="#_x0000_t202" style="position:absolute;margin-left:0;margin-top:291.9pt;width:244.25pt;height:34.2pt;z-index:251667456;visibility:visible;mso-wrap-style:square;mso-width-percent:0;mso-wrap-distance-left:9pt;mso-wrap-distance-top:0;mso-wrap-distance-right:9pt;mso-wrap-distance-bottom:0;mso-position-horizontal:center;mso-position-horizontal-relative:margin;mso-position-vertical:absolute;mso-position-vertical-relative:text;mso-width-percent:0;mso-width-relative:margin;v-text-anchor:top" o:gfxdata="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" fillcolor="white [3201]" stroked="f" strokeweight=".5pt">
+                <v:textbox>
+                  <w:txbxContent>
+                    <w:p>
+                      <w:pPr>
+                        <w:rPr>
+                          <w:rFonts w:asciiTheme="majorBidi" w:hAnsiTheme="majorBidi" w:cstheme="majorBidi"/>
+                          <w:b/>
+                          <w:bCs/>
+                        </w:rPr>
+                      </w:pPr>
+                      <w:r>
+                        <w:rPr>
+                          <w:rFonts w:asciiTheme="majorBidi" w:hAnsiTheme="majorBidi" w:cstheme="majorBidi"/>
+                          <w:b/>
+                          <w:bCs/>
+                        </w:rPr>
+                        <w:t xml:space="preserve">Figure 2: </w:t>
+                      </w:r>
+                      <w:r>
+                        <w:rPr>
+                          <w:rFonts w:asciiTheme="majorBidi" w:hAnsiTheme="majorBidi" w:cstheme="majorBidi"/>
+                          <w:b/>
+                          <w:bCs/>
+                        </w:rPr>
+                        <w:t>Example of a Relational Database</w:t>
+                      </w:r>
+                    </w:p>
+                  </w:txbxContent>
+                </v:textbox>
+                <w10:wrap anchorx="margin"/>
+              </v:shape>
+            </w:pict>
+          </mc:Fallback>
+        </mc:AlternateContent>
+      </w:r>
+    </w:p>
+    <w:p>
+      <w:pPr>
+        <w:spacing w:line="276" w:lineRule="auto"/>
+        <w:rPr>
+          <w:rFonts w:ascii="Product sans" w:hAnsi="Product sans"/>
+        </w:rPr>
+      </w:pPr>
+    </w:p>
+    <w:p>
+      <w:pPr>
+        <w:spacing w:line="276" w:lineRule="auto"/>
+        <w:rPr>
+          <w:rFonts w:ascii="Product sans" w:hAnsi="Product sans"/>
+        </w:rPr>
+      </w:pPr>
+    </w:p>
+    <w:p>
+      <w:pPr>
+        <w:spacing w:line="276" w:lineRule="auto"/>
+        <w:rPr>
+          <w:rFonts w:ascii="Product sans" w:hAnsi="Product sans"/>
+        </w:rPr>
+      </w:pPr>
+    </w:p>
+    <w:p>
+      <w:pPr>
+        <w:spacing w:line="276" w:lineRule="auto"/>
+        <w:rPr>
+          <w:rFonts w:ascii="Product sans" w:hAnsi="Product sans"/>
+        </w:rPr>
+      </w:pPr>
     </w:p>
     <w:tbl>
       <w:tblPr>
@@ -1952,11 +2995,223 @@
       </w:pPr>
       <w:r>
         <w:rPr>
-          <w:rFonts w:asciiTheme="majorBidi" w:hAnsiTheme="majorBidi" w:cstheme="majorBidi"/>
-          <w:b/>
-          <w:bCs/>
-        </w:rPr>
-        <w:t>Figure 1: Flat File vs. Relational Database</w:t>
+          <w:rFonts w:ascii="Product sans" w:hAnsi="Product sans"/>
+          <w:noProof/>
+        </w:rPr>
+        <mc:AlternateContent>
+          <mc:Choice Requires="wps">
+            <w:drawing>
+              <wp:anchor distT="0" distB="0" distL="114300" distR="114300" simplePos="0" relativeHeight="251660288" behindDoc="0" locked="0" layoutInCell="1" allowOverlap="1" wp14:anchorId="158678C0" wp14:editId="5B47CFC3">
+                <wp:simplePos x="0" y="0"/>
+                <wp:positionH relativeFrom="margin">
+                  <wp:posOffset>1609090</wp:posOffset>
+                </wp:positionH>
+                <wp:positionV relativeFrom="paragraph">
+                  <wp:posOffset>3674198</wp:posOffset>
+                </wp:positionV>
+                <wp:extent cx="2725093" cy="434566"/>
+                <wp:effectExtent l="0" t="0" r="0" b="3810"/>
+                <wp:wrapNone/>
+                <wp:docPr id="1475097674" name="Text Box 7"/>
+                <wp:cNvGraphicFramePr/>
+                <a:graphic xmlns:a="http://schemas.openxmlformats.org/drawingml/2006/main">
+                  <a:graphicData uri="http://schemas.microsoft.com/office/word/2010/wordprocessingShape">
+                    <wps:wsp>
+                      <wps:cNvSpPr txBox="1"/>
+                      <wps:spPr>
+                        <a:xfrm>
+                          <a:off x="0" y="0"/>
+                          <a:ext cx="2725093" cy="434566"/>
+                        </a:xfrm>
+                        <a:prstGeom prst="rect">
+                          <a:avLst/>
+                        </a:prstGeom>
+                        <a:solidFill>
+                          <a:schemeClr val="lt1"/>
+                        </a:solidFill>
+                        <a:ln w="6350">
+                          <a:noFill/>
+                        </a:ln>
+                      </wps:spPr>
+                      <wps:txbx>
+                        <w:txbxContent>
+                          <w:p>
+                            <w:pPr>
+                              <w:rPr>
+                                <w:rFonts w:asciiTheme="majorBidi" w:hAnsiTheme="majorBidi" w:cstheme="majorBidi"/>
+                                <w:b/>
+                                <w:bCs/>
+                              </w:rPr>
+                            </w:pPr>
+                            <w:r>
+                              <w:rPr>
+                                <w:rFonts w:asciiTheme="majorBidi" w:hAnsiTheme="majorBidi" w:cstheme="majorBidi"/>
+                                <w:b/>
+                                <w:bCs/>
+                              </w:rPr>
+                              <w:t xml:space="preserve">Figure </w:t>
+                            </w:r>
+                            <w:r>
+                              <w:rPr>
+                                <w:rFonts w:asciiTheme="majorBidi" w:hAnsiTheme="majorBidi" w:cstheme="majorBidi"/>
+                                <w:b/>
+                                <w:bCs/>
+                              </w:rPr>
+                              <w:t>4</w:t>
+                            </w:r>
+                            <w:r>
+                              <w:rPr>
+                                <w:rFonts w:asciiTheme="majorBidi" w:hAnsiTheme="majorBidi" w:cstheme="majorBidi"/>
+                                <w:b/>
+                                <w:bCs/>
+                              </w:rPr>
+                              <w:t>: Advantages of using a DBMS</w:t>
+                            </w:r>
+                          </w:p>
+                        </w:txbxContent>
+                      </wps:txbx>
+                      <wps:bodyPr rot="0" spcFirstLastPara="0" vertOverflow="overflow" horzOverflow="overflow" vert="horz" wrap="square" lIns="91440" tIns="45720" rIns="91440" bIns="45720" numCol="1" spcCol="0" rtlCol="0" fromWordArt="0" anchor="t" anchorCtr="0" forceAA="0" compatLnSpc="1">
+                        <a:prstTxWarp prst="textNoShape">
+                          <a:avLst/>
+                        </a:prstTxWarp>
+                        <a:noAutofit/>
+                      </wps:bodyPr>
+                    </wps:wsp>
+                  </a:graphicData>
+                </a:graphic>
+              </wp:anchor>
+            </w:drawing>
+          </mc:Choice>
+          <mc:Fallback>
+            <w:pict>
+              <v:shape w14:anchorId="158678C0" id="_x0000_s1033" type="#_x0000_t202" style="position:absolute;left:0;text-align:left;margin-left:126.7pt;margin-top:289.3pt;width:214.55pt;height:34.2pt;z-index:251660288;visibility:visible;mso-wrap-style:square;mso-wrap-distance-left:9pt;mso-wrap-distance-top:0;mso-wrap-distance-right:9pt;mso-wrap-distance-bottom:0;mso-position-horizontal:absolute;mso-position-horizontal-relative:margin;mso-position-vertical:absolute;mso-position-vertical-relative:text;v-text-anchor:top" o:gfxdata="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" fillcolor="white [3201]" stroked="f" strokeweight=".5pt">
+                <v:textbox>
+                  <w:txbxContent>
+                    <w:p>
+                      <w:pPr>
+                        <w:rPr>
+                          <w:rFonts w:asciiTheme="majorBidi" w:hAnsiTheme="majorBidi" w:cstheme="majorBidi"/>
+                          <w:b/>
+                          <w:bCs/>
+                        </w:rPr>
+                      </w:pPr>
+                      <w:r>
+                        <w:rPr>
+                          <w:rFonts w:asciiTheme="majorBidi" w:hAnsiTheme="majorBidi" w:cstheme="majorBidi"/>
+                          <w:b/>
+                          <w:bCs/>
+                        </w:rPr>
+                        <w:t xml:space="preserve">Figure </w:t>
+                      </w:r>
+                      <w:r>
+                        <w:rPr>
+                          <w:rFonts w:asciiTheme="majorBidi" w:hAnsiTheme="majorBidi" w:cstheme="majorBidi"/>
+                          <w:b/>
+                          <w:bCs/>
+                        </w:rPr>
+                        <w:t>4</w:t>
+                      </w:r>
+                      <w:r>
+                        <w:rPr>
+                          <w:rFonts w:asciiTheme="majorBidi" w:hAnsiTheme="majorBidi" w:cstheme="majorBidi"/>
+                          <w:b/>
+                          <w:bCs/>
+                        </w:rPr>
+                        <w:t>: Advantages of using a DBMS</w:t>
+                      </w:r>
+                    </w:p>
+                  </w:txbxContent>
+                </v:textbox>
+                <w10:wrap anchorx="margin"/>
+              </v:shape>
+            </w:pict>
+          </mc:Fallback>
+        </mc:AlternateContent>
+      </w:r>
+      <w:r>
+        <w:rPr>
+          <w:rFonts w:ascii="Product sans" w:hAnsi="Product sans"/>
+          <w:noProof/>
+        </w:rPr>
+        <w:drawing>
+          <wp:anchor distT="0" distB="0" distL="114300" distR="114300" simplePos="0" relativeHeight="251659264" behindDoc="0" locked="0" layoutInCell="1" allowOverlap="1" wp14:anchorId="73354034" wp14:editId="78B1C37D">
+            <wp:simplePos x="0" y="0"/>
+            <wp:positionH relativeFrom="margin">
+              <wp:align>center</wp:align>
+            </wp:positionH>
+            <wp:positionV relativeFrom="paragraph">
+              <wp:posOffset>197246</wp:posOffset>
+            </wp:positionV>
+            <wp:extent cx="6689725" cy="3763010"/>
+            <wp:effectExtent l="0" t="0" r="0" b="8890"/>
+            <wp:wrapSquare wrapText="bothSides"/>
+            <wp:docPr id="364365992" name="Picture 6" descr="A diagram of a system&#10;&#10;AI-generated content may be incorrect."/>
+            <wp:cNvGraphicFramePr>
+              <a:graphicFrameLocks xmlns:a="http://schemas.openxmlformats.org/drawingml/2006/main" noChangeAspect="1"/>
+            </wp:cNvGraphicFramePr>
+            <a:graphic xmlns:a="http://schemas.openxmlformats.org/drawingml/2006/main">
+              <a:graphicData uri="http://schemas.openxmlformats.org/drawingml/2006/picture">
+                <pic:pic xmlns:pic="http://schemas.openxmlformats.org/drawingml/2006/picture">
+                  <pic:nvPicPr>
+                    <pic:cNvPr id="364365992" name="Picture 6" descr="A diagram of a system&#10;&#10;AI-generated content may be incorrect."/>
+                    <pic:cNvPicPr/>
+                  </pic:nvPicPr>
+                  <pic:blipFill>
+                    <a:blip r:embed="rId14" cstate="print">
+                      <a:extLst>
+                        <a:ext uri="{28A0092B-C50C-407E-A947-70E740481C1C}">
+                          <a14:useLocalDpi xmlns:a14="http://schemas.microsoft.com/office/drawing/2010/main" val="0"/>
+                        </a:ext>
+                      </a:extLst>
+                    </a:blip>
+                    <a:stretch>
+                      <a:fillRect/>
+                    </a:stretch>
+                  </pic:blipFill>
+                  <pic:spPr>
+                    <a:xfrm>
+                      <a:off x="0" y="0"/>
+                      <a:ext cx="6689725" cy="3763010"/>
+                    </a:xfrm>
+                    <a:prstGeom prst="rect">
+                      <a:avLst/>
+                    </a:prstGeom>
+                  </pic:spPr>
+                </pic:pic>
+              </a:graphicData>
+            </a:graphic>
+            <wp14:sizeRelH relativeFrom="margin">
+              <wp14:pctWidth>0</wp14:pctWidth>
+            </wp14:sizeRelH>
+            <wp14:sizeRelV relativeFrom="margin">
+              <wp14:pctHeight>0</wp14:pctHeight>
+            </wp14:sizeRelV>
+          </wp:anchor>
+        </w:drawing>
+      </w:r>
+      <w:r>
+        <w:rPr>
+          <w:rFonts w:asciiTheme="majorBidi" w:hAnsiTheme="majorBidi" w:cstheme="majorBidi"/>
+          <w:b/>
+          <w:bCs/>
+        </w:rPr>
+        <w:t xml:space="preserve">Figure </w:t>
+      </w:r>
+      <w:r>
+        <w:rPr>
+          <w:rFonts w:asciiTheme="majorBidi" w:hAnsiTheme="majorBidi" w:cstheme="majorBidi"/>
+          <w:b/>
+          <w:bCs/>
+        </w:rPr>
+        <w:t>3</w:t>
+      </w:r>
+      <w:r>
+        <w:rPr>
+          <w:rFonts w:asciiTheme="majorBidi" w:hAnsiTheme="majorBidi" w:cstheme="majorBidi"/>
+          <w:b/>
+          <w:bCs/>
+        </w:rPr>
+        <w:t>: Flat File vs. Relational Database</w:t>
       </w:r>
     </w:p>
     <w:p>
@@ -2017,6 +3272,14 @@
           <w:bCs/>
         </w:rPr>
       </w:pPr>
+      <w:r>
+        <w:rPr>
+          <w:rFonts w:ascii="Product sans" w:hAnsi="Product sans"/>
+          <w:b/>
+          <w:bCs/>
+        </w:rPr>
+        <w:t xml:space="preserve">2.1 </w:t>
+      </w:r>
       <w:r>
         <w:rPr>
           <w:rFonts w:ascii="Product sans" w:hAnsi="Product sans"/>
@@ -2171,35 +3434,7 @@
         <w:rPr>
           <w:rFonts w:ascii="Product sans" w:hAnsi="Product sans"/>
         </w:rPr>
-        <w:t xml:space="preserve">Documents </w:t>
-      </w:r>
-      <w:proofErr w:type="gramStart"/>
-      <w:r>
-        <w:rPr>
-          <w:rFonts w:ascii="Product sans" w:hAnsi="Product sans"/>
-        </w:rPr>
-        <w:t>processes</w:t>
-      </w:r>
-      <w:proofErr w:type="gramEnd"/>
-      <w:r>
-        <w:rPr>
-          <w:rFonts w:ascii="Product sans" w:hAnsi="Product sans"/>
-        </w:rPr>
-        <w:t xml:space="preserve"> and </w:t>
-      </w:r>
-      <w:proofErr w:type="gramStart"/>
-      <w:r>
-        <w:rPr>
-          <w:rFonts w:ascii="Product sans" w:hAnsi="Product sans"/>
-        </w:rPr>
-        <w:t>communicates</w:t>
-      </w:r>
-      <w:proofErr w:type="gramEnd"/>
-      <w:r>
-        <w:rPr>
-          <w:rFonts w:ascii="Product sans" w:hAnsi="Product sans"/>
-        </w:rPr>
-        <w:t xml:space="preserve"> with stakeholders.</w:t>
+        <w:t>Documents processes and communicates with stakeholders.</w:t>
       </w:r>
     </w:p>
     <w:p>
@@ -2212,6 +3447,14 @@
           <w:bCs/>
         </w:rPr>
       </w:pPr>
+      <w:r>
+        <w:rPr>
+          <w:rFonts w:ascii="Product sans" w:hAnsi="Product sans"/>
+          <w:b/>
+          <w:bCs/>
+        </w:rPr>
+        <w:t xml:space="preserve">2.2 </w:t>
+      </w:r>
       <w:r>
         <w:rPr>
           <w:rFonts w:ascii="Product sans" w:hAnsi="Product sans"/>
@@ -2281,19 +3524,11 @@
           <w:rFonts w:ascii="Product sans" w:hAnsi="Product sans"/>
         </w:rPr>
       </w:pPr>
-      <w:proofErr w:type="gramStart"/>
-      <w:r>
-        <w:rPr>
-          <w:rFonts w:ascii="Product sans" w:hAnsi="Product sans"/>
-        </w:rPr>
-        <w:t>Creates</w:t>
-      </w:r>
-      <w:proofErr w:type="gramEnd"/>
-      <w:r>
-        <w:rPr>
-          <w:rFonts w:ascii="Product sans" w:hAnsi="Product sans"/>
-        </w:rPr>
-        <w:t xml:space="preserve"> data models and schemas.</w:t>
+      <w:r>
+        <w:rPr>
+          <w:rFonts w:ascii="Product sans" w:hAnsi="Product sans"/>
+        </w:rPr>
+        <w:t>Creates data models and schemas.</w:t>
       </w:r>
     </w:p>
     <w:p>
@@ -2346,19 +3581,11 @@
           <w:rFonts w:ascii="Product sans" w:hAnsi="Product sans"/>
         </w:rPr>
       </w:pPr>
-      <w:proofErr w:type="gramStart"/>
-      <w:r>
-        <w:rPr>
-          <w:rFonts w:ascii="Product sans" w:hAnsi="Product sans"/>
-        </w:rPr>
-        <w:t>Plans</w:t>
-      </w:r>
-      <w:proofErr w:type="gramEnd"/>
-      <w:r>
-        <w:rPr>
-          <w:rFonts w:ascii="Product sans" w:hAnsi="Product sans"/>
-        </w:rPr>
-        <w:t xml:space="preserve"> how data will be stored and accessed efficiently.</w:t>
+      <w:r>
+        <w:rPr>
+          <w:rFonts w:ascii="Product sans" w:hAnsi="Product sans"/>
+        </w:rPr>
+        <w:t>Plans how data will be stored and accessed efficiently.</w:t>
       </w:r>
     </w:p>
     <w:p>
@@ -2371,6 +3598,14 @@
           <w:bCs/>
         </w:rPr>
       </w:pPr>
+      <w:r>
+        <w:rPr>
+          <w:rFonts w:ascii="Product sans" w:hAnsi="Product sans"/>
+          <w:b/>
+          <w:bCs/>
+        </w:rPr>
+        <w:t xml:space="preserve">2.3 </w:t>
+      </w:r>
       <w:r>
         <w:rPr>
           <w:rFonts w:ascii="Product sans" w:hAnsi="Product sans"/>
@@ -2459,19 +3694,11 @@
           <w:rFonts w:ascii="Product sans" w:hAnsi="Product sans"/>
         </w:rPr>
       </w:pPr>
-      <w:proofErr w:type="gramStart"/>
-      <w:r>
-        <w:rPr>
-          <w:rFonts w:ascii="Product sans" w:hAnsi="Product sans"/>
-        </w:rPr>
-        <w:t>Develops</w:t>
-      </w:r>
-      <w:proofErr w:type="gramEnd"/>
-      <w:r>
-        <w:rPr>
-          <w:rFonts w:ascii="Product sans" w:hAnsi="Product sans"/>
-        </w:rPr>
-        <w:t xml:space="preserve"> database scripts and programs.</w:t>
+      <w:r>
+        <w:rPr>
+          <w:rFonts w:ascii="Product sans" w:hAnsi="Product sans"/>
+        </w:rPr>
+        <w:t>Develops database scripts and programs.</w:t>
       </w:r>
     </w:p>
     <w:p>
@@ -2528,6 +3755,14 @@
           <w:b/>
           <w:bCs/>
         </w:rPr>
+        <w:t xml:space="preserve">2.4 </w:t>
+      </w:r>
+      <w:r>
+        <w:rPr>
+          <w:rFonts w:ascii="Product sans" w:hAnsi="Product sans"/>
+          <w:b/>
+          <w:bCs/>
+        </w:rPr>
         <w:t>Database Administrator (DBA)</w:t>
       </w:r>
     </w:p>
@@ -2672,6 +3907,14 @@
           <w:b/>
           <w:bCs/>
         </w:rPr>
+        <w:t xml:space="preserve">2.5 </w:t>
+      </w:r>
+      <w:r>
+        <w:rPr>
+          <w:rFonts w:ascii="Product sans" w:hAnsi="Product sans"/>
+          <w:b/>
+          <w:bCs/>
+        </w:rPr>
         <w:t>A</w:t>
       </w:r>
       <w:r>
@@ -2762,19 +4005,11 @@
           <w:rFonts w:ascii="Product sans" w:hAnsi="Product sans"/>
         </w:rPr>
       </w:pPr>
-      <w:proofErr w:type="gramStart"/>
-      <w:r>
-        <w:rPr>
-          <w:rFonts w:ascii="Product sans" w:hAnsi="Product sans"/>
-        </w:rPr>
-        <w:t>Implements</w:t>
-      </w:r>
-      <w:proofErr w:type="gramEnd"/>
-      <w:r>
-        <w:rPr>
-          <w:rFonts w:ascii="Product sans" w:hAnsi="Product sans"/>
-        </w:rPr>
-        <w:t xml:space="preserve"> database connectivity and data handling.</w:t>
+      <w:r>
+        <w:rPr>
+          <w:rFonts w:ascii="Product sans" w:hAnsi="Product sans"/>
+        </w:rPr>
+        <w:t>Implements database connectivity and data handling.</w:t>
       </w:r>
     </w:p>
     <w:p>
@@ -2817,9 +4052,10 @@
     </w:p>
     <w:p>
       <w:pPr>
+        <w:pStyle w:val="ListParagraph"/>
         <w:numPr>
-          <w:ilvl w:val="0"/>
-          <w:numId w:val="15"/>
+          <w:ilvl w:val="1"/>
+          <w:numId w:val="26"/>
         </w:numPr>
         <w:spacing w:line="276" w:lineRule="auto"/>
         <w:jc w:val="both"/>
@@ -2981,6 +4217,7 @@
     </w:p>
     <w:p>
       <w:pPr>
+        <w:spacing w:line="276" w:lineRule="auto"/>
         <w:rPr>
           <w:rFonts w:ascii="Product sans" w:hAnsi="Product sans"/>
         </w:rPr>
@@ -2994,6 +4231,7 @@
     </w:p>
     <w:p>
       <w:pPr>
+        <w:spacing w:line="276" w:lineRule="auto"/>
         <w:rPr>
           <w:rFonts w:ascii="Product sans" w:hAnsi="Product sans"/>
           <w:b/>
@@ -3026,6 +4264,7 @@
     </w:p>
     <w:p>
       <w:pPr>
+        <w:spacing w:line="276" w:lineRule="auto"/>
         <w:rPr>
           <w:rFonts w:ascii="Product sans" w:hAnsi="Product sans"/>
           <w:b/>
@@ -3047,6 +4286,7 @@
     </w:p>
     <w:p>
       <w:pPr>
+        <w:spacing w:line="276" w:lineRule="auto"/>
         <w:rPr>
           <w:rFonts w:ascii="Product sans" w:hAnsi="Product sans"/>
           <w:b/>
@@ -3064,6 +4304,7 @@
     </w:p>
     <w:p>
       <w:pPr>
+        <w:spacing w:line="276" w:lineRule="auto"/>
         <w:rPr>
           <w:rFonts w:ascii="Product sans" w:hAnsi="Product sans"/>
         </w:rPr>
@@ -3077,6 +4318,7 @@
     </w:p>
     <w:p>
       <w:pPr>
+        <w:spacing w:line="276" w:lineRule="auto"/>
         <w:rPr>
           <w:rFonts w:ascii="Product sans" w:hAnsi="Product sans"/>
         </w:rPr>
@@ -3098,6 +4340,7 @@
     </w:p>
     <w:p>
       <w:pPr>
+        <w:spacing w:line="276" w:lineRule="auto"/>
         <w:rPr>
           <w:rFonts w:ascii="Product sans" w:hAnsi="Product sans"/>
           <w:b/>
@@ -3115,6 +4358,7 @@
     </w:p>
     <w:p>
       <w:pPr>
+        <w:spacing w:line="276" w:lineRule="auto"/>
         <w:rPr>
           <w:rFonts w:ascii="Product sans" w:hAnsi="Product sans"/>
         </w:rPr>
@@ -3128,6 +4372,7 @@
     </w:p>
     <w:p>
       <w:pPr>
+        <w:spacing w:line="276" w:lineRule="auto"/>
         <w:rPr>
           <w:rFonts w:ascii="Product sans" w:hAnsi="Product sans"/>
         </w:rPr>
@@ -3154,6 +4399,7 @@
           <w:ilvl w:val="0"/>
           <w:numId w:val="10"/>
         </w:numPr>
+        <w:spacing w:line="276" w:lineRule="auto"/>
         <w:rPr>
           <w:rFonts w:ascii="Product sans" w:hAnsi="Product sans"/>
         </w:rPr>
@@ -3172,6 +4418,7 @@
           <w:ilvl w:val="0"/>
           <w:numId w:val="10"/>
         </w:numPr>
+        <w:spacing w:line="276" w:lineRule="auto"/>
         <w:rPr>
           <w:rFonts w:ascii="Product sans" w:hAnsi="Product sans"/>
         </w:rPr>
@@ -3185,6 +4432,7 @@
     </w:p>
     <w:p>
       <w:pPr>
+        <w:spacing w:line="276" w:lineRule="auto"/>
         <w:rPr>
           <w:rFonts w:ascii="Product sans" w:hAnsi="Product sans"/>
           <w:b/>
@@ -3206,6 +4454,7 @@
     </w:p>
     <w:p>
       <w:pPr>
+        <w:spacing w:line="276" w:lineRule="auto"/>
         <w:rPr>
           <w:rFonts w:ascii="Product sans" w:hAnsi="Product sans"/>
           <w:b/>
@@ -3223,6 +4472,7 @@
     </w:p>
     <w:p>
       <w:pPr>
+        <w:spacing w:line="276" w:lineRule="auto"/>
         <w:rPr>
           <w:rFonts w:ascii="Product sans" w:hAnsi="Product sans"/>
         </w:rPr>
@@ -3236,6 +4486,7 @@
     </w:p>
     <w:p>
       <w:pPr>
+        <w:spacing w:line="276" w:lineRule="auto"/>
         <w:rPr>
           <w:rFonts w:ascii="Product sans" w:hAnsi="Product sans"/>
         </w:rPr>
@@ -3255,6 +4506,7 @@
     </w:p>
     <w:p>
       <w:pPr>
+        <w:spacing w:line="276" w:lineRule="auto"/>
         <w:rPr>
           <w:rFonts w:ascii="Product sans" w:hAnsi="Product sans"/>
           <w:b/>
@@ -3272,6 +4524,7 @@
     </w:p>
     <w:p>
       <w:pPr>
+        <w:spacing w:line="276" w:lineRule="auto"/>
         <w:rPr>
           <w:rFonts w:ascii="Product sans" w:hAnsi="Product sans"/>
         </w:rPr>
@@ -3285,6 +4538,7 @@
     </w:p>
     <w:p>
       <w:pPr>
+        <w:spacing w:line="276" w:lineRule="auto"/>
         <w:rPr>
           <w:rFonts w:ascii="Product sans" w:hAnsi="Product sans"/>
         </w:rPr>
@@ -3304,6 +4558,7 @@
     </w:p>
     <w:p>
       <w:pPr>
+        <w:spacing w:line="276" w:lineRule="auto"/>
         <w:rPr>
           <w:rFonts w:ascii="Product sans" w:hAnsi="Product sans"/>
         </w:rPr>
@@ -3326,6 +4581,7 @@
     </w:p>
     <w:p>
       <w:pPr>
+        <w:spacing w:line="276" w:lineRule="auto"/>
         <w:rPr>
           <w:rFonts w:ascii="Product sans" w:hAnsi="Product sans"/>
         </w:rPr>
@@ -3347,6 +4603,7 @@
     </w:p>
     <w:p>
       <w:pPr>
+        <w:spacing w:line="276" w:lineRule="auto"/>
         <w:rPr>
           <w:rFonts w:ascii="Product sans" w:hAnsi="Product sans"/>
           <w:b/>
@@ -3364,11 +4621,42 @@
           <w:szCs w:val="32"/>
         </w:rPr>
         <w:lastRenderedPageBreak/>
-        <w:t>5. Cloud Storage and Databases</w:t>
-      </w:r>
-    </w:p>
-    <w:p>
-      <w:pPr>
+        <w:t>4</w:t>
+      </w:r>
+      <w:r>
+        <w:rPr>
+          <w:rFonts w:ascii="Product sans" w:hAnsi="Product sans"/>
+          <w:b/>
+          <w:bCs/>
+          <w:sz w:val="32"/>
+          <w:szCs w:val="32"/>
+        </w:rPr>
+        <w:t>.</w:t>
+      </w:r>
+      <w:r>
+        <w:rPr>
+          <w:rFonts w:ascii="Product sans" w:hAnsi="Product sans"/>
+          <w:b/>
+          <w:bCs/>
+          <w:sz w:val="32"/>
+          <w:szCs w:val="32"/>
+        </w:rPr>
+        <w:t xml:space="preserve">0 </w:t>
+      </w:r>
+      <w:r>
+        <w:rPr>
+          <w:rFonts w:ascii="Product sans" w:hAnsi="Product sans"/>
+          <w:b/>
+          <w:bCs/>
+          <w:sz w:val="32"/>
+          <w:szCs w:val="32"/>
+        </w:rPr>
+        <w:t>Cloud Storage and Databases</w:t>
+      </w:r>
+    </w:p>
+    <w:p>
+      <w:pPr>
+        <w:spacing w:line="276" w:lineRule="auto"/>
         <w:rPr>
           <w:rFonts w:ascii="Product sans" w:hAnsi="Product sans"/>
           <w:b/>
@@ -3385,24 +4673,9 @@
           <w:sz w:val="28"/>
           <w:szCs w:val="28"/>
         </w:rPr>
-        <w:t>5.1 What is Cloud Storage and How Does It Support Database Functionality?</w:t>
-      </w:r>
-    </w:p>
-    <w:p>
-      <w:pPr>
-        <w:rPr>
-          <w:rFonts w:ascii="Product sans" w:hAnsi="Product sans"/>
-        </w:rPr>
-      </w:pPr>
-      <w:r>
-        <w:rPr>
-          <w:rFonts w:ascii="Product sans" w:hAnsi="Product sans"/>
-        </w:rPr>
-        <w:t>Cloud storage is an online service that allows users and systems to store data remotely on internet-connected servers. In the context of databases, cloud storage supports functionalities such as data persistence, backups, and data sharing across multiple services or applications. It enables modern databases to scale and perform without relying on physical hardware.</w:t>
-      </w:r>
-    </w:p>
-    <w:p>
-      <w:pPr>
+        <w:t>4</w:t>
+      </w:r>
+      <w:r>
         <w:rPr>
           <w:rFonts w:ascii="Product sans" w:hAnsi="Product sans"/>
           <w:b/>
@@ -3410,8 +4683,26 @@
           <w:sz w:val="28"/>
           <w:szCs w:val="28"/>
         </w:rPr>
-      </w:pPr>
-      <w:r>
+        <w:t>.1 What is Cloud Storage and How Does It Support Database Functionality?</w:t>
+      </w:r>
+    </w:p>
+    <w:p>
+      <w:pPr>
+        <w:spacing w:line="276" w:lineRule="auto"/>
+        <w:rPr>
+          <w:rFonts w:ascii="Product sans" w:hAnsi="Product sans"/>
+        </w:rPr>
+      </w:pPr>
+      <w:r>
+        <w:rPr>
+          <w:rFonts w:ascii="Product sans" w:hAnsi="Product sans"/>
+        </w:rPr>
+        <w:t>Cloud storage is an online service that allows users and systems to store data remotely on internet-connected servers. In the context of databases, cloud storage supports functionalities such as data persistence, backups, and data sharing across multiple services or applications. It enables modern databases to scale and perform without relying on physical hardware.</w:t>
+      </w:r>
+    </w:p>
+    <w:p>
+      <w:pPr>
+        <w:spacing w:line="276" w:lineRule="auto"/>
         <w:rPr>
           <w:rFonts w:ascii="Product sans" w:hAnsi="Product sans"/>
           <w:b/>
@@ -3419,7 +4710,26 @@
           <w:sz w:val="28"/>
           <w:szCs w:val="28"/>
         </w:rPr>
-        <w:t>5.2 Advantages of Cloud-Based Databases</w:t>
+      </w:pPr>
+      <w:r>
+        <w:rPr>
+          <w:rFonts w:ascii="Product sans" w:hAnsi="Product sans"/>
+          <w:b/>
+          <w:bCs/>
+          <w:sz w:val="28"/>
+          <w:szCs w:val="28"/>
+        </w:rPr>
+        <w:t>4</w:t>
+      </w:r>
+      <w:r>
+        <w:rPr>
+          <w:rFonts w:ascii="Product sans" w:hAnsi="Product sans"/>
+          <w:b/>
+          <w:bCs/>
+          <w:sz w:val="28"/>
+          <w:szCs w:val="28"/>
+        </w:rPr>
+        <w:t>.2 Advantages of Cloud-Based Databases</w:t>
       </w:r>
     </w:p>
     <w:p>
@@ -3428,6 +4738,7 @@
           <w:ilvl w:val="0"/>
           <w:numId w:val="23"/>
         </w:numPr>
+        <w:spacing w:line="276" w:lineRule="auto"/>
         <w:rPr>
           <w:rFonts w:ascii="Product sans" w:hAnsi="Product sans"/>
         </w:rPr>
@@ -3453,6 +4764,7 @@
           <w:ilvl w:val="0"/>
           <w:numId w:val="23"/>
         </w:numPr>
+        <w:spacing w:line="276" w:lineRule="auto"/>
         <w:rPr>
           <w:rFonts w:ascii="Product sans" w:hAnsi="Product sans"/>
         </w:rPr>
@@ -3478,6 +4790,7 @@
           <w:ilvl w:val="0"/>
           <w:numId w:val="23"/>
         </w:numPr>
+        <w:spacing w:line="276" w:lineRule="auto"/>
         <w:rPr>
           <w:rFonts w:ascii="Product sans" w:hAnsi="Product sans"/>
         </w:rPr>
@@ -3503,6 +4816,7 @@
           <w:ilvl w:val="0"/>
           <w:numId w:val="23"/>
         </w:numPr>
+        <w:spacing w:line="276" w:lineRule="auto"/>
         <w:rPr>
           <w:rFonts w:ascii="Product sans" w:hAnsi="Product sans"/>
         </w:rPr>
@@ -3528,6 +4842,7 @@
           <w:ilvl w:val="0"/>
           <w:numId w:val="23"/>
         </w:numPr>
+        <w:spacing w:line="276" w:lineRule="auto"/>
         <w:rPr>
           <w:rFonts w:ascii="Product sans" w:hAnsi="Product sans"/>
         </w:rPr>
@@ -3549,6 +4864,7 @@
     </w:p>
     <w:p>
       <w:pPr>
+        <w:spacing w:line="276" w:lineRule="auto"/>
         <w:rPr>
           <w:rFonts w:ascii="Product sans" w:hAnsi="Product sans"/>
         </w:rPr>
@@ -3568,6 +4884,7 @@
           <w:ilvl w:val="0"/>
           <w:numId w:val="24"/>
         </w:numPr>
+        <w:spacing w:line="276" w:lineRule="auto"/>
         <w:rPr>
           <w:rFonts w:ascii="Product sans" w:hAnsi="Product sans"/>
         </w:rPr>
@@ -3585,6 +4902,7 @@
           <w:ilvl w:val="0"/>
           <w:numId w:val="24"/>
         </w:numPr>
+        <w:spacing w:line="276" w:lineRule="auto"/>
         <w:rPr>
           <w:rFonts w:ascii="Product sans" w:hAnsi="Product sans"/>
         </w:rPr>
@@ -3602,6 +4920,7 @@
           <w:ilvl w:val="0"/>
           <w:numId w:val="24"/>
         </w:numPr>
+        <w:spacing w:line="276" w:lineRule="auto"/>
         <w:rPr>
           <w:rFonts w:ascii="Product sans" w:hAnsi="Product sans"/>
         </w:rPr>
@@ -3615,6 +4934,7 @@
     </w:p>
     <w:p>
       <w:pPr>
+        <w:spacing w:line="276" w:lineRule="auto"/>
         <w:rPr>
           <w:rFonts w:ascii="Product sans" w:hAnsi="Product sans"/>
           <w:b/>
@@ -3631,7 +4951,17 @@
           <w:sz w:val="28"/>
           <w:szCs w:val="28"/>
         </w:rPr>
-        <w:t>5.3 Disadvantages or Challenges of Cloud-Based Databases</w:t>
+        <w:t>4</w:t>
+      </w:r>
+      <w:r>
+        <w:rPr>
+          <w:rFonts w:ascii="Product sans" w:hAnsi="Product sans"/>
+          <w:b/>
+          <w:bCs/>
+          <w:sz w:val="28"/>
+          <w:szCs w:val="28"/>
+        </w:rPr>
+        <w:t>.3 Disadvantages or Challenges of Cloud-Based Databases</w:t>
       </w:r>
     </w:p>
     <w:p>
@@ -3640,6 +4970,7 @@
           <w:ilvl w:val="0"/>
           <w:numId w:val="25"/>
         </w:numPr>
+        <w:spacing w:line="276" w:lineRule="auto"/>
         <w:rPr>
           <w:rFonts w:ascii="Product sans" w:hAnsi="Product sans"/>
         </w:rPr>
@@ -3665,6 +4996,7 @@
           <w:ilvl w:val="0"/>
           <w:numId w:val="25"/>
         </w:numPr>
+        <w:spacing w:line="276" w:lineRule="auto"/>
         <w:rPr>
           <w:rFonts w:ascii="Product sans" w:hAnsi="Product sans"/>
         </w:rPr>
@@ -3690,6 +5022,7 @@
           <w:ilvl w:val="0"/>
           <w:numId w:val="25"/>
         </w:numPr>
+        <w:spacing w:line="276" w:lineRule="auto"/>
         <w:rPr>
           <w:rFonts w:ascii="Product sans" w:hAnsi="Product sans"/>
         </w:rPr>
@@ -3715,6 +5048,7 @@
           <w:ilvl w:val="0"/>
           <w:numId w:val="25"/>
         </w:numPr>
+        <w:spacing w:line="276" w:lineRule="auto"/>
         <w:rPr>
           <w:rFonts w:ascii="Product sans" w:hAnsi="Product sans"/>
         </w:rPr>
@@ -3784,40 +5118,609 @@
           <w:rFonts w:ascii="Product sans" w:hAnsi="Product sans"/>
           <w:b/>
           <w:bCs/>
-          <w:sz w:val="28"/>
-          <w:szCs w:val="28"/>
-        </w:rPr>
-      </w:pPr>
-      <w:r>
-        <w:rPr>
-          <w:rFonts w:ascii="Product sans" w:hAnsi="Product sans"/>
-          <w:b/>
-          <w:bCs/>
-          <w:sz w:val="28"/>
-          <w:szCs w:val="28"/>
+          <w:sz w:val="32"/>
+          <w:szCs w:val="32"/>
+        </w:rPr>
+      </w:pPr>
+      <w:r>
+        <w:rPr>
+          <w:rFonts w:ascii="Product sans" w:hAnsi="Product sans"/>
+          <w:b/>
+          <w:bCs/>
+          <w:sz w:val="32"/>
+          <w:szCs w:val="32"/>
         </w:rPr>
         <w:lastRenderedPageBreak/>
-        <w:t>Index</w:t>
-      </w:r>
-    </w:p>
-    <w:p>
-      <w:pPr>
-        <w:pStyle w:val="ListParagraph"/>
-        <w:numPr>
-          <w:ilvl w:val="0"/>
-          <w:numId w:val="5"/>
-        </w:numPr>
-        <w:spacing w:line="276" w:lineRule="auto"/>
-        <w:jc w:val="both"/>
-        <w:rPr>
-          <w:rFonts w:ascii="Product sans" w:hAnsi="Product sans"/>
-          <w:b/>
-          <w:bCs/>
-        </w:rPr>
-      </w:pPr>
-      <w:r>
-        <w:rPr>
-          <w:rFonts w:ascii="Product sans" w:hAnsi="Product sans"/>
+        <w:t>5.0 Glossary</w:t>
+      </w:r>
+    </w:p>
+    <w:p>
+      <w:pPr>
+        <w:spacing w:line="276" w:lineRule="auto"/>
+        <w:rPr>
+          <w:rFonts w:asciiTheme="majorBidi" w:hAnsiTheme="majorBidi" w:cstheme="majorBidi"/>
+        </w:rPr>
+      </w:pPr>
+      <w:r>
+        <w:rPr>
+          <w:rFonts w:asciiTheme="majorBidi" w:hAnsiTheme="majorBidi" w:cstheme="majorBidi"/>
+          <w:b/>
+          <w:bCs/>
+        </w:rPr>
+        <w:t>Attribute</w:t>
+      </w:r>
+      <w:r>
+        <w:rPr>
+          <w:rFonts w:asciiTheme="majorBidi" w:hAnsiTheme="majorBidi" w:cstheme="majorBidi"/>
+          <w:b/>
+          <w:bCs/>
+        </w:rPr>
+        <w:t>:</w:t>
+      </w:r>
+      <w:r>
+        <w:rPr>
+          <w:rFonts w:asciiTheme="majorBidi" w:hAnsiTheme="majorBidi" w:cstheme="majorBidi"/>
+        </w:rPr>
+        <w:t xml:space="preserve"> </w:t>
+      </w:r>
+      <w:r>
+        <w:rPr>
+          <w:rFonts w:asciiTheme="majorBidi" w:hAnsiTheme="majorBidi" w:cstheme="majorBidi"/>
+        </w:rPr>
+        <w:t>A column in a database table that defines a specific property or characteristic of an entity. For example, "Name" or "Age" in a student table.</w:t>
+      </w:r>
+    </w:p>
+    <w:p>
+      <w:pPr>
+        <w:spacing w:line="276" w:lineRule="auto"/>
+        <w:rPr>
+          <w:rFonts w:asciiTheme="majorBidi" w:hAnsiTheme="majorBidi" w:cstheme="majorBidi"/>
+        </w:rPr>
+      </w:pPr>
+      <w:r>
+        <w:rPr>
+          <w:rFonts w:asciiTheme="majorBidi" w:hAnsiTheme="majorBidi" w:cstheme="majorBidi"/>
+          <w:b/>
+          <w:bCs/>
+        </w:rPr>
+        <w:t>Backup</w:t>
+      </w:r>
+      <w:r>
+        <w:rPr>
+          <w:rFonts w:asciiTheme="majorBidi" w:hAnsiTheme="majorBidi" w:cstheme="majorBidi"/>
+        </w:rPr>
+        <w:t xml:space="preserve">: </w:t>
+      </w:r>
+      <w:r>
+        <w:rPr>
+          <w:rFonts w:asciiTheme="majorBidi" w:hAnsiTheme="majorBidi" w:cstheme="majorBidi"/>
+        </w:rPr>
+        <w:t>A copy of database data saved to prevent data loss in case of system failure, corruption, or deletion.</w:t>
+      </w:r>
+    </w:p>
+    <w:p>
+      <w:pPr>
+        <w:spacing w:line="276" w:lineRule="auto"/>
+        <w:rPr>
+          <w:rFonts w:asciiTheme="majorBidi" w:hAnsiTheme="majorBidi" w:cstheme="majorBidi"/>
+        </w:rPr>
+      </w:pPr>
+      <w:r>
+        <w:rPr>
+          <w:rFonts w:asciiTheme="majorBidi" w:hAnsiTheme="majorBidi" w:cstheme="majorBidi"/>
+          <w:b/>
+          <w:bCs/>
+        </w:rPr>
+        <w:t>Cloud Database</w:t>
+      </w:r>
+      <w:r>
+        <w:rPr>
+          <w:rFonts w:asciiTheme="majorBidi" w:hAnsiTheme="majorBidi" w:cstheme="majorBidi"/>
+        </w:rPr>
+        <w:t xml:space="preserve">: </w:t>
+      </w:r>
+      <w:r>
+        <w:rPr>
+          <w:rFonts w:asciiTheme="majorBidi" w:hAnsiTheme="majorBidi" w:cstheme="majorBidi"/>
+        </w:rPr>
+        <w:t>A database that is hosted on a cloud platform and accessible over the internet. Examples include Amazon RDS and Azure SQL.</w:t>
+      </w:r>
+    </w:p>
+    <w:p>
+      <w:pPr>
+        <w:spacing w:line="276" w:lineRule="auto"/>
+        <w:rPr>
+          <w:rFonts w:asciiTheme="majorBidi" w:hAnsiTheme="majorBidi" w:cstheme="majorBidi"/>
+        </w:rPr>
+      </w:pPr>
+      <w:r>
+        <w:rPr>
+          <w:rFonts w:asciiTheme="majorBidi" w:hAnsiTheme="majorBidi" w:cstheme="majorBidi"/>
+          <w:b/>
+          <w:bCs/>
+        </w:rPr>
+        <w:t>Concurrency</w:t>
+      </w:r>
+      <w:r>
+        <w:rPr>
+          <w:rFonts w:asciiTheme="majorBidi" w:hAnsiTheme="majorBidi" w:cstheme="majorBidi"/>
+        </w:rPr>
+        <w:t xml:space="preserve">: </w:t>
+      </w:r>
+      <w:r>
+        <w:rPr>
+          <w:rFonts w:asciiTheme="majorBidi" w:hAnsiTheme="majorBidi" w:cstheme="majorBidi"/>
+        </w:rPr>
+        <w:t>The ability of a DBMS to allow multiple users to access and modify the database at the same time without conflict.</w:t>
+      </w:r>
+    </w:p>
+    <w:p>
+      <w:pPr>
+        <w:spacing w:line="276" w:lineRule="auto"/>
+        <w:rPr>
+          <w:rFonts w:asciiTheme="majorBidi" w:hAnsiTheme="majorBidi" w:cstheme="majorBidi"/>
+        </w:rPr>
+      </w:pPr>
+      <w:r>
+        <w:rPr>
+          <w:rFonts w:asciiTheme="majorBidi" w:hAnsiTheme="majorBidi" w:cstheme="majorBidi"/>
+          <w:b/>
+          <w:bCs/>
+        </w:rPr>
+        <w:t>Data Integrity</w:t>
+      </w:r>
+      <w:r>
+        <w:rPr>
+          <w:rFonts w:asciiTheme="majorBidi" w:hAnsiTheme="majorBidi" w:cstheme="majorBidi"/>
+        </w:rPr>
+        <w:t xml:space="preserve">: </w:t>
+      </w:r>
+      <w:r>
+        <w:rPr>
+          <w:rFonts w:asciiTheme="majorBidi" w:hAnsiTheme="majorBidi" w:cstheme="majorBidi"/>
+        </w:rPr>
+        <w:t>The accuracy, consistency, and reliability of data throughout its lifecycle, maintained through rules and constraints.</w:t>
+      </w:r>
+    </w:p>
+    <w:p>
+      <w:pPr>
+        <w:spacing w:line="276" w:lineRule="auto"/>
+        <w:rPr>
+          <w:rFonts w:asciiTheme="majorBidi" w:hAnsiTheme="majorBidi" w:cstheme="majorBidi"/>
+        </w:rPr>
+      </w:pPr>
+      <w:r>
+        <w:rPr>
+          <w:rFonts w:asciiTheme="majorBidi" w:hAnsiTheme="majorBidi" w:cstheme="majorBidi"/>
+          <w:b/>
+          <w:bCs/>
+        </w:rPr>
+        <w:t>Data Redundancy</w:t>
+      </w:r>
+      <w:r>
+        <w:rPr>
+          <w:rFonts w:asciiTheme="majorBidi" w:hAnsiTheme="majorBidi" w:cstheme="majorBidi"/>
+        </w:rPr>
+        <w:t xml:space="preserve">: </w:t>
+      </w:r>
+      <w:r>
+        <w:rPr>
+          <w:rFonts w:asciiTheme="majorBidi" w:hAnsiTheme="majorBidi" w:cstheme="majorBidi"/>
+        </w:rPr>
+        <w:t>The unnecessary duplication of data, often leading to inefficiencies and inconsistencies, commonly seen in flat file systems.</w:t>
+      </w:r>
+    </w:p>
+    <w:p>
+      <w:pPr>
+        <w:spacing w:line="276" w:lineRule="auto"/>
+        <w:rPr>
+          <w:rFonts w:asciiTheme="majorBidi" w:hAnsiTheme="majorBidi" w:cstheme="majorBidi"/>
+        </w:rPr>
+      </w:pPr>
+      <w:r>
+        <w:rPr>
+          <w:rFonts w:asciiTheme="majorBidi" w:hAnsiTheme="majorBidi" w:cstheme="majorBidi"/>
+          <w:b/>
+          <w:bCs/>
+        </w:rPr>
+        <w:t>Database</w:t>
+      </w:r>
+      <w:r>
+        <w:rPr>
+          <w:rFonts w:asciiTheme="majorBidi" w:hAnsiTheme="majorBidi" w:cstheme="majorBidi"/>
+        </w:rPr>
+        <w:t xml:space="preserve">: </w:t>
+      </w:r>
+      <w:r>
+        <w:rPr>
+          <w:rFonts w:asciiTheme="majorBidi" w:hAnsiTheme="majorBidi" w:cstheme="majorBidi"/>
+        </w:rPr>
+        <w:t>An organized collection of data, usually stored and accessed electronically from a computer system.</w:t>
+      </w:r>
+    </w:p>
+    <w:p>
+      <w:pPr>
+        <w:spacing w:line="276" w:lineRule="auto"/>
+        <w:rPr>
+          <w:rFonts w:asciiTheme="majorBidi" w:hAnsiTheme="majorBidi" w:cstheme="majorBidi"/>
+        </w:rPr>
+      </w:pPr>
+      <w:r>
+        <w:rPr>
+          <w:rFonts w:asciiTheme="majorBidi" w:hAnsiTheme="majorBidi" w:cstheme="majorBidi"/>
+          <w:b/>
+          <w:bCs/>
+        </w:rPr>
+        <w:t>Database Administrator (DBA)</w:t>
+      </w:r>
+      <w:r>
+        <w:rPr>
+          <w:rFonts w:asciiTheme="majorBidi" w:hAnsiTheme="majorBidi" w:cstheme="majorBidi"/>
+          <w:b/>
+          <w:bCs/>
+        </w:rPr>
+        <w:t>:</w:t>
+      </w:r>
+      <w:r>
+        <w:rPr>
+          <w:rFonts w:asciiTheme="majorBidi" w:hAnsiTheme="majorBidi" w:cstheme="majorBidi"/>
+        </w:rPr>
+        <w:t xml:space="preserve"> </w:t>
+      </w:r>
+      <w:r>
+        <w:rPr>
+          <w:rFonts w:asciiTheme="majorBidi" w:hAnsiTheme="majorBidi" w:cstheme="majorBidi"/>
+        </w:rPr>
+        <w:t>A person responsible for managing, maintaining, and securing the database system.</w:t>
+      </w:r>
+    </w:p>
+    <w:p>
+      <w:pPr>
+        <w:spacing w:line="276" w:lineRule="auto"/>
+        <w:rPr>
+          <w:rFonts w:asciiTheme="majorBidi" w:hAnsiTheme="majorBidi" w:cstheme="majorBidi"/>
+        </w:rPr>
+      </w:pPr>
+      <w:r>
+        <w:rPr>
+          <w:rFonts w:asciiTheme="majorBidi" w:hAnsiTheme="majorBidi" w:cstheme="majorBidi"/>
+          <w:b/>
+          <w:bCs/>
+        </w:rPr>
+        <w:t>Database Management System (DBMS)</w:t>
+      </w:r>
+      <w:r>
+        <w:rPr>
+          <w:rFonts w:asciiTheme="majorBidi" w:hAnsiTheme="majorBidi" w:cstheme="majorBidi"/>
+          <w:b/>
+          <w:bCs/>
+        </w:rPr>
+        <w:t>:</w:t>
+      </w:r>
+      <w:r>
+        <w:rPr>
+          <w:rFonts w:asciiTheme="majorBidi" w:hAnsiTheme="majorBidi" w:cstheme="majorBidi"/>
+        </w:rPr>
+        <w:t xml:space="preserve"> </w:t>
+      </w:r>
+      <w:r>
+        <w:rPr>
+          <w:rFonts w:asciiTheme="majorBidi" w:hAnsiTheme="majorBidi" w:cstheme="majorBidi"/>
+        </w:rPr>
+        <w:t>Software that interacts with users and applications to manage databases. Examples include MySQL, Oracle, and MongoDB.</w:t>
+      </w:r>
+    </w:p>
+    <w:p>
+      <w:pPr>
+        <w:spacing w:line="276" w:lineRule="auto"/>
+        <w:rPr>
+          <w:rFonts w:asciiTheme="majorBidi" w:hAnsiTheme="majorBidi" w:cstheme="majorBidi"/>
+        </w:rPr>
+      </w:pPr>
+      <w:r>
+        <w:rPr>
+          <w:rFonts w:asciiTheme="majorBidi" w:hAnsiTheme="majorBidi" w:cstheme="majorBidi"/>
+          <w:b/>
+          <w:bCs/>
+        </w:rPr>
+        <w:t>Distributed Database</w:t>
+      </w:r>
+      <w:r>
+        <w:rPr>
+          <w:rFonts w:asciiTheme="majorBidi" w:hAnsiTheme="majorBidi" w:cstheme="majorBidi"/>
+          <w:b/>
+          <w:bCs/>
+        </w:rPr>
+        <w:t>:</w:t>
+      </w:r>
+      <w:r>
+        <w:rPr>
+          <w:rFonts w:asciiTheme="majorBidi" w:hAnsiTheme="majorBidi" w:cstheme="majorBidi"/>
+        </w:rPr>
+        <w:t xml:space="preserve"> </w:t>
+      </w:r>
+      <w:r>
+        <w:rPr>
+          <w:rFonts w:asciiTheme="majorBidi" w:hAnsiTheme="majorBidi" w:cstheme="majorBidi"/>
+        </w:rPr>
+        <w:t>A database where data is stored across multiple physical locations or servers.</w:t>
+      </w:r>
+    </w:p>
+    <w:p>
+      <w:pPr>
+        <w:spacing w:line="276" w:lineRule="auto"/>
+        <w:rPr>
+          <w:rFonts w:asciiTheme="majorBidi" w:hAnsiTheme="majorBidi" w:cstheme="majorBidi"/>
+        </w:rPr>
+      </w:pPr>
+      <w:r>
+        <w:rPr>
+          <w:rFonts w:asciiTheme="majorBidi" w:hAnsiTheme="majorBidi" w:cstheme="majorBidi"/>
+          <w:b/>
+          <w:bCs/>
+        </w:rPr>
+        <w:t>Entity</w:t>
+      </w:r>
+      <w:r>
+        <w:rPr>
+          <w:rFonts w:asciiTheme="majorBidi" w:hAnsiTheme="majorBidi" w:cstheme="majorBidi"/>
+          <w:b/>
+          <w:bCs/>
+        </w:rPr>
+        <w:t>:</w:t>
+      </w:r>
+      <w:r>
+        <w:rPr>
+          <w:rFonts w:asciiTheme="majorBidi" w:hAnsiTheme="majorBidi" w:cstheme="majorBidi"/>
+        </w:rPr>
+        <w:t xml:space="preserve"> </w:t>
+      </w:r>
+      <w:r>
+        <w:rPr>
+          <w:rFonts w:asciiTheme="majorBidi" w:hAnsiTheme="majorBidi" w:cstheme="majorBidi"/>
+        </w:rPr>
+        <w:t>A real-world object or concept represented in a database. For example, a "Student" or "Order".</w:t>
+      </w:r>
+    </w:p>
+    <w:p>
+      <w:pPr>
+        <w:spacing w:line="276" w:lineRule="auto"/>
+        <w:rPr>
+          <w:rFonts w:asciiTheme="majorBidi" w:hAnsiTheme="majorBidi" w:cstheme="majorBidi"/>
+        </w:rPr>
+      </w:pPr>
+      <w:r>
+        <w:rPr>
+          <w:rFonts w:asciiTheme="majorBidi" w:hAnsiTheme="majorBidi" w:cstheme="majorBidi"/>
+          <w:b/>
+          <w:bCs/>
+        </w:rPr>
+        <w:t>Flat File</w:t>
+      </w:r>
+      <w:r>
+        <w:rPr>
+          <w:rFonts w:asciiTheme="majorBidi" w:hAnsiTheme="majorBidi" w:cstheme="majorBidi"/>
+        </w:rPr>
+        <w:t xml:space="preserve">: </w:t>
+      </w:r>
+      <w:r>
+        <w:rPr>
+          <w:rFonts w:asciiTheme="majorBidi" w:hAnsiTheme="majorBidi" w:cstheme="majorBidi"/>
+        </w:rPr>
+        <w:t>A basic file that stores data in a simple, two-dimensional format (like a spreadsheet), without relational structure.</w:t>
+      </w:r>
+    </w:p>
+    <w:p>
+      <w:pPr>
+        <w:spacing w:line="276" w:lineRule="auto"/>
+        <w:rPr>
+          <w:rFonts w:asciiTheme="majorBidi" w:hAnsiTheme="majorBidi" w:cstheme="majorBidi"/>
+        </w:rPr>
+      </w:pPr>
+      <w:r>
+        <w:rPr>
+          <w:rFonts w:asciiTheme="majorBidi" w:hAnsiTheme="majorBidi" w:cstheme="majorBidi"/>
+          <w:b/>
+          <w:bCs/>
+        </w:rPr>
+        <w:t>Foreign Key</w:t>
+      </w:r>
+      <w:r>
+        <w:rPr>
+          <w:rFonts w:asciiTheme="majorBidi" w:hAnsiTheme="majorBidi" w:cstheme="majorBidi"/>
+        </w:rPr>
+        <w:t xml:space="preserve">: </w:t>
+      </w:r>
+      <w:r>
+        <w:rPr>
+          <w:rFonts w:asciiTheme="majorBidi" w:hAnsiTheme="majorBidi" w:cstheme="majorBidi"/>
+        </w:rPr>
+        <w:t>A field in one table that uniquely identifies a row in another table, used to create relationships between tables.</w:t>
+      </w:r>
+    </w:p>
+    <w:p>
+      <w:pPr>
+        <w:spacing w:line="276" w:lineRule="auto"/>
+        <w:rPr>
+          <w:rFonts w:asciiTheme="majorBidi" w:hAnsiTheme="majorBidi" w:cstheme="majorBidi"/>
+        </w:rPr>
+      </w:pPr>
+      <w:r>
+        <w:rPr>
+          <w:rFonts w:asciiTheme="majorBidi" w:hAnsiTheme="majorBidi" w:cstheme="majorBidi"/>
+          <w:b/>
+          <w:bCs/>
+        </w:rPr>
+        <w:t>Indexing</w:t>
+      </w:r>
+      <w:r>
+        <w:rPr>
+          <w:rFonts w:asciiTheme="majorBidi" w:hAnsiTheme="majorBidi" w:cstheme="majorBidi"/>
+        </w:rPr>
+        <w:t xml:space="preserve">: </w:t>
+      </w:r>
+      <w:r>
+        <w:rPr>
+          <w:rFonts w:asciiTheme="majorBidi" w:hAnsiTheme="majorBidi" w:cstheme="majorBidi"/>
+        </w:rPr>
+        <w:t>A technique used to speed up the retrieval of data from a database table.</w:t>
+      </w:r>
+    </w:p>
+    <w:p>
+      <w:pPr>
+        <w:spacing w:line="276" w:lineRule="auto"/>
+        <w:rPr>
+          <w:rFonts w:asciiTheme="majorBidi" w:hAnsiTheme="majorBidi" w:cstheme="majorBidi"/>
+        </w:rPr>
+      </w:pPr>
+      <w:r>
+        <w:rPr>
+          <w:rFonts w:asciiTheme="majorBidi" w:hAnsiTheme="majorBidi" w:cstheme="majorBidi"/>
+          <w:b/>
+          <w:bCs/>
+        </w:rPr>
+        <w:t>Normalization</w:t>
+      </w:r>
+      <w:r>
+        <w:rPr>
+          <w:rFonts w:asciiTheme="majorBidi" w:hAnsiTheme="majorBidi" w:cstheme="majorBidi"/>
+          <w:b/>
+          <w:bCs/>
+        </w:rPr>
+        <w:t>:</w:t>
+      </w:r>
+      <w:r>
+        <w:rPr>
+          <w:rFonts w:asciiTheme="majorBidi" w:hAnsiTheme="majorBidi" w:cstheme="majorBidi"/>
+        </w:rPr>
+        <w:t xml:space="preserve"> </w:t>
+      </w:r>
+      <w:r>
+        <w:rPr>
+          <w:rFonts w:asciiTheme="majorBidi" w:hAnsiTheme="majorBidi" w:cstheme="majorBidi"/>
+        </w:rPr>
+        <w:t>The process of organizing data to reduce redundancy and improve data integrity.</w:t>
+      </w:r>
+    </w:p>
+    <w:p>
+      <w:pPr>
+        <w:spacing w:line="276" w:lineRule="auto"/>
+        <w:rPr>
+          <w:rFonts w:asciiTheme="majorBidi" w:hAnsiTheme="majorBidi" w:cstheme="majorBidi"/>
+        </w:rPr>
+      </w:pPr>
+      <w:r>
+        <w:rPr>
+          <w:rFonts w:asciiTheme="majorBidi" w:hAnsiTheme="majorBidi" w:cstheme="majorBidi"/>
+          <w:b/>
+          <w:bCs/>
+        </w:rPr>
+        <w:t>Non-Relational Database (NoSQL)</w:t>
+      </w:r>
+      <w:r>
+        <w:rPr>
+          <w:rFonts w:asciiTheme="majorBidi" w:hAnsiTheme="majorBidi" w:cstheme="majorBidi"/>
+          <w:b/>
+          <w:bCs/>
+        </w:rPr>
+        <w:t>:</w:t>
+      </w:r>
+      <w:r>
+        <w:rPr>
+          <w:rFonts w:asciiTheme="majorBidi" w:hAnsiTheme="majorBidi" w:cstheme="majorBidi"/>
+        </w:rPr>
+        <w:t xml:space="preserve"> </w:t>
+      </w:r>
+      <w:r>
+        <w:rPr>
+          <w:rFonts w:asciiTheme="majorBidi" w:hAnsiTheme="majorBidi" w:cstheme="majorBidi"/>
+        </w:rPr>
+        <w:t>A flexible type of database that stores data in formats like documents or key-value pairs, rather than traditional tables.</w:t>
+      </w:r>
+    </w:p>
+    <w:p>
+      <w:pPr>
+        <w:spacing w:line="276" w:lineRule="auto"/>
+        <w:rPr>
+          <w:rFonts w:asciiTheme="majorBidi" w:hAnsiTheme="majorBidi" w:cstheme="majorBidi"/>
+        </w:rPr>
+      </w:pPr>
+      <w:r>
+        <w:rPr>
+          <w:rFonts w:asciiTheme="majorBidi" w:hAnsiTheme="majorBidi" w:cstheme="majorBidi"/>
+          <w:b/>
+          <w:bCs/>
+        </w:rPr>
+        <w:lastRenderedPageBreak/>
+        <w:t>Primary Key</w:t>
+      </w:r>
+      <w:r>
+        <w:rPr>
+          <w:rFonts w:asciiTheme="majorBidi" w:hAnsiTheme="majorBidi" w:cstheme="majorBidi"/>
+          <w:b/>
+          <w:bCs/>
+        </w:rPr>
+        <w:t>:</w:t>
+      </w:r>
+      <w:r>
+        <w:rPr>
+          <w:rFonts w:asciiTheme="majorBidi" w:hAnsiTheme="majorBidi" w:cstheme="majorBidi"/>
+        </w:rPr>
+        <w:t xml:space="preserve"> </w:t>
+      </w:r>
+      <w:r>
+        <w:rPr>
+          <w:rFonts w:asciiTheme="majorBidi" w:hAnsiTheme="majorBidi" w:cstheme="majorBidi"/>
+        </w:rPr>
+        <w:t>A unique identifier for each record in a database table. No two records can have the same primary key.</w:t>
+      </w:r>
+    </w:p>
+    <w:p>
+      <w:pPr>
+        <w:spacing w:line="276" w:lineRule="auto"/>
+        <w:rPr>
+          <w:rFonts w:asciiTheme="majorBidi" w:hAnsiTheme="majorBidi" w:cstheme="majorBidi"/>
+        </w:rPr>
+      </w:pPr>
+      <w:r>
+        <w:rPr>
+          <w:rFonts w:asciiTheme="majorBidi" w:hAnsiTheme="majorBidi" w:cstheme="majorBidi"/>
+          <w:b/>
+          <w:bCs/>
+        </w:rPr>
+        <w:t>Query</w:t>
+      </w:r>
+      <w:r>
+        <w:rPr>
+          <w:rFonts w:asciiTheme="majorBidi" w:hAnsiTheme="majorBidi" w:cstheme="majorBidi"/>
+          <w:b/>
+          <w:bCs/>
+        </w:rPr>
+        <w:t>:</w:t>
+      </w:r>
+      <w:r>
+        <w:rPr>
+          <w:rFonts w:asciiTheme="majorBidi" w:hAnsiTheme="majorBidi" w:cstheme="majorBidi"/>
+        </w:rPr>
+        <w:t xml:space="preserve"> </w:t>
+      </w:r>
+      <w:r>
+        <w:rPr>
+          <w:rFonts w:asciiTheme="majorBidi" w:hAnsiTheme="majorBidi" w:cstheme="majorBidi"/>
+        </w:rPr>
+        <w:t>A request for data or information from a database, typically written in SQL.</w:t>
+      </w:r>
+    </w:p>
+    <w:p>
+      <w:pPr>
+        <w:spacing w:line="276" w:lineRule="auto"/>
+        <w:rPr>
+          <w:rFonts w:asciiTheme="majorBidi" w:hAnsiTheme="majorBidi" w:cstheme="majorBidi"/>
+        </w:rPr>
+      </w:pPr>
+      <w:r>
+        <w:rPr>
+          <w:rFonts w:asciiTheme="majorBidi" w:hAnsiTheme="majorBidi" w:cstheme="majorBidi"/>
           <w:b/>
           <w:bCs/>
         </w:rPr>
@@ -3825,121 +5728,543 @@
       </w:r>
       <w:r>
         <w:rPr>
-          <w:rFonts w:ascii="Product sans" w:hAnsi="Product sans"/>
-        </w:rPr>
-        <w:t xml:space="preserve">: a single row of data in a table, it represents one item, entity or instance and contains fields that store </w:t>
-      </w:r>
-      <w:r>
-        <w:rPr>
-          <w:rFonts w:ascii="Product sans" w:hAnsi="Product sans" w:hint="eastAsia"/>
-        </w:rPr>
-        <w:t>specific</w:t>
-      </w:r>
-      <w:r>
-        <w:rPr>
-          <w:rFonts w:ascii="Product sans" w:hAnsi="Product sans"/>
-        </w:rPr>
-        <w:t xml:space="preserve"> pieces of information about that item.</w:t>
-      </w:r>
-    </w:p>
-    <w:p>
-      <w:pPr>
-        <w:pStyle w:val="ListParagraph"/>
-        <w:numPr>
-          <w:ilvl w:val="0"/>
-          <w:numId w:val="5"/>
-        </w:numPr>
-        <w:spacing w:line="276" w:lineRule="auto"/>
-        <w:jc w:val="both"/>
-        <w:rPr>
-          <w:rFonts w:ascii="Product sans" w:hAnsi="Product sans"/>
-          <w:b/>
-          <w:bCs/>
-        </w:rPr>
-      </w:pPr>
-      <w:r>
-        <w:rPr>
-          <w:rFonts w:ascii="Product sans" w:hAnsi="Product sans"/>
-          <w:b/>
-          <w:bCs/>
-        </w:rPr>
-        <w:t xml:space="preserve">Attribute: </w:t>
-      </w:r>
-      <w:r>
-        <w:rPr>
-          <w:rFonts w:ascii="Product sans" w:hAnsi="Product sans"/>
-        </w:rPr>
-        <w:t>a single column in a table, it describes a property of the entity represented by the table and defines what kind of data each record can hold.</w:t>
-      </w:r>
-    </w:p>
-    <w:p>
-      <w:pPr>
-        <w:pStyle w:val="ListParagraph"/>
-        <w:numPr>
-          <w:ilvl w:val="0"/>
-          <w:numId w:val="5"/>
-        </w:numPr>
-        <w:spacing w:line="276" w:lineRule="auto"/>
-        <w:jc w:val="both"/>
-        <w:rPr>
-          <w:rFonts w:ascii="Product sans" w:hAnsi="Product sans"/>
-          <w:b/>
-          <w:bCs/>
-        </w:rPr>
-      </w:pPr>
-      <w:r>
-        <w:rPr>
-          <w:rFonts w:ascii="Product sans" w:hAnsi="Product sans"/>
-          <w:b/>
-          <w:bCs/>
-        </w:rPr>
-        <w:t xml:space="preserve">Table: </w:t>
-      </w:r>
-      <w:r>
-        <w:rPr>
-          <w:rFonts w:ascii="Product sans" w:hAnsi="Product sans"/>
-        </w:rPr>
-        <w:t xml:space="preserve">a table is a structured </w:t>
-      </w:r>
-      <w:r>
-        <w:rPr>
-          <w:rFonts w:ascii="Product sans" w:hAnsi="Product sans" w:hint="eastAsia"/>
-        </w:rPr>
-        <w:t>collection</w:t>
-      </w:r>
-      <w:r>
-        <w:rPr>
-          <w:rFonts w:ascii="Product sans" w:hAnsi="Product sans"/>
-        </w:rPr>
-        <w:t xml:space="preserve"> of related data organized into </w:t>
-      </w:r>
-      <w:r>
-        <w:rPr>
-          <w:rFonts w:ascii="Product sans" w:hAnsi="Product sans" w:hint="eastAsia"/>
-        </w:rPr>
-        <w:t>row</w:t>
-      </w:r>
-      <w:r>
-        <w:rPr>
-          <w:rFonts w:ascii="Product sans" w:hAnsi="Product sans"/>
-        </w:rPr>
-        <w:t>s and columns.</w:t>
-      </w:r>
-    </w:p>
-    <w:p>
-      <w:pPr>
-        <w:spacing w:line="276" w:lineRule="auto"/>
-        <w:jc w:val="both"/>
-        <w:rPr>
-          <w:rFonts w:ascii="Product sans" w:hAnsi="Product sans"/>
-          <w:b/>
-          <w:bCs/>
-          <w:sz w:val="28"/>
-          <w:szCs w:val="28"/>
+          <w:rFonts w:asciiTheme="majorBidi" w:hAnsiTheme="majorBidi" w:cstheme="majorBidi"/>
+          <w:b/>
+          <w:bCs/>
+        </w:rPr>
+        <w:t>:</w:t>
+      </w:r>
+      <w:r>
+        <w:rPr>
+          <w:rFonts w:asciiTheme="majorBidi" w:hAnsiTheme="majorBidi" w:cstheme="majorBidi"/>
+        </w:rPr>
+        <w:t xml:space="preserve"> </w:t>
+      </w:r>
+      <w:r>
+        <w:rPr>
+          <w:rFonts w:asciiTheme="majorBidi" w:hAnsiTheme="majorBidi" w:cstheme="majorBidi"/>
+        </w:rPr>
+        <w:t>A row in a database table that represents a single item or instance of an entity.</w:t>
+      </w:r>
+    </w:p>
+    <w:p>
+      <w:pPr>
+        <w:spacing w:line="276" w:lineRule="auto"/>
+        <w:rPr>
+          <w:rFonts w:asciiTheme="majorBidi" w:hAnsiTheme="majorBidi" w:cstheme="majorBidi"/>
+        </w:rPr>
+      </w:pPr>
+      <w:r>
+        <w:rPr>
+          <w:rFonts w:asciiTheme="majorBidi" w:hAnsiTheme="majorBidi" w:cstheme="majorBidi"/>
+          <w:b/>
+          <w:bCs/>
+        </w:rPr>
+        <w:t>Relational Database</w:t>
+      </w:r>
+      <w:r>
+        <w:rPr>
+          <w:rFonts w:asciiTheme="majorBidi" w:hAnsiTheme="majorBidi" w:cstheme="majorBidi"/>
+          <w:b/>
+          <w:bCs/>
+        </w:rPr>
+        <w:t>:</w:t>
+      </w:r>
+      <w:r>
+        <w:rPr>
+          <w:rFonts w:asciiTheme="majorBidi" w:hAnsiTheme="majorBidi" w:cstheme="majorBidi"/>
+        </w:rPr>
+        <w:t xml:space="preserve"> </w:t>
+      </w:r>
+      <w:r>
+        <w:rPr>
+          <w:rFonts w:asciiTheme="majorBidi" w:hAnsiTheme="majorBidi" w:cstheme="majorBidi"/>
+        </w:rPr>
+        <w:t>A type of database that stores data in related tables with rows and columns.</w:t>
+      </w:r>
+    </w:p>
+    <w:p>
+      <w:pPr>
+        <w:spacing w:line="276" w:lineRule="auto"/>
+        <w:rPr>
+          <w:rFonts w:asciiTheme="majorBidi" w:hAnsiTheme="majorBidi" w:cstheme="majorBidi"/>
+        </w:rPr>
+      </w:pPr>
+      <w:r>
+        <w:rPr>
+          <w:rFonts w:asciiTheme="majorBidi" w:hAnsiTheme="majorBidi" w:cstheme="majorBidi"/>
+          <w:b/>
+          <w:bCs/>
+        </w:rPr>
+        <w:t>Scalability</w:t>
+      </w:r>
+      <w:r>
+        <w:rPr>
+          <w:rFonts w:asciiTheme="majorBidi" w:hAnsiTheme="majorBidi" w:cstheme="majorBidi"/>
+        </w:rPr>
+        <w:t xml:space="preserve">: </w:t>
+      </w:r>
+      <w:r>
+        <w:rPr>
+          <w:rFonts w:asciiTheme="majorBidi" w:hAnsiTheme="majorBidi" w:cstheme="majorBidi"/>
+        </w:rPr>
+        <w:t>The ability of a database system to handle increasing amounts of data or users efficiently.</w:t>
+      </w:r>
+    </w:p>
+    <w:p>
+      <w:pPr>
+        <w:spacing w:line="276" w:lineRule="auto"/>
+        <w:rPr>
+          <w:rFonts w:asciiTheme="majorBidi" w:hAnsiTheme="majorBidi" w:cstheme="majorBidi"/>
+        </w:rPr>
+      </w:pPr>
+      <w:r>
+        <w:rPr>
+          <w:rFonts w:asciiTheme="majorBidi" w:hAnsiTheme="majorBidi" w:cstheme="majorBidi"/>
+          <w:b/>
+          <w:bCs/>
+        </w:rPr>
+        <w:t>SQL (Structured Query Language)</w:t>
+      </w:r>
+      <w:r>
+        <w:rPr>
+          <w:rFonts w:asciiTheme="majorBidi" w:hAnsiTheme="majorBidi" w:cstheme="majorBidi"/>
+          <w:b/>
+          <w:bCs/>
+        </w:rPr>
+        <w:t>:</w:t>
+      </w:r>
+      <w:r>
+        <w:rPr>
+          <w:rFonts w:asciiTheme="majorBidi" w:hAnsiTheme="majorBidi" w:cstheme="majorBidi"/>
+        </w:rPr>
+        <w:t xml:space="preserve"> </w:t>
+      </w:r>
+      <w:r>
+        <w:rPr>
+          <w:rFonts w:asciiTheme="majorBidi" w:hAnsiTheme="majorBidi" w:cstheme="majorBidi"/>
+        </w:rPr>
+        <w:t>The standard language used to interact with relational databases for querying, inserting, updating, and deleting data.</w:t>
+      </w:r>
+    </w:p>
+    <w:p>
+      <w:pPr>
+        <w:spacing w:line="276" w:lineRule="auto"/>
+        <w:rPr>
+          <w:rFonts w:asciiTheme="majorBidi" w:hAnsiTheme="majorBidi" w:cstheme="majorBidi"/>
+        </w:rPr>
+      </w:pPr>
+      <w:r>
+        <w:rPr>
+          <w:rFonts w:asciiTheme="majorBidi" w:hAnsiTheme="majorBidi" w:cstheme="majorBidi"/>
+          <w:b/>
+          <w:bCs/>
+        </w:rPr>
+        <w:t>Table</w:t>
+      </w:r>
+      <w:r>
+        <w:rPr>
+          <w:rFonts w:asciiTheme="majorBidi" w:hAnsiTheme="majorBidi" w:cstheme="majorBidi"/>
+          <w:b/>
+          <w:bCs/>
+        </w:rPr>
+        <w:t>:</w:t>
+      </w:r>
+      <w:r>
+        <w:rPr>
+          <w:rFonts w:asciiTheme="majorBidi" w:hAnsiTheme="majorBidi" w:cstheme="majorBidi"/>
+        </w:rPr>
+        <w:t xml:space="preserve"> </w:t>
+      </w:r>
+      <w:r>
+        <w:rPr>
+          <w:rFonts w:asciiTheme="majorBidi" w:hAnsiTheme="majorBidi" w:cstheme="majorBidi"/>
+        </w:rPr>
+        <w:t>A collection of related data organized in rows (records) and columns (attributes).</w:t>
+      </w:r>
+    </w:p>
+    <w:p>
+      <w:pPr>
+        <w:rPr>
+          <w:rFonts w:asciiTheme="majorBidi" w:hAnsiTheme="majorBidi" w:cstheme="majorBidi"/>
+        </w:rPr>
+      </w:pPr>
+      <w:r>
+        <w:rPr>
+          <w:rFonts w:asciiTheme="majorBidi" w:hAnsiTheme="majorBidi" w:cstheme="majorBidi"/>
+        </w:rPr>
+        <w:br w:type="page"/>
+      </w:r>
+    </w:p>
+    <w:p>
+      <w:pPr>
+        <w:spacing w:line="276" w:lineRule="auto"/>
+        <w:rPr>
+          <w:rFonts w:ascii="Product sans" w:hAnsi="Product sans" w:cstheme="majorBidi"/>
+          <w:b/>
+          <w:bCs/>
+          <w:sz w:val="32"/>
+          <w:szCs w:val="32"/>
+        </w:rPr>
+      </w:pPr>
+      <w:r>
+        <w:rPr>
+          <w:rFonts w:ascii="Product sans" w:hAnsi="Product sans" w:cstheme="majorBidi"/>
+          <w:b/>
+          <w:bCs/>
+          <w:sz w:val="32"/>
+          <w:szCs w:val="32"/>
+        </w:rPr>
+        <w:lastRenderedPageBreak/>
+        <w:t>6.0 References</w:t>
+      </w:r>
+    </w:p>
+    <w:p>
+      <w:pPr>
+        <w:spacing w:line="276" w:lineRule="auto"/>
+        <w:rPr>
+          <w:rFonts w:asciiTheme="majorBidi" w:hAnsiTheme="majorBidi" w:cstheme="majorBidi"/>
+        </w:rPr>
+      </w:pPr>
+      <w:proofErr w:type="spellStart"/>
+      <w:r>
+        <w:rPr>
+          <w:rFonts w:asciiTheme="majorBidi" w:hAnsiTheme="majorBidi" w:cstheme="majorBidi"/>
+        </w:rPr>
+        <w:t>SearchDataManagement</w:t>
+      </w:r>
+      <w:proofErr w:type="spellEnd"/>
+      <w:r>
+        <w:rPr>
+          <w:rFonts w:asciiTheme="majorBidi" w:hAnsiTheme="majorBidi" w:cstheme="majorBidi"/>
+        </w:rPr>
+        <w:t xml:space="preserve">. (n.d.). </w:t>
+      </w:r>
+      <w:r>
+        <w:rPr>
+          <w:rFonts w:asciiTheme="majorBidi" w:hAnsiTheme="majorBidi" w:cstheme="majorBidi"/>
+          <w:i/>
+          <w:iCs/>
+        </w:rPr>
+        <w:t>Flat file</w:t>
+      </w:r>
+      <w:r>
+        <w:rPr>
+          <w:rFonts w:asciiTheme="majorBidi" w:hAnsiTheme="majorBidi" w:cstheme="majorBidi"/>
+        </w:rPr>
+        <w:t xml:space="preserve">. [online] Available at: </w:t>
+      </w:r>
+      <w:hyperlink r:id="rId15" w:tgtFrame="_new" w:history="1">
+        <w:r>
+          <w:rPr>
+            <w:rStyle w:val="Hyperlink"/>
+            <w:rFonts w:asciiTheme="majorBidi" w:hAnsiTheme="majorBidi" w:cstheme="majorBidi"/>
+          </w:rPr>
+          <w:t>https://www.techtarget.com/searchdatamanagement/definition/flat-file</w:t>
+        </w:r>
+      </w:hyperlink>
+    </w:p>
+    <w:p>
+      <w:pPr>
+        <w:spacing w:line="276" w:lineRule="auto"/>
+        <w:rPr>
+          <w:rFonts w:asciiTheme="majorBidi" w:hAnsiTheme="majorBidi" w:cstheme="majorBidi"/>
+        </w:rPr>
+      </w:pPr>
+      <w:proofErr w:type="spellStart"/>
+      <w:r>
+        <w:rPr>
+          <w:rFonts w:asciiTheme="majorBidi" w:hAnsiTheme="majorBidi" w:cstheme="majorBidi"/>
+        </w:rPr>
+        <w:t>Stackscale</w:t>
+      </w:r>
+      <w:proofErr w:type="spellEnd"/>
+      <w:r>
+        <w:rPr>
+          <w:rFonts w:asciiTheme="majorBidi" w:hAnsiTheme="majorBidi" w:cstheme="majorBidi"/>
+        </w:rPr>
+        <w:t xml:space="preserve">. (n.d.). </w:t>
+      </w:r>
+      <w:r>
+        <w:rPr>
+          <w:rFonts w:asciiTheme="majorBidi" w:hAnsiTheme="majorBidi" w:cstheme="majorBidi"/>
+          <w:i/>
+          <w:iCs/>
+        </w:rPr>
+        <w:t>Most popular database management systems</w:t>
+      </w:r>
+      <w:r>
+        <w:rPr>
+          <w:rFonts w:asciiTheme="majorBidi" w:hAnsiTheme="majorBidi" w:cstheme="majorBidi"/>
+        </w:rPr>
+        <w:t xml:space="preserve">. [online] Available at: </w:t>
+      </w:r>
+      <w:hyperlink r:id="rId16" w:tgtFrame="_new" w:history="1">
+        <w:r>
+          <w:rPr>
+            <w:rStyle w:val="Hyperlink"/>
+            <w:rFonts w:asciiTheme="majorBidi" w:hAnsiTheme="majorBidi" w:cstheme="majorBidi"/>
+          </w:rPr>
+          <w:t>https://www.stackscale.com/blog/popular-database-management-systems/</w:t>
+        </w:r>
+      </w:hyperlink>
+    </w:p>
+    <w:p>
+      <w:pPr>
+        <w:spacing w:line="276" w:lineRule="auto"/>
+        <w:rPr>
+          <w:rFonts w:asciiTheme="majorBidi" w:hAnsiTheme="majorBidi" w:cstheme="majorBidi"/>
+        </w:rPr>
+      </w:pPr>
+      <w:proofErr w:type="spellStart"/>
+      <w:r>
+        <w:rPr>
+          <w:rFonts w:asciiTheme="majorBidi" w:hAnsiTheme="majorBidi" w:cstheme="majorBidi"/>
+        </w:rPr>
+        <w:t>GeeksforGeeks</w:t>
+      </w:r>
+      <w:proofErr w:type="spellEnd"/>
+      <w:r>
+        <w:rPr>
+          <w:rFonts w:asciiTheme="majorBidi" w:hAnsiTheme="majorBidi" w:cstheme="majorBidi"/>
+        </w:rPr>
+        <w:t xml:space="preserve">. (n.d.). </w:t>
+      </w:r>
+      <w:r>
+        <w:rPr>
+          <w:rFonts w:asciiTheme="majorBidi" w:hAnsiTheme="majorBidi" w:cstheme="majorBidi"/>
+          <w:i/>
+          <w:iCs/>
+        </w:rPr>
+        <w:t>Flat File Database</w:t>
+      </w:r>
+      <w:r>
+        <w:rPr>
+          <w:rFonts w:asciiTheme="majorBidi" w:hAnsiTheme="majorBidi" w:cstheme="majorBidi"/>
+        </w:rPr>
+        <w:t xml:space="preserve">. [online] Available at: </w:t>
+      </w:r>
+      <w:hyperlink r:id="rId17" w:tgtFrame="_new" w:history="1">
+        <w:r>
+          <w:rPr>
+            <w:rStyle w:val="Hyperlink"/>
+            <w:rFonts w:asciiTheme="majorBidi" w:hAnsiTheme="majorBidi" w:cstheme="majorBidi"/>
+          </w:rPr>
+          <w:t>https://www.geeksforgeeks.org/dbms/flat-file-database/</w:t>
+        </w:r>
+      </w:hyperlink>
+    </w:p>
+    <w:p>
+      <w:pPr>
+        <w:spacing w:line="276" w:lineRule="auto"/>
+        <w:rPr>
+          <w:rFonts w:asciiTheme="majorBidi" w:hAnsiTheme="majorBidi" w:cstheme="majorBidi"/>
+        </w:rPr>
+      </w:pPr>
+      <w:proofErr w:type="spellStart"/>
+      <w:r>
+        <w:rPr>
+          <w:rFonts w:asciiTheme="majorBidi" w:hAnsiTheme="majorBidi" w:cstheme="majorBidi"/>
+        </w:rPr>
+        <w:t>SearchDataManagement</w:t>
+      </w:r>
+      <w:proofErr w:type="spellEnd"/>
+      <w:r>
+        <w:rPr>
+          <w:rFonts w:asciiTheme="majorBidi" w:hAnsiTheme="majorBidi" w:cstheme="majorBidi"/>
+        </w:rPr>
+        <w:t xml:space="preserve">. (n.d.). </w:t>
+      </w:r>
+      <w:r>
+        <w:rPr>
+          <w:rFonts w:asciiTheme="majorBidi" w:hAnsiTheme="majorBidi" w:cstheme="majorBidi"/>
+          <w:i/>
+          <w:iCs/>
+        </w:rPr>
+        <w:t>Data management</w:t>
+      </w:r>
+      <w:r>
+        <w:rPr>
+          <w:rFonts w:asciiTheme="majorBidi" w:hAnsiTheme="majorBidi" w:cstheme="majorBidi"/>
+        </w:rPr>
+        <w:t xml:space="preserve">. [online] Available at: </w:t>
+      </w:r>
+      <w:hyperlink r:id="rId18" w:tgtFrame="_new" w:history="1">
+        <w:r>
+          <w:rPr>
+            <w:rStyle w:val="Hyperlink"/>
+            <w:rFonts w:asciiTheme="majorBidi" w:hAnsiTheme="majorBidi" w:cstheme="majorBidi"/>
+          </w:rPr>
+          <w:t>https://www.techtarget.com/searchdatamanagement/definition/data-management</w:t>
+        </w:r>
+      </w:hyperlink>
+    </w:p>
+    <w:p>
+      <w:pPr>
+        <w:spacing w:line="276" w:lineRule="auto"/>
+        <w:rPr>
+          <w:rFonts w:asciiTheme="majorBidi" w:hAnsiTheme="majorBidi" w:cstheme="majorBidi"/>
+        </w:rPr>
+      </w:pPr>
+      <w:r>
+        <w:rPr>
+          <w:rFonts w:asciiTheme="majorBidi" w:hAnsiTheme="majorBidi" w:cstheme="majorBidi"/>
+        </w:rPr>
+        <w:t xml:space="preserve">Microsoft Learn. (n.d.). </w:t>
+      </w:r>
+      <w:r>
+        <w:rPr>
+          <w:rFonts w:asciiTheme="majorBidi" w:hAnsiTheme="majorBidi" w:cstheme="majorBidi"/>
+          <w:i/>
+          <w:iCs/>
+        </w:rPr>
+        <w:t>Non-relational data</w:t>
+      </w:r>
+      <w:r>
+        <w:rPr>
+          <w:rFonts w:asciiTheme="majorBidi" w:hAnsiTheme="majorBidi" w:cstheme="majorBidi"/>
+        </w:rPr>
+        <w:t xml:space="preserve">. [online] Available at: </w:t>
+      </w:r>
+      <w:hyperlink r:id="rId19" w:tgtFrame="_new" w:history="1">
+        <w:r>
+          <w:rPr>
+            <w:rStyle w:val="Hyperlink"/>
+            <w:rFonts w:asciiTheme="majorBidi" w:hAnsiTheme="majorBidi" w:cstheme="majorBidi"/>
+          </w:rPr>
+          <w:t>https://learn.microsoft.com/en-us/azure/architecture/data-guide/big-data/non-relational-data</w:t>
+        </w:r>
+      </w:hyperlink>
+    </w:p>
+    <w:p>
+      <w:pPr>
+        <w:spacing w:line="276" w:lineRule="auto"/>
+        <w:rPr>
+          <w:rFonts w:asciiTheme="majorBidi" w:hAnsiTheme="majorBidi" w:cstheme="majorBidi"/>
+        </w:rPr>
+      </w:pPr>
+      <w:r>
+        <w:rPr>
+          <w:rFonts w:asciiTheme="majorBidi" w:hAnsiTheme="majorBidi" w:cstheme="majorBidi"/>
+        </w:rPr>
+        <w:t xml:space="preserve">Wikipedia. (n.d.). </w:t>
+      </w:r>
+      <w:r>
+        <w:rPr>
+          <w:rFonts w:asciiTheme="majorBidi" w:hAnsiTheme="majorBidi" w:cstheme="majorBidi"/>
+          <w:i/>
+          <w:iCs/>
+        </w:rPr>
+        <w:t>Centralized database</w:t>
+      </w:r>
+      <w:r>
+        <w:rPr>
+          <w:rFonts w:asciiTheme="majorBidi" w:hAnsiTheme="majorBidi" w:cstheme="majorBidi"/>
+        </w:rPr>
+        <w:t xml:space="preserve">. [online] Available at: </w:t>
+      </w:r>
+      <w:hyperlink r:id="rId20" w:anchor=":~:text=A%20centralized%20database%20(sometimes%20abbreviated,CPU%2C%20or%20a%20mainframe%20computer" w:tgtFrame="_new" w:history="1">
+        <w:r>
+          <w:rPr>
+            <w:rStyle w:val="Hyperlink"/>
+            <w:rFonts w:asciiTheme="majorBidi" w:hAnsiTheme="majorBidi" w:cstheme="majorBidi"/>
+          </w:rPr>
+          <w:t>https://en.wikipedia.org/wiki/Centralized_database#:~:text=A%20centralized%20database%20(sometimes%20abbreviated,CPU%2C%20or%20a%20mainframe%20computer</w:t>
+        </w:r>
+      </w:hyperlink>
+    </w:p>
+    <w:p>
+      <w:pPr>
+        <w:spacing w:line="276" w:lineRule="auto"/>
+        <w:rPr>
+          <w:rFonts w:asciiTheme="majorBidi" w:hAnsiTheme="majorBidi" w:cstheme="majorBidi"/>
+        </w:rPr>
+      </w:pPr>
+      <w:proofErr w:type="spellStart"/>
+      <w:r>
+        <w:rPr>
+          <w:rFonts w:asciiTheme="majorBidi" w:hAnsiTheme="majorBidi" w:cstheme="majorBidi"/>
+        </w:rPr>
+        <w:t>GeeksforGeeks</w:t>
+      </w:r>
+      <w:proofErr w:type="spellEnd"/>
+      <w:r>
+        <w:rPr>
+          <w:rFonts w:asciiTheme="majorBidi" w:hAnsiTheme="majorBidi" w:cstheme="majorBidi"/>
+        </w:rPr>
+        <w:t xml:space="preserve">. (n.d.). </w:t>
+      </w:r>
+      <w:r>
+        <w:rPr>
+          <w:rFonts w:asciiTheme="majorBidi" w:hAnsiTheme="majorBidi" w:cstheme="majorBidi"/>
+          <w:i/>
+          <w:iCs/>
+        </w:rPr>
+        <w:t>Distributed Database System</w:t>
+      </w:r>
+      <w:r>
+        <w:rPr>
+          <w:rFonts w:asciiTheme="majorBidi" w:hAnsiTheme="majorBidi" w:cstheme="majorBidi"/>
+        </w:rPr>
+        <w:t xml:space="preserve">. [online] Available at: </w:t>
+      </w:r>
+      <w:hyperlink r:id="rId21" w:tgtFrame="_new" w:history="1">
+        <w:r>
+          <w:rPr>
+            <w:rStyle w:val="Hyperlink"/>
+            <w:rFonts w:asciiTheme="majorBidi" w:hAnsiTheme="majorBidi" w:cstheme="majorBidi"/>
+          </w:rPr>
+          <w:t>https://www.geeksforgeeks.org/dbms/distributed-database-system/</w:t>
+        </w:r>
+      </w:hyperlink>
+    </w:p>
+    <w:p>
+      <w:pPr>
+        <w:spacing w:line="276" w:lineRule="auto"/>
+        <w:rPr>
+          <w:rFonts w:asciiTheme="majorBidi" w:hAnsiTheme="majorBidi" w:cstheme="majorBidi"/>
+        </w:rPr>
+      </w:pPr>
+      <w:r>
+        <w:rPr>
+          <w:rFonts w:asciiTheme="majorBidi" w:hAnsiTheme="majorBidi" w:cstheme="majorBidi"/>
+        </w:rPr>
+        <w:t xml:space="preserve">Google Cloud. (n.d.). </w:t>
+      </w:r>
+      <w:r>
+        <w:rPr>
+          <w:rFonts w:asciiTheme="majorBidi" w:hAnsiTheme="majorBidi" w:cstheme="majorBidi"/>
+          <w:i/>
+          <w:iCs/>
+        </w:rPr>
+        <w:t>What is a cloud database?</w:t>
+      </w:r>
+      <w:r>
+        <w:rPr>
+          <w:rFonts w:asciiTheme="majorBidi" w:hAnsiTheme="majorBidi" w:cstheme="majorBidi"/>
+        </w:rPr>
+        <w:t xml:space="preserve"> [online] Available at: </w:t>
+      </w:r>
+      <w:hyperlink r:id="rId22" w:tgtFrame="_new" w:history="1">
+        <w:r>
+          <w:rPr>
+            <w:rStyle w:val="Hyperlink"/>
+            <w:rFonts w:asciiTheme="majorBidi" w:hAnsiTheme="majorBidi" w:cstheme="majorBidi"/>
+          </w:rPr>
+          <w:t>https://cloud.google.com/learn/what-is-a-cloud-database</w:t>
+        </w:r>
+      </w:hyperlink>
+    </w:p>
+    <w:p>
+      <w:pPr>
+        <w:spacing w:line="276" w:lineRule="auto"/>
+        <w:rPr>
+          <w:rFonts w:asciiTheme="majorBidi" w:hAnsiTheme="majorBidi" w:cstheme="majorBidi"/>
         </w:rPr>
       </w:pPr>
     </w:p>
     <w:sectPr>
+      <w:footerReference w:type="default" r:id="rId23"/>
       <w:pgSz w:w="12240" w:h="15840"/>
       <w:pgMar w:top="1440" w:right="1440" w:bottom="1440" w:left="1440" w:header="720" w:footer="720" w:gutter="0"/>
       <w:cols w:space="720"/>
@@ -3974,6 +6299,59 @@
 </w:endnotes>
 </file>
 
+<file path=word/footer1.xml><?xml version="1.0" encoding="utf-8"?>
+<w:ftr xmlns:wpc="http://schemas.microsoft.com/office/word/2010/wordprocessingCanvas" xmlns:cx="http://schemas.microsoft.com/office/drawing/2014/chartex" xmlns:cx1="http://schemas.microsoft.com/office/drawing/2015/9/8/chartex" xmlns:cx2="http://schemas.microsoft.com/office/drawing/2015/10/21/chartex" xmlns:cx3="http://schemas.microsoft.com/office/drawing/2016/5/9/chartex" xmlns:cx4="http://schemas.microsoft.com/office/drawing/2016/5/10/chartex" xmlns:cx5="http://schemas.microsoft.com/office/drawing/2016/5/11/chartex" xmlns:cx6="http://schemas.microsoft.com/office/drawing/2016/5/12/chartex" xmlns:cx7="http://schemas.microsoft.com/office/drawing/2016/5/13/chartex" xmlns:cx8="http://schemas.microsoft.com/office/drawing/2016/5/14/chartex" xmlns:mc="http://schemas.openxmlformats.org/markup-compatibility/2006" xmlns:aink="http://schemas.microsoft.com/office/drawing/2016/ink" xmlns:am3d="http://schemas.microsoft.com/office/drawing/2017/model3d" xmlns:o="urn:schemas-microsoft-com:office:office" xmlns:oel="http://schemas.microsoft.com/office/2019/extlst" xmlns:r="http://schemas.openxmlformats.org/officeDocument/2006/relationships" xmlns:m="http://schemas.openxmlformats.org/officeDocument/2006/math" xmlns:v="urn:schemas-microsoft-com:vml" xmlns:wp14="http://schemas.microsoft.com/office/word/2010/wordprocessingDrawing" xmlns:wp="http://schemas.openxmlformats.org/drawingml/2006/wordprocessingDrawing" xmlns:w10="urn:schemas-microsoft-com:office:word" xmlns:w="http://schemas.openxmlformats.org/wordprocessingml/2006/main" xmlns:w14="http://schemas.microsoft.com/office/word/2010/wordml" xmlns:w15="http://schemas.microsoft.com/office/word/2012/wordml" xmlns:w16cex="http://schemas.microsoft.com/office/word/2018/wordml/cex" xmlns:w16cid="http://schemas.microsoft.com/office/word/2016/wordml/cid" xmlns:w16="http://schemas.microsoft.com/office/word/2018/wordml" xmlns:w16du="http://schemas.microsoft.com/office/word/2023/wordml/word16du" xmlns:w16sdtdh="http://schemas.microsoft.com/office/word/2020/wordml/sdtdatahash" xmlns:w16sdtfl="http://schemas.microsoft.com/office/word/2024/wordml/sdtformatlock" xmlns:w16se="http://schemas.microsoft.com/office/word/2015/wordml/symex" xmlns:wpg="http://schemas.microsoft.com/office/word/2010/wordprocessingGroup" xmlns:wpi="http://schemas.microsoft.com/office/word/2010/wordprocessingInk" xmlns:wne="http://schemas.microsoft.com/office/word/2006/wordml" xmlns:wps="http://schemas.microsoft.com/office/word/2010/wordprocessingShape" mc:Ignorable="w14 w15 w16se w16cid w16 w16cex w16sdtdh w16sdtfl w16du wp14">
+  <w:sdt>
+    <w:sdtPr>
+      <w:id w:val="-1836368580"/>
+      <w:docPartObj>
+        <w:docPartGallery w:val="Page Numbers (Bottom of Page)"/>
+        <w:docPartUnique/>
+      </w:docPartObj>
+    </w:sdtPr>
+    <w:sdtEndPr>
+      <w:rPr>
+        <w:noProof/>
+      </w:rPr>
+    </w:sdtEndPr>
+    <w:sdtContent>
+      <w:p>
+        <w:pPr>
+          <w:pStyle w:val="Footer"/>
+          <w:jc w:val="right"/>
+        </w:pPr>
+        <w:r>
+          <w:fldChar w:fldCharType="begin"/>
+        </w:r>
+        <w:r>
+          <w:instrText xml:space="preserve"> PAGE   \* MERGEFORMAT </w:instrText>
+        </w:r>
+        <w:r>
+          <w:fldChar w:fldCharType="separate"/>
+        </w:r>
+        <w:r>
+          <w:rPr>
+            <w:noProof/>
+          </w:rPr>
+          <w:t>2</w:t>
+        </w:r>
+        <w:r>
+          <w:rPr>
+            <w:noProof/>
+          </w:rPr>
+          <w:fldChar w:fldCharType="end"/>
+        </w:r>
+      </w:p>
+    </w:sdtContent>
+  </w:sdt>
+  <w:p>
+    <w:pPr>
+      <w:pStyle w:val="Footer"/>
+    </w:pPr>
+  </w:p>
+</w:ftr>
+</file>
+
 <file path=word/footnotes.xml><?xml version="1.0" encoding="utf-8"?>
 <w:footnotes xmlns:wpc="http://schemas.microsoft.com/office/word/2010/wordprocessingCanvas" xmlns:cx="http://schemas.microsoft.com/office/drawing/2014/chartex" xmlns:cx1="http://schemas.microsoft.com/office/drawing/2015/9/8/chartex" xmlns:cx2="http://schemas.microsoft.com/office/drawing/2015/10/21/chartex" xmlns:cx3="http://schemas.microsoft.com/office/drawing/2016/5/9/chartex" xmlns:cx4="http://schemas.microsoft.com/office/drawing/2016/5/10/chartex" xmlns:cx5="http://schemas.microsoft.com/office/drawing/2016/5/11/chartex" xmlns:cx6="http://schemas.microsoft.com/office/drawing/2016/5/12/chartex" xmlns:cx7="http://schemas.microsoft.com/office/drawing/2016/5/13/chartex" xmlns:cx8="http://schemas.microsoft.com/office/drawing/2016/5/14/chartex" xmlns:mc="http://schemas.openxmlformats.org/markup-compatibility/2006" xmlns:aink="http://schemas.microsoft.com/office/drawing/2016/ink" xmlns:am3d="http://schemas.microsoft.com/office/drawing/2017/model3d" xmlns:o="urn:schemas-microsoft-com:office:office" xmlns:oel="http://schemas.microsoft.com/office/2019/extlst" xmlns:r="http://schemas.openxmlformats.org/officeDocument/2006/relationships" xmlns:m="http://schemas.openxmlformats.org/officeDocument/2006/math" xmlns:v="urn:schemas-microsoft-com:vml" xmlns:wp14="http://schemas.microsoft.com/office/word/2010/wordprocessingDrawing" xmlns:wp="http://schemas.openxmlformats.org/drawingml/2006/wordprocessingDrawing" xmlns:w10="urn:schemas-microsoft-com:office:word" xmlns:w="http://schemas.openxmlformats.org/wordprocessingml/2006/main" xmlns:w14="http://schemas.microsoft.com/office/word/2010/wordml" xmlns:w15="http://schemas.microsoft.com/office/word/2012/wordml" xmlns:w16cex="http://schemas.microsoft.com/office/word/2018/wordml/cex" xmlns:w16cid="http://schemas.microsoft.com/office/word/2016/wordml/cid" xmlns:w16="http://schemas.microsoft.com/office/word/2018/wordml" xmlns:w16du="http://schemas.microsoft.com/office/word/2023/wordml/word16du" xmlns:w16sdtdh="http://schemas.microsoft.com/office/word/2020/wordml/sdtdatahash" xmlns:w16sdtfl="http://schemas.microsoft.com/office/word/2024/wordml/sdtformatlock" xmlns:w16se="http://schemas.microsoft.com/office/word/2015/wordml/symex" xmlns:wpg="http://schemas.microsoft.com/office/word/2010/wordprocessingGroup" xmlns:wpi="http://schemas.microsoft.com/office/word/2010/wordprocessingInk" xmlns:wne="http://schemas.microsoft.com/office/word/2006/wordml" xmlns:wps="http://schemas.microsoft.com/office/word/2010/wordprocessingShape" mc:Ignorable="w14 w15 w16se w16cid w16 w16cex w16sdtdh w16sdtfl w16du wp14">
   <w:footnote w:type="separator" w:id="-1">
@@ -4228,6 +6606,119 @@
     </w:lvl>
   </w:abstractNum>
   <w:abstractNum w:abstractNumId="2" w15:restartNumberingAfterBreak="0">
+    <w:nsid w:val="141053A5"/>
+    <w:multiLevelType w:val="multilevel"/>
+    <w:tmpl w:val="4404C59E"/>
+    <w:lvl w:ilvl="0">
+      <w:start w:val="2"/>
+      <w:numFmt w:val="decimal"/>
+      <w:lvlText w:val="%1"/>
+      <w:lvlJc w:val="left"/>
+      <w:pPr>
+        <w:ind w:left="360" w:hanging="360"/>
+      </w:pPr>
+      <w:rPr>
+        <w:rFonts w:hint="default"/>
+      </w:rPr>
+    </w:lvl>
+    <w:lvl w:ilvl="1">
+      <w:start w:val="6"/>
+      <w:numFmt w:val="decimal"/>
+      <w:lvlText w:val="%1.%2"/>
+      <w:lvlJc w:val="left"/>
+      <w:pPr>
+        <w:ind w:left="360" w:hanging="360"/>
+      </w:pPr>
+      <w:rPr>
+        <w:rFonts w:hint="default"/>
+      </w:rPr>
+    </w:lvl>
+    <w:lvl w:ilvl="2">
+      <w:start w:val="1"/>
+      <w:numFmt w:val="decimal"/>
+      <w:lvlText w:val="%1.%2.%3"/>
+      <w:lvlJc w:val="left"/>
+      <w:pPr>
+        <w:ind w:left="720" w:hanging="720"/>
+      </w:pPr>
+      <w:rPr>
+        <w:rFonts w:hint="default"/>
+      </w:rPr>
+    </w:lvl>
+    <w:lvl w:ilvl="3">
+      <w:start w:val="1"/>
+      <w:numFmt w:val="decimal"/>
+      <w:lvlText w:val="%1.%2.%3.%4"/>
+      <w:lvlJc w:val="left"/>
+      <w:pPr>
+        <w:ind w:left="1080" w:hanging="1080"/>
+      </w:pPr>
+      <w:rPr>
+        <w:rFonts w:hint="default"/>
+      </w:rPr>
+    </w:lvl>
+    <w:lvl w:ilvl="4">
+      <w:start w:val="1"/>
+      <w:numFmt w:val="decimal"/>
+      <w:lvlText w:val="%1.%2.%3.%4.%5"/>
+      <w:lvlJc w:val="left"/>
+      <w:pPr>
+        <w:ind w:left="1080" w:hanging="1080"/>
+      </w:pPr>
+      <w:rPr>
+        <w:rFonts w:hint="default"/>
+      </w:rPr>
+    </w:lvl>
+    <w:lvl w:ilvl="5">
+      <w:start w:val="1"/>
+      <w:numFmt w:val="decimal"/>
+      <w:lvlText w:val="%1.%2.%3.%4.%5.%6"/>
+      <w:lvlJc w:val="left"/>
+      <w:pPr>
+        <w:ind w:left="1440" w:hanging="1440"/>
+      </w:pPr>
+      <w:rPr>
+        <w:rFonts w:hint="default"/>
+      </w:rPr>
+    </w:lvl>
+    <w:lvl w:ilvl="6">
+      <w:start w:val="1"/>
+      <w:numFmt w:val="decimal"/>
+      <w:lvlText w:val="%1.%2.%3.%4.%5.%6.%7"/>
+      <w:lvlJc w:val="left"/>
+      <w:pPr>
+        <w:ind w:left="1440" w:hanging="1440"/>
+      </w:pPr>
+      <w:rPr>
+        <w:rFonts w:hint="default"/>
+      </w:rPr>
+    </w:lvl>
+    <w:lvl w:ilvl="7">
+      <w:start w:val="1"/>
+      <w:numFmt w:val="decimal"/>
+      <w:lvlText w:val="%1.%2.%3.%4.%5.%6.%7.%8"/>
+      <w:lvlJc w:val="left"/>
+      <w:pPr>
+        <w:ind w:left="1800" w:hanging="1800"/>
+      </w:pPr>
+      <w:rPr>
+        <w:rFonts w:hint="default"/>
+      </w:rPr>
+    </w:lvl>
+    <w:lvl w:ilvl="8">
+      <w:start w:val="1"/>
+      <w:numFmt w:val="decimal"/>
+      <w:lvlText w:val="%1.%2.%3.%4.%5.%6.%7.%8.%9"/>
+      <w:lvlJc w:val="left"/>
+      <w:pPr>
+        <w:ind w:left="2160" w:hanging="2160"/>
+      </w:pPr>
+      <w:rPr>
+        <w:rFonts w:hint="default"/>
+      </w:rPr>
+    </w:lvl>
+  </w:abstractNum>
+  <w:abstractNum w:abstractNumId="3" w15:restartNumberingAfterBreak="0">
     <w:nsid w:val="14A53DD8"/>
     <w:multiLevelType w:val="multilevel"/>
     <w:tmpl w:val="31561250"/>
@@ -4376,7 +6867,7 @@
       </w:rPr>
     </w:lvl>
   </w:abstractNum>
-  <w:abstractNum w:abstractNumId="3" w15:restartNumberingAfterBreak="0">
+  <w:abstractNum w:abstractNumId="4" w15:restartNumberingAfterBreak="0">
     <w:nsid w:val="15D11E86"/>
     <w:multiLevelType w:val="multilevel"/>
     <w:tmpl w:val="31561250"/>
@@ -4525,7 +7016,7 @@
       </w:rPr>
     </w:lvl>
   </w:abstractNum>
-  <w:abstractNum w:abstractNumId="4" w15:restartNumberingAfterBreak="0">
+  <w:abstractNum w:abstractNumId="5" w15:restartNumberingAfterBreak="0">
     <w:nsid w:val="1672355B"/>
     <w:multiLevelType w:val="hybridMultilevel"/>
     <w:tmpl w:val="2E165544"/>
@@ -4638,7 +7129,7 @@
       </w:rPr>
     </w:lvl>
   </w:abstractNum>
-  <w:abstractNum w:abstractNumId="5" w15:restartNumberingAfterBreak="0">
+  <w:abstractNum w:abstractNumId="6" w15:restartNumberingAfterBreak="0">
     <w:nsid w:val="169D2A80"/>
     <w:multiLevelType w:val="multilevel"/>
     <w:tmpl w:val="31561250"/>
@@ -4787,7 +7278,7 @@
       </w:rPr>
     </w:lvl>
   </w:abstractNum>
-  <w:abstractNum w:abstractNumId="6" w15:restartNumberingAfterBreak="0">
+  <w:abstractNum w:abstractNumId="7" w15:restartNumberingAfterBreak="0">
     <w:nsid w:val="16D47240"/>
     <w:multiLevelType w:val="multilevel"/>
     <w:tmpl w:val="AADEA25C"/>
@@ -4900,7 +7391,7 @@
       </w:rPr>
     </w:lvl>
   </w:abstractNum>
-  <w:abstractNum w:abstractNumId="7" w15:restartNumberingAfterBreak="0">
+  <w:abstractNum w:abstractNumId="8" w15:restartNumberingAfterBreak="0">
     <w:nsid w:val="1E7B159E"/>
     <w:multiLevelType w:val="hybridMultilevel"/>
     <w:tmpl w:val="27E26572"/>
@@ -5013,7 +7504,7 @@
       </w:rPr>
     </w:lvl>
   </w:abstractNum>
-  <w:abstractNum w:abstractNumId="8" w15:restartNumberingAfterBreak="0">
+  <w:abstractNum w:abstractNumId="9" w15:restartNumberingAfterBreak="0">
     <w:nsid w:val="1EE3305B"/>
     <w:multiLevelType w:val="multilevel"/>
     <w:tmpl w:val="31561250"/>
@@ -5162,7 +7653,7 @@
       </w:rPr>
     </w:lvl>
   </w:abstractNum>
-  <w:abstractNum w:abstractNumId="9" w15:restartNumberingAfterBreak="0">
+  <w:abstractNum w:abstractNumId="10" w15:restartNumberingAfterBreak="0">
     <w:nsid w:val="24494810"/>
     <w:multiLevelType w:val="multilevel"/>
     <w:tmpl w:val="932C62F8"/>
@@ -5275,7 +7766,7 @@
       </w:rPr>
     </w:lvl>
   </w:abstractNum>
-  <w:abstractNum w:abstractNumId="10" w15:restartNumberingAfterBreak="0">
+  <w:abstractNum w:abstractNumId="11" w15:restartNumberingAfterBreak="0">
     <w:nsid w:val="25015DE2"/>
     <w:multiLevelType w:val="multilevel"/>
     <w:tmpl w:val="31561250"/>
@@ -5424,7 +7915,7 @@
       </w:rPr>
     </w:lvl>
   </w:abstractNum>
-  <w:abstractNum w:abstractNumId="11" w15:restartNumberingAfterBreak="0">
+  <w:abstractNum w:abstractNumId="12" w15:restartNumberingAfterBreak="0">
     <w:nsid w:val="2C957B38"/>
     <w:multiLevelType w:val="hybridMultilevel"/>
     <w:tmpl w:val="C6CAD626"/>
@@ -5537,7 +8028,7 @@
       </w:rPr>
     </w:lvl>
   </w:abstractNum>
-  <w:abstractNum w:abstractNumId="12" w15:restartNumberingAfterBreak="0">
+  <w:abstractNum w:abstractNumId="13" w15:restartNumberingAfterBreak="0">
     <w:nsid w:val="35DE3ECE"/>
     <w:multiLevelType w:val="multilevel"/>
     <w:tmpl w:val="57C6A454"/>
@@ -5686,7 +8177,7 @@
       </w:rPr>
     </w:lvl>
   </w:abstractNum>
-  <w:abstractNum w:abstractNumId="13" w15:restartNumberingAfterBreak="0">
+  <w:abstractNum w:abstractNumId="14" w15:restartNumberingAfterBreak="0">
     <w:nsid w:val="38B65EB8"/>
     <w:multiLevelType w:val="multilevel"/>
     <w:tmpl w:val="0D141224"/>
@@ -5835,7 +8326,7 @@
       </w:rPr>
     </w:lvl>
   </w:abstractNum>
-  <w:abstractNum w:abstractNumId="14" w15:restartNumberingAfterBreak="0">
+  <w:abstractNum w:abstractNumId="15" w15:restartNumberingAfterBreak="0">
     <w:nsid w:val="3AEE0E84"/>
     <w:multiLevelType w:val="multilevel"/>
     <w:tmpl w:val="31561250"/>
@@ -5984,7 +8475,7 @@
       </w:rPr>
     </w:lvl>
   </w:abstractNum>
-  <w:abstractNum w:abstractNumId="15" w15:restartNumberingAfterBreak="0">
+  <w:abstractNum w:abstractNumId="16" w15:restartNumberingAfterBreak="0">
     <w:nsid w:val="426D005C"/>
     <w:multiLevelType w:val="hybridMultilevel"/>
     <w:tmpl w:val="0F2430D6"/>
@@ -6097,7 +8588,7 @@
       </w:rPr>
     </w:lvl>
   </w:abstractNum>
-  <w:abstractNum w:abstractNumId="16" w15:restartNumberingAfterBreak="0">
+  <w:abstractNum w:abstractNumId="17" w15:restartNumberingAfterBreak="0">
     <w:nsid w:val="4AB97086"/>
     <w:multiLevelType w:val="hybridMultilevel"/>
     <w:tmpl w:val="1FC641CE"/>
@@ -6210,7 +8701,7 @@
       </w:rPr>
     </w:lvl>
   </w:abstractNum>
-  <w:abstractNum w:abstractNumId="17" w15:restartNumberingAfterBreak="0">
+  <w:abstractNum w:abstractNumId="18" w15:restartNumberingAfterBreak="0">
     <w:nsid w:val="4E3B6F37"/>
     <w:multiLevelType w:val="hybridMultilevel"/>
     <w:tmpl w:val="CA6070AA"/>
@@ -6299,7 +8790,7 @@
       </w:pPr>
     </w:lvl>
   </w:abstractNum>
-  <w:abstractNum w:abstractNumId="18" w15:restartNumberingAfterBreak="0">
+  <w:abstractNum w:abstractNumId="19" w15:restartNumberingAfterBreak="0">
     <w:nsid w:val="520561E4"/>
     <w:multiLevelType w:val="hybridMultilevel"/>
     <w:tmpl w:val="47888996"/>
@@ -6412,7 +8903,7 @@
       </w:rPr>
     </w:lvl>
   </w:abstractNum>
-  <w:abstractNum w:abstractNumId="19" w15:restartNumberingAfterBreak="0">
+  <w:abstractNum w:abstractNumId="20" w15:restartNumberingAfterBreak="0">
     <w:nsid w:val="584351B3"/>
     <w:multiLevelType w:val="multilevel"/>
     <w:tmpl w:val="0F685FA0"/>
@@ -6525,7 +9016,7 @@
       </w:rPr>
     </w:lvl>
   </w:abstractNum>
-  <w:abstractNum w:abstractNumId="20" w15:restartNumberingAfterBreak="0">
+  <w:abstractNum w:abstractNumId="21" w15:restartNumberingAfterBreak="0">
     <w:nsid w:val="649E42B4"/>
     <w:multiLevelType w:val="hybridMultilevel"/>
     <w:tmpl w:val="62F49976"/>
@@ -6638,7 +9129,7 @@
       </w:rPr>
     </w:lvl>
   </w:abstractNum>
-  <w:abstractNum w:abstractNumId="21" w15:restartNumberingAfterBreak="0">
+  <w:abstractNum w:abstractNumId="22" w15:restartNumberingAfterBreak="0">
     <w:nsid w:val="6B27792A"/>
     <w:multiLevelType w:val="multilevel"/>
     <w:tmpl w:val="3F38D320"/>
@@ -6787,7 +9278,7 @@
       </w:rPr>
     </w:lvl>
   </w:abstractNum>
-  <w:abstractNum w:abstractNumId="22" w15:restartNumberingAfterBreak="0">
+  <w:abstractNum w:abstractNumId="23" w15:restartNumberingAfterBreak="0">
     <w:nsid w:val="785C27F8"/>
     <w:multiLevelType w:val="hybridMultilevel"/>
     <w:tmpl w:val="1A4AD042"/>
@@ -6873,7 +9364,7 @@
       </w:pPr>
     </w:lvl>
   </w:abstractNum>
-  <w:abstractNum w:abstractNumId="23" w15:restartNumberingAfterBreak="0">
+  <w:abstractNum w:abstractNumId="24" w15:restartNumberingAfterBreak="0">
     <w:nsid w:val="78C74273"/>
     <w:multiLevelType w:val="hybridMultilevel"/>
     <w:tmpl w:val="923EDD10"/>
@@ -6986,7 +9477,7 @@
       </w:rPr>
     </w:lvl>
   </w:abstractNum>
-  <w:abstractNum w:abstractNumId="24" w15:restartNumberingAfterBreak="0">
+  <w:abstractNum w:abstractNumId="25" w15:restartNumberingAfterBreak="0">
     <w:nsid w:val="7F703594"/>
     <w:multiLevelType w:val="hybridMultilevel"/>
     <w:tmpl w:val="627EF928"/>
@@ -7100,78 +9591,81 @@
     </w:lvl>
   </w:abstractNum>
   <w:num w:numId="1" w16cid:durableId="44372814">
-    <w:abstractNumId w:val="16"/>
+    <w:abstractNumId w:val="17"/>
   </w:num>
   <w:num w:numId="2" w16cid:durableId="333341942">
     <w:abstractNumId w:val="0"/>
   </w:num>
   <w:num w:numId="3" w16cid:durableId="592251476">
-    <w:abstractNumId w:val="22"/>
+    <w:abstractNumId w:val="23"/>
   </w:num>
   <w:num w:numId="4" w16cid:durableId="1424452319">
-    <w:abstractNumId w:val="15"/>
+    <w:abstractNumId w:val="16"/>
   </w:num>
   <w:num w:numId="5" w16cid:durableId="1594167902">
-    <w:abstractNumId w:val="20"/>
+    <w:abstractNumId w:val="21"/>
   </w:num>
   <w:num w:numId="6" w16cid:durableId="303199580">
-    <w:abstractNumId w:val="7"/>
+    <w:abstractNumId w:val="8"/>
   </w:num>
   <w:num w:numId="7" w16cid:durableId="1064067108">
-    <w:abstractNumId w:val="24"/>
+    <w:abstractNumId w:val="25"/>
   </w:num>
   <w:num w:numId="8" w16cid:durableId="381828972">
-    <w:abstractNumId w:val="18"/>
+    <w:abstractNumId w:val="19"/>
   </w:num>
   <w:num w:numId="9" w16cid:durableId="1839151668">
     <w:abstractNumId w:val="1"/>
   </w:num>
   <w:num w:numId="10" w16cid:durableId="759377191">
-    <w:abstractNumId w:val="23"/>
+    <w:abstractNumId w:val="24"/>
   </w:num>
   <w:num w:numId="11" w16cid:durableId="925840294">
+    <w:abstractNumId w:val="12"/>
+  </w:num>
+  <w:num w:numId="12" w16cid:durableId="1690524798">
+    <w:abstractNumId w:val="13"/>
+  </w:num>
+  <w:num w:numId="13" w16cid:durableId="652149692">
+    <w:abstractNumId w:val="14"/>
+  </w:num>
+  <w:num w:numId="14" w16cid:durableId="1999385424">
+    <w:abstractNumId w:val="22"/>
+  </w:num>
+  <w:num w:numId="15" w16cid:durableId="54360614">
+    <w:abstractNumId w:val="15"/>
+  </w:num>
+  <w:num w:numId="16" w16cid:durableId="1933661105">
+    <w:abstractNumId w:val="18"/>
+  </w:num>
+  <w:num w:numId="17" w16cid:durableId="702901289">
+    <w:abstractNumId w:val="10"/>
+  </w:num>
+  <w:num w:numId="18" w16cid:durableId="2054117095">
+    <w:abstractNumId w:val="20"/>
+  </w:num>
+  <w:num w:numId="19" w16cid:durableId="349838839">
+    <w:abstractNumId w:val="7"/>
+  </w:num>
+  <w:num w:numId="20" w16cid:durableId="251817024">
+    <w:abstractNumId w:val="5"/>
+  </w:num>
+  <w:num w:numId="21" w16cid:durableId="569775632">
+    <w:abstractNumId w:val="6"/>
+  </w:num>
+  <w:num w:numId="22" w16cid:durableId="1101292377">
+    <w:abstractNumId w:val="9"/>
+  </w:num>
+  <w:num w:numId="23" w16cid:durableId="1022508553">
+    <w:abstractNumId w:val="4"/>
+  </w:num>
+  <w:num w:numId="24" w16cid:durableId="1805658308">
     <w:abstractNumId w:val="11"/>
   </w:num>
-  <w:num w:numId="12" w16cid:durableId="1690524798">
-    <w:abstractNumId w:val="12"/>
-  </w:num>
-  <w:num w:numId="13" w16cid:durableId="652149692">
-    <w:abstractNumId w:val="13"/>
-  </w:num>
-  <w:num w:numId="14" w16cid:durableId="1999385424">
-    <w:abstractNumId w:val="21"/>
-  </w:num>
-  <w:num w:numId="15" w16cid:durableId="54360614">
-    <w:abstractNumId w:val="14"/>
-  </w:num>
-  <w:num w:numId="16" w16cid:durableId="1933661105">
-    <w:abstractNumId w:val="17"/>
-  </w:num>
-  <w:num w:numId="17" w16cid:durableId="702901289">
-    <w:abstractNumId w:val="9"/>
-  </w:num>
-  <w:num w:numId="18" w16cid:durableId="2054117095">
-    <w:abstractNumId w:val="19"/>
-  </w:num>
-  <w:num w:numId="19" w16cid:durableId="349838839">
-    <w:abstractNumId w:val="6"/>
-  </w:num>
-  <w:num w:numId="20" w16cid:durableId="251817024">
-    <w:abstractNumId w:val="4"/>
-  </w:num>
-  <w:num w:numId="21" w16cid:durableId="569775632">
-    <w:abstractNumId w:val="5"/>
-  </w:num>
-  <w:num w:numId="22" w16cid:durableId="1101292377">
-    <w:abstractNumId w:val="8"/>
-  </w:num>
-  <w:num w:numId="23" w16cid:durableId="1022508553">
+  <w:num w:numId="25" w16cid:durableId="1041781991">
     <w:abstractNumId w:val="3"/>
   </w:num>
-  <w:num w:numId="24" w16cid:durableId="1805658308">
-    <w:abstractNumId w:val="10"/>
-  </w:num>
-  <w:num w:numId="25" w16cid:durableId="1041781991">
+  <w:num w:numId="26" w16cid:durableId="1614550552">
     <w:abstractNumId w:val="2"/>
   </w:num>
 </w:numbering>
@@ -8138,6 +10632,29 @@
     <w:uiPriority w:val="99"/>
     <w:rsid w:val="00786EB7"/>
   </w:style>
+  <w:style w:type="character" w:styleId="Hyperlink">
+    <w:name w:val="Hyperlink"/>
+    <w:basedOn w:val="DefaultParagraphFont"/>
+    <w:uiPriority w:val="99"/>
+    <w:unhideWhenUsed/>
+    <w:rsid w:val="0005680A"/>
+    <w:rPr>
+      <w:color w:val="467886" w:themeColor="hyperlink"/>
+      <w:u w:val="single"/>
+    </w:rPr>
+  </w:style>
+  <w:style w:type="character" w:styleId="UnresolvedMention">
+    <w:name w:val="Unresolved Mention"/>
+    <w:basedOn w:val="DefaultParagraphFont"/>
+    <w:uiPriority w:val="99"/>
+    <w:semiHidden/>
+    <w:unhideWhenUsed/>
+    <w:rsid w:val="0005680A"/>
+    <w:rPr>
+      <w:color w:val="605E5C"/>
+      <w:shd w:val="clear" w:color="auto" w:fill="E1DFDD"/>
+    </w:rPr>
+  </w:style>
 </w:styles>
 </file>
 
@@ -8434,4 +10951,16 @@
     </a:ext>
   </a:extLst>
 </a:theme>
+</file>
+
+<file path=customXml/item1.xml><?xml version="1.0" encoding="utf-8"?>
+<b:Sources xmlns:b="http://schemas.openxmlformats.org/officeDocument/2006/bibliography" xmlns="http://schemas.openxmlformats.org/officeDocument/2006/bibliography" SelectedStyle="\APASixthEditionOfficeOnline.xsl" StyleName="APA" Version="6"/>
+</file>
+
+<file path=customXml/itemProps1.xml><?xml version="1.0" encoding="utf-8"?>
+<ds:datastoreItem xmlns:ds="http://schemas.openxmlformats.org/officeDocument/2006/customXml" ds:itemID="{6282CB92-20F0-469C-A293-C3311A00C12F}">
+  <ds:schemaRefs>
+    <ds:schemaRef ds:uri="http://schemas.openxmlformats.org/officeDocument/2006/bibliography"/>
+  </ds:schemaRefs>
+</ds:datastoreItem>
 </file>
</xml_diff>